<commit_message>
Ejercicios FALTAN 9, 12 y 13
Tambien le agregué una portada al Word por si no llegamos a pasarlo a Latex, copie muchos ejercicios del tp que nos dieron, el 7, 10 y 11 que eran más libres traté de hacerlos yo con lo de las clases, igual me quedaron medio parecidos a los del otro tp ajajajaj
</commit_message>
<xml_diff>
--- a/Julia Informe.docx
+++ b/Julia Informe.docx
@@ -1,19 +1,282 @@
 
 <file path=word/document.xml><?xml version="1.0" encoding="utf-8"?>
-<w:document xmlns:o="urn:schemas-microsoft-com:office:office" xmlns:r="http://schemas.openxmlformats.org/officeDocument/2006/relationships" xmlns:v="urn:schemas-microsoft-com:vml" xmlns:w="http://schemas.openxmlformats.org/wordprocessingml/2006/main" xmlns:w10="urn:schemas-microsoft-com:office:word" xmlns:wp="http://schemas.openxmlformats.org/drawingml/2006/wordprocessingDrawing" xmlns:wps="http://schemas.microsoft.com/office/word/2010/wordprocessingShape" xmlns:wpg="http://schemas.microsoft.com/office/word/2010/wordprocessingGroup" xmlns:mc="http://schemas.openxmlformats.org/markup-compatibility/2006" xmlns:wp14="http://schemas.microsoft.com/office/word/2010/wordprocessingDrawing" xmlns:w14="http://schemas.microsoft.com/office/word/2010/wordml" mc:Ignorable="w14 wp14">
+<w:document xmlns:o="urn:schemas-microsoft-com:office:office" xmlns:r="http://schemas.openxmlformats.org/officeDocument/2006/relationships" xmlns:v="urn:schemas-microsoft-com:vml" xmlns:w="http://schemas.openxmlformats.org/wordprocessingml/2006/main" xmlns:w10="urn:schemas-microsoft-com:office:word" xmlns:wp="http://schemas.openxmlformats.org/drawingml/2006/wordprocessingDrawing" xmlns:wps="http://schemas.microsoft.com/office/word/2010/wordprocessingShape" xmlns:wpg="http://schemas.microsoft.com/office/word/2010/wordprocessingGroup" xmlns:mc="http://schemas.openxmlformats.org/markup-compatibility/2006" xmlns:wp14="http://schemas.microsoft.com/office/word/2010/wordprocessingDrawing" xmlns:w14="http://schemas.microsoft.com/office/word/2010/wordml" xmlns:a="http://schemas.openxmlformats.org/drawingml/2006/main" xmlns:pic="http://schemas.openxmlformats.org/drawingml/2006/picture" xmlns:a14="http://schemas.microsoft.com/office/drawing/2010/main" mc:Ignorable="w14 wp14">
   <w:body>
     <w:p>
       <w:pPr>
-        <w:pStyle w:val="Normal"/>
-        <w:spacing w:before="0" w:after="160"/>
-        <w:rPr/>
-      </w:pPr>
-      <w:r>
-        <w:rPr/>
-        <w:t>Julia</w:t>
+        <w:spacing w:after="0" w:line="240" w:lineRule="auto"/>
+        <w:jc w:val="center"/>
+      </w:pPr>
+      <w:r>
+        <w:drawing>
+          <wp:inline wp14:editId="53F20EA1" wp14:anchorId="1F9510B1">
+            <wp:extent cx="4785516" cy="3067050"/>
+            <wp:effectExtent l="0" t="0" r="0" b="0"/>
+            <wp:docPr id="49268716" name="picture" title=""/>
+            <wp:cNvGraphicFramePr>
+              <a:graphicFrameLocks noChangeAspect="1"/>
+            </wp:cNvGraphicFramePr>
+            <a:graphic>
+              <a:graphicData uri="http://schemas.openxmlformats.org/drawingml/2006/picture">
+                <pic:pic>
+                  <pic:nvPicPr>
+                    <pic:cNvPr id="0" name="picture"/>
+                    <pic:cNvPicPr/>
+                  </pic:nvPicPr>
+                  <pic:blipFill>
+                    <a:blip r:embed="R757144e9c64444e6">
+                      <a:extLst>
+                        <a:ext xmlns:a="http://schemas.openxmlformats.org/drawingml/2006/main" uri="{28A0092B-C50C-407E-A947-70E740481C1C}">
+                          <a14:useLocalDpi val="0"/>
+                        </a:ext>
+                      </a:extLst>
+                    </a:blip>
+                    <a:stretch>
+                      <a:fillRect/>
+                    </a:stretch>
+                  </pic:blipFill>
+                  <pic:spPr>
+                    <a:xfrm>
+                      <a:off x="0" y="0"/>
+                      <a:ext cx="4785516" cy="3067050"/>
+                    </a:xfrm>
+                    <a:prstGeom prst="rect">
+                      <a:avLst/>
+                    </a:prstGeom>
+                  </pic:spPr>
+                </pic:pic>
+              </a:graphicData>
+            </a:graphic>
+          </wp:inline>
+        </w:drawing>
       </w:r>
     </w:p>
     <w:p>
+      <w:pPr>
+        <w:spacing w:before="600" w:after="320" w:line="240" w:lineRule="auto"/>
+        <w:rPr>
+          <w:rFonts w:ascii="Trebuchet MS" w:hAnsi="Trebuchet MS" w:eastAsia="Trebuchet MS" w:cs="Trebuchet MS"/>
+          <w:b w:val="1"/>
+          <w:bCs w:val="1"/>
+          <w:noProof w:val="0"/>
+          <w:color w:val="785263"/>
+          <w:sz w:val="52"/>
+          <w:szCs w:val="52"/>
+          <w:lang w:val="es-ES"/>
+        </w:rPr>
+      </w:pPr>
+    </w:p>
+    <w:p w14:noSpellErr="1">
+      <w:pPr>
+        <w:spacing w:after="320" w:line="259" w:lineRule="auto"/>
+        <w:rPr>
+          <w:rFonts w:ascii="Trebuchet MS" w:hAnsi="Trebuchet MS" w:eastAsia="Trebuchet MS" w:cs="Trebuchet MS"/>
+          <w:noProof w:val="0"/>
+          <w:color w:val="5A5A5A"/>
+          <w:sz w:val="32"/>
+          <w:szCs w:val="32"/>
+          <w:lang w:val="es-ES"/>
+        </w:rPr>
+      </w:pPr>
+    </w:p>
+    <w:p w14:noSpellErr="1">
+      <w:pPr>
+        <w:spacing w:after="320" w:line="259" w:lineRule="auto"/>
+        <w:rPr>
+          <w:rFonts w:ascii="Trebuchet MS" w:hAnsi="Trebuchet MS" w:eastAsia="Trebuchet MS" w:cs="Trebuchet MS"/>
+          <w:noProof w:val="0"/>
+          <w:color w:val="5A5A5A"/>
+          <w:sz w:val="32"/>
+          <w:szCs w:val="32"/>
+          <w:lang w:val="es-ES"/>
+        </w:rPr>
+      </w:pPr>
+      <w:r>
+        <w:rPr>
+          <w:rFonts w:ascii="Trebuchet MS" w:hAnsi="Trebuchet MS" w:eastAsia="Trebuchet MS" w:cs="Trebuchet MS"/>
+          <w:noProof w:val="0"/>
+          <w:color w:val="5A5A5A"/>
+          <w:sz w:val="32"/>
+          <w:szCs w:val="32"/>
+          <w:lang w:val="es-ES"/>
+        </w:rPr>
+        <w:t>Alumnos:</w:t>
+      </w:r>
+    </w:p>
+    <w:p w14:noSpellErr="1">
+      <w:pPr>
+        <w:spacing w:after="320" w:line="259" w:lineRule="auto"/>
+        <w:rPr>
+          <w:rFonts w:ascii="Trebuchet MS" w:hAnsi="Trebuchet MS" w:eastAsia="Trebuchet MS" w:cs="Trebuchet MS"/>
+          <w:noProof w:val="0"/>
+          <w:sz w:val="32"/>
+          <w:szCs w:val="32"/>
+          <w:lang w:val="es-AR"/>
+        </w:rPr>
+      </w:pPr>
+      <w:r>
+        <w:rPr>
+          <w:rFonts w:ascii="Trebuchet MS" w:hAnsi="Trebuchet MS" w:eastAsia="Trebuchet MS" w:cs="Trebuchet MS"/>
+          <w:noProof w:val="0"/>
+          <w:color w:val="5A5A5A"/>
+          <w:sz w:val="32"/>
+          <w:szCs w:val="32"/>
+          <w:lang w:val="es-ES"/>
+        </w:rPr>
+        <w:t>Cotarelo, Rodrigo 98577</w:t>
+      </w:r>
+    </w:p>
+    <w:p w14:noSpellErr="1">
+      <w:pPr>
+        <w:pStyle w:val="Normal"/>
+        <w:spacing w:after="320" w:line="259" w:lineRule="auto"/>
+        <w:rPr>
+          <w:rFonts w:ascii="Trebuchet MS" w:hAnsi="Trebuchet MS" w:eastAsia="Trebuchet MS" w:cs="Trebuchet MS"/>
+          <w:noProof w:val="0"/>
+          <w:color w:val="5A5A5A"/>
+          <w:sz w:val="32"/>
+          <w:szCs w:val="32"/>
+          <w:lang w:val="es-ES"/>
+        </w:rPr>
+      </w:pPr>
+      <w:r>
+        <w:rPr>
+          <w:rFonts w:ascii="Trebuchet MS" w:hAnsi="Trebuchet MS" w:eastAsia="Trebuchet MS" w:cs="Trebuchet MS"/>
+          <w:noProof w:val="0"/>
+          <w:color w:val="5A5A5A"/>
+          <w:sz w:val="32"/>
+          <w:szCs w:val="32"/>
+          <w:lang w:val="es-ES"/>
+        </w:rPr>
+        <w:t>Longo, Nicolás 98271</w:t>
+      </w:r>
+    </w:p>
+    <w:p>
+      <w:pPr>
+        <w:pStyle w:val="Normal"/>
+        <w:spacing w:after="320" w:line="259" w:lineRule="auto"/>
+        <w:rPr>
+          <w:rFonts w:ascii="Trebuchet MS" w:hAnsi="Trebuchet MS" w:eastAsia="Trebuchet MS" w:cs="Trebuchet MS"/>
+          <w:noProof w:val="0"/>
+          <w:color w:val="5A5A5A"/>
+          <w:sz w:val="32"/>
+          <w:szCs w:val="32"/>
+          <w:lang w:val="es-ES"/>
+        </w:rPr>
+      </w:pPr>
+      <w:proofErr w:type="spellStart"/>
+      <w:r>
+        <w:rPr>
+          <w:rFonts w:ascii="Trebuchet MS" w:hAnsi="Trebuchet MS" w:eastAsia="Trebuchet MS" w:cs="Trebuchet MS"/>
+          <w:noProof w:val="0"/>
+          <w:color w:val="5A5A5A"/>
+          <w:sz w:val="32"/>
+          <w:szCs w:val="32"/>
+          <w:lang w:val="es-ES"/>
+        </w:rPr>
+        <w:t>Reffle</w:t>
+      </w:r>
+      <w:proofErr w:type="spellEnd"/>
+      <w:r>
+        <w:rPr>
+          <w:rFonts w:ascii="Trebuchet MS" w:hAnsi="Trebuchet MS" w:eastAsia="Trebuchet MS" w:cs="Trebuchet MS"/>
+          <w:noProof w:val="0"/>
+          <w:color w:val="5A5A5A"/>
+          <w:sz w:val="32"/>
+          <w:szCs w:val="32"/>
+          <w:lang w:val="es-ES"/>
+        </w:rPr>
+        <w:t>,</w:t>
+      </w:r>
+      <w:r>
+        <w:rPr>
+          <w:rFonts w:ascii="Trebuchet MS" w:hAnsi="Trebuchet MS" w:eastAsia="Trebuchet MS" w:cs="Trebuchet MS"/>
+          <w:noProof w:val="0"/>
+          <w:color w:val="5A5A5A"/>
+          <w:sz w:val="32"/>
+          <w:szCs w:val="32"/>
+          <w:lang w:val="es-ES"/>
+        </w:rPr>
+        <w:t xml:space="preserve"> Lucía 97788</w:t>
+      </w:r>
+    </w:p>
+    <w:p>
+      <w:pPr>
+        <w:pStyle w:val="Normal"/>
+        <w:spacing w:after="320" w:line="259" w:lineRule="auto"/>
+        <w:rPr>
+          <w:rFonts w:ascii="Trebuchet MS" w:hAnsi="Trebuchet MS" w:eastAsia="Trebuchet MS" w:cs="Trebuchet MS"/>
+          <w:noProof w:val="0"/>
+          <w:color w:val="5A5A5A"/>
+          <w:sz w:val="32"/>
+          <w:szCs w:val="32"/>
+          <w:lang w:val="es-ES"/>
+        </w:rPr>
+      </w:pPr>
+    </w:p>
+    <w:p w14:noSpellErr="1">
+      <w:pPr>
+        <w:pStyle w:val="Normal"/>
+        <w:bidi w:val="0"/>
+        <w:spacing w:before="0" w:beforeAutospacing="off" w:after="320" w:afterAutospacing="off" w:line="259" w:lineRule="auto"/>
+        <w:ind w:left="0" w:right="0"/>
+        <w:jc w:val="left"/>
+      </w:pPr>
+      <w:r>
+        <w:rPr>
+          <w:rFonts w:ascii="Trebuchet MS" w:hAnsi="Trebuchet MS" w:eastAsia="Trebuchet MS" w:cs="Trebuchet MS"/>
+          <w:noProof w:val="0"/>
+          <w:color w:val="5A5A5A"/>
+          <w:sz w:val="32"/>
+          <w:szCs w:val="32"/>
+          <w:lang w:val="es-ES"/>
+        </w:rPr>
+        <w:t>Materia: Teoría del lenguaje</w:t>
+      </w:r>
+    </w:p>
+    <w:p w14:noSpellErr="1">
+      <w:pPr>
+        <w:pStyle w:val="Normal"/>
+        <w:bidi w:val="0"/>
+        <w:spacing w:before="0" w:beforeAutospacing="off" w:after="320" w:afterAutospacing="off" w:line="259" w:lineRule="auto"/>
+        <w:ind w:left="0" w:right="0"/>
+        <w:jc w:val="left"/>
+      </w:pPr>
+      <w:r>
+        <w:rPr>
+          <w:rFonts w:ascii="Trebuchet MS" w:hAnsi="Trebuchet MS" w:eastAsia="Trebuchet MS" w:cs="Trebuchet MS"/>
+          <w:noProof w:val="0"/>
+          <w:color w:val="5A5A5A"/>
+          <w:sz w:val="32"/>
+          <w:szCs w:val="32"/>
+          <w:lang w:val="es-ES"/>
+        </w:rPr>
+        <w:t xml:space="preserve">Fecha: </w:t>
+      </w:r>
+      <w:r>
+        <w:rPr>
+          <w:rFonts w:ascii="Trebuchet MS" w:hAnsi="Trebuchet MS" w:eastAsia="Trebuchet MS" w:cs="Trebuchet MS"/>
+          <w:noProof w:val="0"/>
+          <w:color w:val="5A5A5A"/>
+          <w:sz w:val="32"/>
+          <w:szCs w:val="32"/>
+          <w:lang w:val="es-ES"/>
+        </w:rPr>
+        <w:t>1° Cuatrimestre 2018</w:t>
+      </w:r>
+    </w:p>
+    <w:p>
+      <w:pPr>
+        <w:pStyle w:val="Normal"/>
+        <w:spacing w:before="0" w:after="160"/>
+      </w:pPr>
+    </w:p>
+    <w:p>
+      <w:r>
+        <w:br w:type="page"/>
+      </w:r>
+    </w:p>
+    <w:p xmlns:wp14="http://schemas.microsoft.com/office/word/2010/wordml" wp14:textId="77777777" wp14:noSpellErr="1">
       <w:pPr>
         <w:pStyle w:val="Normal"/>
         <w:spacing w:before="0" w:after="160"/>
@@ -30,65 +293,125 @@
         <w:t>Origen e historia:</w:t>
       </w:r>
     </w:p>
-    <w:p>
-      <w:pPr>
-        <w:pStyle w:val="Normal"/>
-        <w:spacing w:before="0" w:after="160"/>
-        <w:rPr/>
-      </w:pPr>
-      <w:r>
-        <w:rPr/>
-        <w:t xml:space="preserve">El lenguaje Julia comienza a gestarse en 2009 como un proyecto liderado por Jeff Bezanson, Stefan Karpinski, Viral B. Shah, and Alan Edelman con el objetivo de crear un lenguaje que tuviera una gran capacidad computacionalmente y fuera veloz. En Febrero de 2012 se lanzó y en 2015 se creó Julia Computing para proveer soporte, entrenamiento y servicios de consultoría a clientes (aquellos que ya utilizaban el lenguaje y potenciales interesados). Desde entonces ha resultado un lenguaje sumamente atractivo para resolver problemáticas de alto contenido matemático y análisis numérico en disciplinas como, sólo para dar los ejemplos más importantes, programación concurrente y distribuida y </w:t>
-      </w:r>
-      <w:r>
-        <w:rPr>
-          <w:i/>
-        </w:rPr>
-        <w:t>data science</w:t>
-      </w:r>
-      <w:r>
-        <w:rPr/>
-        <w:t>. Para enero del 2018, la comunidad de Julia ascendía a 1.800.000 descargas.</w:t>
-      </w:r>
-    </w:p>
-    <w:p>
-      <w:pPr>
-        <w:pStyle w:val="Normal"/>
-        <w:spacing w:before="0" w:after="160"/>
-        <w:rPr/>
-      </w:pPr>
-      <w:r>
-        <w:rPr/>
-      </w:r>
-    </w:p>
-    <w:p>
-      <w:pPr>
-        <w:pStyle w:val="Normal"/>
-        <w:spacing w:before="0" w:after="160"/>
-        <w:rPr/>
-      </w:pPr>
-      <w:r>
-        <w:rPr/>
-      </w:r>
-    </w:p>
-    <w:p>
-      <w:pPr>
-        <w:pStyle w:val="Normal"/>
-        <w:spacing w:before="0" w:after="160"/>
-        <w:rPr/>
-      </w:pPr>
-      <w:r>
-        <w:rPr/>
-      </w:r>
-    </w:p>
-    <w:p>
+    <w:p xmlns:wp14="http://schemas.microsoft.com/office/word/2010/wordml" wp14:textId="7000F71B">
+      <w:pPr>
+        <w:pStyle w:val="Normal"/>
+        <w:spacing w:before="0" w:after="160"/>
+      </w:pPr>
+      <w:r>
+        <w:rPr/>
+        <w:t xml:space="preserve">El lenguaje Julia comienza a gestarse en 2009 como un proyecto liderado por Jeff </w:t>
+      </w:r>
+      <w:proofErr w:type="spellStart"/>
+      <w:r>
+        <w:rPr/>
+        <w:t>Bezanson</w:t>
+      </w:r>
+      <w:proofErr w:type="spellEnd"/>
+      <w:r>
+        <w:rPr/>
+        <w:t xml:space="preserve">, Stefan </w:t>
+      </w:r>
+      <w:proofErr w:type="spellStart"/>
+      <w:r>
+        <w:rPr/>
+        <w:t>Karpinski</w:t>
+      </w:r>
+      <w:proofErr w:type="spellEnd"/>
+      <w:r>
+        <w:rPr/>
+        <w:t xml:space="preserve">, Viral B. </w:t>
+      </w:r>
+      <w:proofErr w:type="spellStart"/>
+      <w:r>
+        <w:rPr/>
+        <w:t>Shah</w:t>
+      </w:r>
+      <w:proofErr w:type="spellEnd"/>
+      <w:r>
+        <w:rPr/>
+        <w:t xml:space="preserve">, and Alan Edelman con el objetivo de crear un lenguaje que tuviera una gran capacidad computacionalmente y fuera veloz. </w:t>
+      </w:r>
+    </w:p>
+    <w:p xmlns:wp14="http://schemas.microsoft.com/office/word/2010/wordml" wp14:textId="1E5865D0">
+      <w:pPr>
+        <w:pStyle w:val="Normal"/>
+        <w:spacing w:before="0" w:after="160"/>
+      </w:pPr>
+      <w:r>
+        <w:rPr/>
+        <w:t xml:space="preserve">En Febrero de 2012 se lanzó y en 2015 se creó Julia Computing para proveer soporte, entrenamiento y servicios de consultoría a clientes (aquellos que ya utilizaban el lenguaje y potenciales interesados). Desde entonces ha resultado un lenguaje sumamente atractivo para resolver problemáticas de alto contenido matemático y análisis numérico en disciplinas como, sólo para dar los ejemplos más importantes, programación concurrente y distribuida y </w:t>
+      </w:r>
+      <w:r>
+        <w:rPr>
+          <w:i w:val="1"/>
+          <w:iCs w:val="1"/>
+        </w:rPr>
+        <w:t xml:space="preserve">data </w:t>
+      </w:r>
+      <w:proofErr w:type="spellStart"/>
+      <w:r>
+        <w:rPr>
+          <w:i w:val="1"/>
+          <w:iCs w:val="1"/>
+        </w:rPr>
+        <w:t>science</w:t>
+      </w:r>
+      <w:proofErr w:type="spellEnd"/>
+      <w:r>
+        <w:rPr/>
+        <w:t xml:space="preserve">. </w:t>
+      </w:r>
+    </w:p>
+    <w:p xmlns:wp14="http://schemas.microsoft.com/office/word/2010/wordml" wp14:noSpellErr="1" wp14:textId="0CDDB554">
+      <w:pPr>
+        <w:pStyle w:val="Normal"/>
+        <w:spacing w:before="0" w:after="160"/>
+        <w:rPr/>
+      </w:pPr>
+      <w:r>
+        <w:rPr/>
+        <w:t>Para enero del 2018, la comunidad de Julia ascendía a 1.800.000 descargas.</w:t>
+      </w:r>
+    </w:p>
+    <w:p xmlns:wp14="http://schemas.microsoft.com/office/word/2010/wordml" wp14:textId="77777777">
+      <w:pPr>
+        <w:pStyle w:val="Normal"/>
+        <w:spacing w:before="0" w:after="160"/>
+        <w:rPr/>
+      </w:pPr>
+      <w:r>
+        <w:rPr/>
+      </w:r>
+    </w:p>
+    <w:p xmlns:wp14="http://schemas.microsoft.com/office/word/2010/wordml" wp14:textId="77777777">
+      <w:pPr>
+        <w:pStyle w:val="Normal"/>
+        <w:spacing w:before="0" w:after="160"/>
+        <w:rPr/>
+      </w:pPr>
+      <w:r>
+        <w:rPr/>
+      </w:r>
+    </w:p>
+    <w:p xmlns:wp14="http://schemas.microsoft.com/office/word/2010/wordml" wp14:textId="77777777">
+      <w:pPr>
+        <w:pStyle w:val="Normal"/>
+        <w:spacing w:before="0" w:after="160"/>
+        <w:rPr/>
+      </w:pPr>
+      <w:r>
+        <w:rPr/>
+      </w:r>
+    </w:p>
+    <w:p xmlns:wp14="http://schemas.microsoft.com/office/word/2010/wordml" wp14:textId="77777777">
       <w:pPr>
         <w:pStyle w:val="Normal"/>
         <w:keepNext w:val="false"/>
         <w:keepLines w:val="false"/>
         <w:widowControl/>
         <w:shd w:val="clear" w:fill="FFFFFF"/>
-        <w:spacing w:lineRule="auto" w:line="240" w:before="120" w:after="120"/>
+        <w:spacing w:before="120" w:after="120" w:line="240" w:lineRule="auto"/>
         <w:ind w:left="0" w:right="0" w:hanging="0"/>
         <w:jc w:val="left"/>
         <w:rPr>
@@ -112,7 +435,7 @@
       </w:pPr>
       <w:r>
         <w:rPr>
-          <w:rFonts w:eastAsia="Arial" w:cs="Arial" w:ascii="Arial" w:hAnsi="Arial"/>
+          <w:rFonts w:ascii="Arial" w:hAnsi="Arial" w:eastAsia="Arial" w:cs="Arial"/>
           <w:b w:val="false"/>
           <w:i w:val="false"/>
           <w:caps w:val="false"/>
@@ -129,27 +452,27 @@
         </w:rPr>
       </w:r>
     </w:p>
-    <w:p>
-      <w:pPr>
-        <w:pStyle w:val="Normal"/>
-        <w:spacing w:before="0" w:after="160"/>
-        <w:rPr/>
-      </w:pPr>
-      <w:r>
-        <w:rPr/>
-      </w:r>
-    </w:p>
-    <w:p>
-      <w:pPr>
-        <w:pStyle w:val="Normal"/>
-        <w:spacing w:before="0" w:after="160"/>
-        <w:rPr/>
-      </w:pPr>
-      <w:r>
-        <w:rPr/>
-      </w:r>
-    </w:p>
-    <w:p>
+    <w:p xmlns:wp14="http://schemas.microsoft.com/office/word/2010/wordml" wp14:textId="77777777">
+      <w:pPr>
+        <w:pStyle w:val="Normal"/>
+        <w:spacing w:before="0" w:after="160"/>
+        <w:rPr/>
+      </w:pPr>
+      <w:r>
+        <w:rPr/>
+      </w:r>
+    </w:p>
+    <w:p xmlns:wp14="http://schemas.microsoft.com/office/word/2010/wordml" wp14:textId="77777777">
+      <w:pPr>
+        <w:pStyle w:val="Normal"/>
+        <w:spacing w:before="0" w:after="160"/>
+        <w:rPr/>
+      </w:pPr>
+      <w:r>
+        <w:rPr/>
+      </w:r>
+    </w:p>
+    <w:p xmlns:wp14="http://schemas.microsoft.com/office/word/2010/wordml" wp14:textId="77777777">
       <w:pPr>
         <w:pStyle w:val="Normal"/>
         <w:spacing w:before="0" w:after="160"/>
@@ -174,7 +497,7 @@
         <w:fldChar w:fldCharType="end"/>
       </w:r>
     </w:p>
-    <w:p>
+    <w:p xmlns:wp14="http://schemas.microsoft.com/office/word/2010/wordml" wp14:textId="77777777">
       <w:pPr>
         <w:pStyle w:val="Normal"/>
         <w:spacing w:before="0" w:after="160"/>
@@ -187,7 +510,7 @@
         <w:br w:type="page"/>
       </w:r>
     </w:p>
-    <w:p>
+    <w:p xmlns:wp14="http://schemas.microsoft.com/office/word/2010/wordml" wp14:textId="77777777">
       <w:pPr>
         <w:pStyle w:val="Normal"/>
         <w:spacing w:before="0" w:after="160"/>
@@ -196,33 +519,41 @@
           <w:szCs w:val="36"/>
         </w:rPr>
       </w:pPr>
+      <w:proofErr w:type="spellStart"/>
       <w:r>
         <w:rPr>
           <w:sz w:val="36"/>
           <w:szCs w:val="36"/>
         </w:rPr>
-        <w:t>Carecterísticas básicas</w:t>
-      </w:r>
-    </w:p>
-    <w:p>
-      <w:pPr>
-        <w:pStyle w:val="Normal"/>
-        <w:spacing w:before="0" w:after="160"/>
-        <w:rPr>
-          <w:b/>
-          <w:b/>
-          <w:bCs/>
-        </w:rPr>
-      </w:pPr>
-      <w:r>
-        <w:rPr>
-          <w:b/>
-          <w:bCs/>
+        <w:t>Carecterísticas</w:t>
+      </w:r>
+      <w:proofErr w:type="spellEnd"/>
+      <w:r>
+        <w:rPr>
+          <w:sz w:val="36"/>
+          <w:szCs w:val="36"/>
+        </w:rPr>
+        <w:t xml:space="preserve"> básicas</w:t>
+      </w:r>
+    </w:p>
+    <w:p xmlns:wp14="http://schemas.microsoft.com/office/word/2010/wordml" wp14:textId="77777777" wp14:noSpellErr="1">
+      <w:pPr>
+        <w:pStyle w:val="Normal"/>
+        <w:spacing w:before="0" w:after="160"/>
+        <w:rPr>
+          <w:b w:val="1"/>
+          <w:bCs w:val="1"/>
+        </w:rPr>
+      </w:pPr>
+      <w:r>
+        <w:rPr>
+          <w:b w:val="1"/>
+          <w:bCs w:val="1"/>
         </w:rPr>
         <w:t>Manejo de variables y constantes matemáticas:</w:t>
       </w:r>
     </w:p>
-    <w:p>
+    <w:p xmlns:wp14="http://schemas.microsoft.com/office/word/2010/wordml" wp14:textId="77777777" wp14:noSpellErr="1">
       <w:pPr>
         <w:pStyle w:val="Normal"/>
         <w:spacing w:before="0" w:after="160"/>
@@ -233,7 +564,7 @@
         <w:t>Julia es un lenguaje que busca cooptar la atención de la comunidad científica y especializarse en la facilidad y el poder de manejo matemático. Es por esto que cuenta con características muy interesantes. Para empezar cualquier variable puede adoptar cualquier valor (si en principio no se declara su tipo, más sobre esto más adelante).</w:t>
       </w:r>
     </w:p>
-    <w:p>
+    <w:p xmlns:wp14="http://schemas.microsoft.com/office/word/2010/wordml" wp14:textId="77777777">
       <w:pPr>
         <w:pStyle w:val="Normal"/>
         <w:spacing w:before="0" w:after="160"/>
@@ -242,7 +573,7 @@
       <w:r>
         <w:rPr/>
         <w:drawing>
-          <wp:anchor behindDoc="0" distT="0" distB="0" distL="0" distR="0" simplePos="0" locked="0" layoutInCell="1" allowOverlap="1" relativeHeight="6">
+          <wp:anchor xmlns:wp14="http://schemas.microsoft.com/office/word/2010/wordprocessingDrawing" distT="0" distB="0" distL="0" distR="0" simplePos="0" relativeHeight="6" behindDoc="0" locked="0" layoutInCell="1" allowOverlap="1" wp14:anchorId="2C6AB60E" wp14:editId="7777777">
             <wp:simplePos x="0" y="0"/>
             <wp:positionH relativeFrom="column">
               <wp:align>center</wp:align>
@@ -288,7 +619,7 @@
         </w:drawing>
       </w:r>
     </w:p>
-    <w:p>
+    <w:p xmlns:wp14="http://schemas.microsoft.com/office/word/2010/wordml" wp14:textId="77777777" wp14:noSpellErr="1">
       <w:pPr>
         <w:pStyle w:val="Normal"/>
         <w:spacing w:before="0" w:after="160"/>
@@ -299,7 +630,7 @@
         <w:t>Julia cuenta con una serie de constantes matemáticas predefinidas.</w:t>
       </w:r>
     </w:p>
-    <w:p>
+    <w:p xmlns:wp14="http://schemas.microsoft.com/office/word/2010/wordml" wp14:textId="77777777" wp14:noSpellErr="1">
       <w:pPr>
         <w:pStyle w:val="Normal"/>
         <w:spacing w:before="0" w:after="160"/>
@@ -307,7 +638,7 @@
       </w:pPr>
       <w:r>
         <w:drawing>
-          <wp:anchor behindDoc="0" distT="0" distB="0" distL="0" distR="0" simplePos="0" locked="0" layoutInCell="1" allowOverlap="1" relativeHeight="7">
+          <wp:anchor xmlns:wp14="http://schemas.microsoft.com/office/word/2010/wordprocessingDrawing" distT="0" distB="0" distL="0" distR="0" simplePos="0" relativeHeight="7" behindDoc="0" locked="0" layoutInCell="1" allowOverlap="1" wp14:anchorId="046F2531" wp14:editId="7777777">
             <wp:simplePos x="0" y="0"/>
             <wp:positionH relativeFrom="column">
               <wp:posOffset>-536575</wp:posOffset>
@@ -357,7 +688,7 @@
         <w:t>También permite el manejo de números irracionales.</w:t>
       </w:r>
     </w:p>
-    <w:p>
+    <w:p xmlns:wp14="http://schemas.microsoft.com/office/word/2010/wordml" wp14:textId="77777777" wp14:noSpellErr="1">
       <w:pPr>
         <w:pStyle w:val="Normal"/>
         <w:spacing w:before="0" w:after="160"/>
@@ -365,7 +696,7 @@
       </w:pPr>
       <w:r>
         <w:drawing>
-          <wp:anchor behindDoc="0" distT="0" distB="0" distL="0" distR="0" simplePos="0" locked="0" layoutInCell="1" allowOverlap="1" relativeHeight="8">
+          <wp:anchor xmlns:wp14="http://schemas.microsoft.com/office/word/2010/wordprocessingDrawing" distT="0" distB="0" distL="0" distR="0" simplePos="0" relativeHeight="8" behindDoc="0" locked="0" layoutInCell="1" allowOverlap="1" wp14:anchorId="30E21028" wp14:editId="7777777">
             <wp:simplePos x="0" y="0"/>
             <wp:positionH relativeFrom="column">
               <wp:posOffset>-485140</wp:posOffset>
@@ -415,7 +746,7 @@
         <w:t>Y números racionales (minimizando la pérdida de dígitos por redondeo).</w:t>
       </w:r>
     </w:p>
-    <w:p>
+    <w:p xmlns:wp14="http://schemas.microsoft.com/office/word/2010/wordml" wp14:textId="77777777">
       <w:pPr>
         <w:pStyle w:val="Normal"/>
         <w:spacing w:before="0" w:after="160"/>
@@ -427,7 +758,7 @@
       <w:r>
         <w:rPr/>
         <w:drawing>
-          <wp:anchor behindDoc="0" distT="0" distB="0" distL="0" distR="0" simplePos="0" locked="0" layoutInCell="1" allowOverlap="1" relativeHeight="9">
+          <wp:anchor xmlns:wp14="http://schemas.microsoft.com/office/word/2010/wordprocessingDrawing" distT="0" distB="0" distL="0" distR="0" simplePos="0" relativeHeight="9" behindDoc="0" locked="0" layoutInCell="1" allowOverlap="1" wp14:anchorId="5F9B73D3" wp14:editId="7777777">
             <wp:simplePos x="0" y="0"/>
             <wp:positionH relativeFrom="column">
               <wp:posOffset>-459105</wp:posOffset>
@@ -473,20 +804,21 @@
         </w:drawing>
       </w:r>
     </w:p>
-    <w:p>
-      <w:pPr>
-        <w:pStyle w:val="Normal"/>
-        <w:spacing w:before="0" w:after="160"/>
-        <w:rPr/>
-      </w:pPr>
-      <w:r>
-        <w:rPr>
-          <w:b/>
+    <w:p xmlns:wp14="http://schemas.microsoft.com/office/word/2010/wordml" wp14:textId="77777777" wp14:noSpellErr="1">
+      <w:pPr>
+        <w:pStyle w:val="Normal"/>
+        <w:spacing w:before="0" w:after="160"/>
+        <w:rPr/>
+      </w:pPr>
+      <w:r>
+        <w:rPr>
+          <w:b w:val="1"/>
+          <w:bCs w:val="1"/>
         </w:rPr>
         <w:t>Paradigmas:</w:t>
       </w:r>
     </w:p>
-    <w:p>
+    <w:p xmlns:wp14="http://schemas.microsoft.com/office/word/2010/wordml" wp14:textId="77777777" wp14:noSpellErr="1">
       <w:pPr>
         <w:pStyle w:val="Normal"/>
         <w:spacing w:before="0" w:after="160"/>
@@ -497,53 +829,54 @@
         <w:t>Julia es un lenguaje multiparadigma y como tal permite abordar programación tanto imperativa como funcional y orientada a objetos. Para ello se pueden definir funciones convencionales, funciones lambda, clases e interfaces, solo para mencionar algunas características de estos paradigmas, y combinarlos.</w:t>
       </w:r>
     </w:p>
-    <w:p>
-      <w:pPr>
-        <w:pStyle w:val="Normal"/>
-        <w:spacing w:before="0" w:after="160"/>
-        <w:rPr/>
-      </w:pPr>
-      <w:r>
-        <w:rPr/>
-      </w:r>
-    </w:p>
-    <w:p>
-      <w:pPr>
-        <w:pStyle w:val="Normal"/>
-        <w:spacing w:before="0" w:after="160"/>
-        <w:rPr/>
-      </w:pPr>
-      <w:r>
-        <w:rPr/>
-      </w:r>
-    </w:p>
-    <w:p>
-      <w:pPr>
-        <w:pStyle w:val="Normal"/>
-        <w:spacing w:before="0" w:after="160"/>
-        <w:rPr/>
-      </w:pPr>
-      <w:r>
-        <w:rPr/>
-      </w:r>
-    </w:p>
-    <w:p>
-      <w:pPr>
-        <w:pStyle w:val="Normal"/>
-        <w:spacing w:before="0" w:after="160"/>
-        <w:rPr>
-          <w:b/>
-          <w:b/>
-        </w:rPr>
-      </w:pPr>
-      <w:r>
-        <w:rPr>
-          <w:b/>
+    <w:p xmlns:wp14="http://schemas.microsoft.com/office/word/2010/wordml" wp14:textId="77777777">
+      <w:pPr>
+        <w:pStyle w:val="Normal"/>
+        <w:spacing w:before="0" w:after="160"/>
+        <w:rPr/>
+      </w:pPr>
+      <w:r>
+        <w:rPr/>
+      </w:r>
+    </w:p>
+    <w:p xmlns:wp14="http://schemas.microsoft.com/office/word/2010/wordml" wp14:textId="77777777">
+      <w:pPr>
+        <w:pStyle w:val="Normal"/>
+        <w:spacing w:before="0" w:after="160"/>
+        <w:rPr/>
+      </w:pPr>
+      <w:r>
+        <w:rPr/>
+      </w:r>
+    </w:p>
+    <w:p xmlns:wp14="http://schemas.microsoft.com/office/word/2010/wordml" wp14:textId="77777777">
+      <w:pPr>
+        <w:pStyle w:val="Normal"/>
+        <w:spacing w:before="0" w:after="160"/>
+        <w:rPr/>
+      </w:pPr>
+      <w:r>
+        <w:rPr/>
+      </w:r>
+    </w:p>
+    <w:p xmlns:wp14="http://schemas.microsoft.com/office/word/2010/wordml" wp14:textId="77777777" wp14:noSpellErr="1">
+      <w:pPr>
+        <w:pStyle w:val="Normal"/>
+        <w:spacing w:before="0" w:after="160"/>
+        <w:rPr>
+          <w:b w:val="1"/>
+          <w:bCs w:val="1"/>
+        </w:rPr>
+      </w:pPr>
+      <w:r>
+        <w:rPr>
+          <w:b w:val="1"/>
+          <w:bCs w:val="1"/>
         </w:rPr>
         <w:t>Tipado</w:t>
       </w:r>
     </w:p>
-    <w:p>
+    <w:p xmlns:wp14="http://schemas.microsoft.com/office/word/2010/wordml" wp14:textId="77777777" wp14:noSpellErr="1">
       <w:pPr>
         <w:pStyle w:val="Normal"/>
         <w:spacing w:before="0" w:after="160"/>
@@ -554,17 +887,17 @@
         <w:t>En Julia el tipado es dinámico y los tipos son, por defecto, omitidos de manera tal que las variables admitan valores de cualquier tipo. Y esto se da así: son los valores los que tienen tipo mientras que las variables son simples notaciones que hacen referencia a entidades. De todas formas,  el compilador también permite la especificación del tipo esperado para una cierta variable. Esto suele mejorar no solamente la robustez de los programas, sino también su performance.</w:t>
       </w:r>
     </w:p>
-    <w:p>
-      <w:pPr>
-        <w:pStyle w:val="Normal"/>
-        <w:spacing w:before="0" w:after="160"/>
-        <w:rPr/>
-      </w:pPr>
-      <w:bookmarkStart w:id="0" w:name="_gjdgxs"/>
+    <w:p xmlns:wp14="http://schemas.microsoft.com/office/word/2010/wordml" wp14:textId="77777777" wp14:noSpellErr="1">
+      <w:pPr>
+        <w:pStyle w:val="Normal"/>
+        <w:spacing w:before="0" w:after="160"/>
+        <w:rPr/>
+      </w:pPr>
+      <w:bookmarkStart w:name="_gjdgxs" w:id="0"/>
       <w:bookmarkEnd w:id="0"/>
       <w:r>
         <w:drawing>
-          <wp:anchor behindDoc="0" distT="0" distB="0" distL="0" distR="0" simplePos="0" locked="0" layoutInCell="1" allowOverlap="1" relativeHeight="10">
+          <wp:anchor xmlns:wp14="http://schemas.microsoft.com/office/word/2010/wordprocessingDrawing" distT="0" distB="0" distL="0" distR="0" simplePos="0" relativeHeight="10" behindDoc="0" locked="0" layoutInCell="1" allowOverlap="1" wp14:anchorId="253E124C" wp14:editId="7777777">
             <wp:simplePos x="0" y="0"/>
             <wp:positionH relativeFrom="column">
               <wp:posOffset>-605790</wp:posOffset>
@@ -614,7 +947,7 @@
         <w:t>Una característica interesante de Julia es que la declaración de nuevos tipos puede llevar parámetros y esto introduce una versatilidad importante.</w:t>
       </w:r>
     </w:p>
-    <w:p>
+    <w:p xmlns:wp14="http://schemas.microsoft.com/office/word/2010/wordml" wp14:textId="77777777">
       <w:pPr>
         <w:pStyle w:val="Normal"/>
         <w:spacing w:before="0" w:after="160"/>
@@ -624,7 +957,7 @@
       <w:r>
         <w:rPr/>
         <w:drawing>
-          <wp:inline distT="0" distB="0" distL="0" distR="0">
+          <wp:inline xmlns:wp14="http://schemas.microsoft.com/office/word/2010/wordprocessingDrawing" distT="0" distB="0" distL="0" distR="0" wp14:anchorId="2D8E3B38" wp14:editId="7777777">
             <wp:extent cx="2066925" cy="904875"/>
             <wp:effectExtent l="0" t="0" r="0" b="0"/>
             <wp:docPr id="6" name="image5.jpg" descr="E:\Nicolas\Facultad\2018\1° cuatrimestre\75.31 - TDL\Nuestro Tp\images\Tipo parametrizable.jpg"/>
@@ -662,25 +995,182 @@
         </w:drawing>
       </w:r>
     </w:p>
-    <w:p>
-      <w:pPr>
-        <w:pStyle w:val="Normal"/>
-        <w:spacing w:before="0" w:after="160"/>
-        <w:rPr/>
-      </w:pPr>
-      <w:r>
-        <w:rPr/>
-        <w:t>Así, a partir de Point {T} podemos tener una variable que sea de tipo Point {Float64} o Point {Abstract String}, con lo cual tenemos toda una familia de tipos a partir de la definición de una con un parámetro T. Esto es extensible a varios parámetros.</w:t>
-      </w:r>
-    </w:p>
-    <w:p>
+    <w:p xmlns:wp14="http://schemas.microsoft.com/office/word/2010/wordml" wp14:textId="77777777">
+      <w:pPr>
+        <w:pStyle w:val="Normal"/>
+        <w:spacing w:before="0" w:after="160"/>
+        <w:rPr/>
+      </w:pPr>
+      <w:r>
+        <w:rPr/>
+        <w:t>Así, a partir de Point {T} podemos tener una variable que sea de tipo Point {Float64} o Point {</w:t>
+      </w:r>
+      <w:proofErr w:type="spellStart"/>
+      <w:r>
+        <w:rPr/>
+        <w:t>Abstract</w:t>
+      </w:r>
+      <w:proofErr w:type="spellEnd"/>
+      <w:r>
+        <w:rPr/>
+        <w:t xml:space="preserve"> </w:t>
+      </w:r>
+      <w:proofErr w:type="spellStart"/>
+      <w:r>
+        <w:rPr/>
+        <w:t>String</w:t>
+      </w:r>
+      <w:proofErr w:type="spellEnd"/>
+      <w:r>
+        <w:rPr/>
+        <w:t>}, con lo cual tenemos toda una familia de tipos a partir de la definición de una con un parámetro T. Esto es extensible a varios parámetros.</w:t>
+      </w:r>
+    </w:p>
+    <w:p xmlns:wp14="http://schemas.microsoft.com/office/word/2010/wordml" wp14:textId="77777777">
+      <w:pPr>
+        <w:pStyle w:val="Normal"/>
+        <w:keepNext w:val="false"/>
+        <w:keepLines w:val="false"/>
+        <w:widowControl/>
+        <w:shd w:val="clear" w:color="auto" w:fill="auto"/>
+        <w:spacing w:before="0" w:after="0" w:line="240" w:lineRule="auto"/>
+        <w:ind w:left="0" w:right="0" w:hanging="0"/>
+        <w:jc w:val="left"/>
+        <w:rPr>
+          <w:rFonts w:ascii="Calibri" w:hAnsi="Calibri" w:eastAsia="Calibri" w:cs="Calibri"/>
+          <w:b w:val="0"/>
+          <w:bCs w:val="0"/>
+          <w:i w:val="0"/>
+          <w:iCs w:val="0"/>
+          <w:caps w:val="0"/>
+          <w:smallCaps w:val="0"/>
+          <w:strike w:val="0"/>
+          <w:dstrike w:val="0"/>
+          <w:color w:val="000000" w:themeColor="text1" w:themeTint="FF" w:themeShade="FF"/>
+          <w:sz w:val="22"/>
+          <w:szCs w:val="22"/>
+          <w:u w:val="none"/>
+          <w:vertAlign w:val="baseline"/>
+        </w:rPr>
+      </w:pPr>
+      <w:r>
+        <w:rPr>
+          <w:b w:val="0"/>
+          <w:bCs w:val="0"/>
+          <w:i w:val="0"/>
+          <w:iCs w:val="0"/>
+          <w:caps w:val="0"/>
+          <w:smallCaps w:val="0"/>
+          <w:strike w:val="0"/>
+          <w:dstrike w:val="0"/>
+          <w:color w:val="000000"/>
+          <w:position w:val="0"/>
+          <w:sz w:val="22"/>
+          <w:sz w:val="22"/>
+          <w:szCs w:val="22"/>
+          <w:u w:val="none"/>
+          <w:shd w:val="clear" w:fill="auto"/>
+          <w:vertAlign w:val="baseline"/>
+        </w:rPr>
+        <w:t xml:space="preserve">En Julia, todos los tipos son objetos, pero sus métodos no "pertenecen" a la clase, sino que son parte de un listado que el compilador utiliza a la hora de interpretar el código. Ésta es una consideración del diseño del lenguaje que favorece el </w:t>
+      </w:r>
+      <w:proofErr w:type="spellStart"/>
+      <w:r>
+        <w:rPr>
+          <w:b w:val="0"/>
+          <w:bCs w:val="0"/>
+          <w:i w:val="0"/>
+          <w:iCs w:val="0"/>
+          <w:caps w:val="0"/>
+          <w:smallCaps w:val="0"/>
+          <w:strike w:val="0"/>
+          <w:dstrike w:val="0"/>
+          <w:color w:val="000000"/>
+          <w:position w:val="0"/>
+          <w:sz w:val="22"/>
+          <w:sz w:val="22"/>
+          <w:szCs w:val="22"/>
+          <w:u w:val="none"/>
+          <w:shd w:val="clear" w:fill="auto"/>
+          <w:vertAlign w:val="baseline"/>
+        </w:rPr>
+        <w:t>Multiple</w:t>
+      </w:r>
+      <w:proofErr w:type="spellEnd"/>
+      <w:r>
+        <w:rPr>
+          <w:b w:val="0"/>
+          <w:bCs w:val="0"/>
+          <w:i w:val="0"/>
+          <w:iCs w:val="0"/>
+          <w:caps w:val="0"/>
+          <w:smallCaps w:val="0"/>
+          <w:strike w:val="0"/>
+          <w:dstrike w:val="0"/>
+          <w:color w:val="000000"/>
+          <w:position w:val="0"/>
+          <w:sz w:val="22"/>
+          <w:sz w:val="22"/>
+          <w:szCs w:val="22"/>
+          <w:u w:val="none"/>
+          <w:shd w:val="clear" w:fill="auto"/>
+          <w:vertAlign w:val="baseline"/>
+        </w:rPr>
+        <w:t xml:space="preserve"> </w:t>
+      </w:r>
+      <w:proofErr w:type="spellStart"/>
+      <w:r>
+        <w:rPr>
+          <w:b w:val="0"/>
+          <w:bCs w:val="0"/>
+          <w:i w:val="0"/>
+          <w:iCs w:val="0"/>
+          <w:caps w:val="0"/>
+          <w:smallCaps w:val="0"/>
+          <w:strike w:val="0"/>
+          <w:dstrike w:val="0"/>
+          <w:color w:val="000000"/>
+          <w:position w:val="0"/>
+          <w:sz w:val="22"/>
+          <w:sz w:val="22"/>
+          <w:szCs w:val="22"/>
+          <w:u w:val="none"/>
+          <w:shd w:val="clear" w:fill="auto"/>
+          <w:vertAlign w:val="baseline"/>
+        </w:rPr>
+        <w:t>Dispatch</w:t>
+      </w:r>
+      <w:proofErr w:type="spellEnd"/>
+      <w:r>
+        <w:rPr>
+          <w:b w:val="0"/>
+          <w:bCs w:val="0"/>
+          <w:i w:val="0"/>
+          <w:iCs w:val="0"/>
+          <w:caps w:val="0"/>
+          <w:smallCaps w:val="0"/>
+          <w:strike w:val="0"/>
+          <w:dstrike w:val="0"/>
+          <w:color w:val="000000"/>
+          <w:position w:val="0"/>
+          <w:sz w:val="22"/>
+          <w:sz w:val="22"/>
+          <w:szCs w:val="22"/>
+          <w:u w:val="none"/>
+          <w:shd w:val="clear" w:fill="auto"/>
+          <w:vertAlign w:val="baseline"/>
+        </w:rPr>
+        <w:t>.</w:t>
+      </w:r>
+    </w:p>
+    <w:p xmlns:wp14="http://schemas.microsoft.com/office/word/2010/wordml" wp14:textId="77777777">
       <w:pPr>
         <w:pStyle w:val="Normal"/>
         <w:keepNext w:val="false"/>
         <w:keepLines w:val="false"/>
         <w:widowControl/>
         <w:shd w:val="clear" w:fill="auto"/>
-        <w:spacing w:lineRule="auto" w:line="240" w:before="0" w:after="0"/>
+        <w:spacing w:before="0" w:after="0" w:line="240" w:lineRule="auto"/>
         <w:ind w:left="0" w:right="0" w:hanging="0"/>
         <w:jc w:val="left"/>
         <w:rPr>
@@ -717,20 +1207,89 @@
           <w:sz w:val="22"/>
           <w:szCs w:val="22"/>
           <w:u w:val="none"/>
-          <w:shd w:fill="auto" w:val="clear"/>
           <w:vertAlign w:val="baseline"/>
         </w:rPr>
-        <w:t>En Julia, todos los tipos son objetos, pero sus métodos no "pertenecen" a la clase, sino que son parte de un listado que el compilador utiliza a la hora de interpretar el código. Ésta es una consideración del diseño del lenguaje que favorece el Multiple Dispatch.</w:t>
-      </w:r>
-    </w:p>
-    <w:p>
+      </w:r>
+    </w:p>
+    <w:p xmlns:wp14="http://schemas.microsoft.com/office/word/2010/wordml" wp14:textId="77777777">
+      <w:pPr>
+        <w:pStyle w:val="Normal"/>
+        <w:keepNext w:val="false"/>
+        <w:keepLines w:val="false"/>
+        <w:widowControl/>
+        <w:shd w:val="clear" w:color="auto" w:fill="auto"/>
+        <w:spacing w:before="0" w:after="0" w:line="240" w:lineRule="auto"/>
+        <w:ind w:left="0" w:right="0" w:hanging="0"/>
+        <w:jc w:val="left"/>
+        <w:rPr>
+          <w:b w:val="1"/>
+          <w:bCs w:val="1"/>
+          <w:i w:val="0"/>
+          <w:iCs w:val="0"/>
+          <w:caps w:val="0"/>
+          <w:smallCaps w:val="0"/>
+          <w:strike w:val="0"/>
+          <w:dstrike w:val="0"/>
+          <w:color w:val="000000" w:themeColor="text1" w:themeTint="FF" w:themeShade="FF"/>
+          <w:sz w:val="22"/>
+          <w:szCs w:val="22"/>
+          <w:u w:val="none"/>
+          <w:vertAlign w:val="baseline"/>
+        </w:rPr>
+      </w:pPr>
+      <w:proofErr w:type="spellStart"/>
+      <w:r>
+        <w:rPr>
+          <w:b w:val="1"/>
+          <w:bCs w:val="1"/>
+          <w:i w:val="0"/>
+          <w:iCs w:val="0"/>
+          <w:caps w:val="0"/>
+          <w:smallCaps w:val="0"/>
+          <w:strike w:val="0"/>
+          <w:dstrike w:val="0"/>
+          <w:color w:val="000000"/>
+          <w:position w:val="0"/>
+          <w:sz w:val="22"/>
+          <w:sz w:val="22"/>
+          <w:szCs w:val="22"/>
+          <w:u w:val="none"/>
+          <w:shd w:val="clear" w:fill="auto"/>
+          <w:vertAlign w:val="baseline"/>
+        </w:rPr>
+        <w:t>Compilacion</w:t>
+      </w:r>
+      <w:proofErr w:type="spellEnd"/>
+      <w:r>
+        <w:rPr>
+          <w:b w:val="1"/>
+          <w:bCs w:val="1"/>
+          <w:i w:val="0"/>
+          <w:iCs w:val="0"/>
+          <w:caps w:val="0"/>
+          <w:smallCaps w:val="0"/>
+          <w:strike w:val="0"/>
+          <w:dstrike w:val="0"/>
+          <w:color w:val="000000"/>
+          <w:position w:val="0"/>
+          <w:sz w:val="22"/>
+          <w:sz w:val="22"/>
+          <w:szCs w:val="22"/>
+          <w:u w:val="none"/>
+          <w:shd w:val="clear" w:fill="auto"/>
+          <w:vertAlign w:val="baseline"/>
+        </w:rPr>
+        <w:t xml:space="preserve"> e interpretación</w:t>
+      </w:r>
+    </w:p>
+    <w:p xmlns:wp14="http://schemas.microsoft.com/office/word/2010/wordml" wp14:textId="77777777">
       <w:pPr>
         <w:pStyle w:val="Normal"/>
         <w:keepNext w:val="false"/>
         <w:keepLines w:val="false"/>
         <w:widowControl/>
         <w:shd w:val="clear" w:fill="auto"/>
-        <w:spacing w:lineRule="auto" w:line="240" w:before="0" w:after="0"/>
+        <w:spacing w:before="0" w:after="0" w:line="240" w:lineRule="auto"/>
         <w:ind w:left="0" w:right="0" w:hanging="0"/>
         <w:jc w:val="left"/>
         <w:rPr>
@@ -771,62 +1330,151 @@
         </w:rPr>
       </w:r>
     </w:p>
-    <w:p>
+    <w:p xmlns:wp14="http://schemas.microsoft.com/office/word/2010/wordml" wp14:textId="77777777">
+      <w:pPr>
+        <w:pStyle w:val="Normal"/>
+        <w:keepNext w:val="false"/>
+        <w:keepLines w:val="false"/>
+        <w:widowControl/>
+        <w:shd w:val="clear" w:color="auto" w:fill="auto"/>
+        <w:spacing w:before="0" w:after="0" w:line="240" w:lineRule="auto"/>
+        <w:ind w:left="0" w:right="0" w:hanging="0"/>
+        <w:jc w:val="left"/>
+        <w:rPr>
+          <w:rFonts w:ascii="Calibri" w:hAnsi="Calibri" w:eastAsia="Calibri" w:cs="Calibri"/>
+          <w:b w:val="0"/>
+          <w:bCs w:val="0"/>
+          <w:i w:val="0"/>
+          <w:iCs w:val="0"/>
+          <w:caps w:val="0"/>
+          <w:smallCaps w:val="0"/>
+          <w:strike w:val="0"/>
+          <w:dstrike w:val="0"/>
+          <w:color w:val="000000" w:themeColor="text1" w:themeTint="FF" w:themeShade="FF"/>
+          <w:sz w:val="22"/>
+          <w:szCs w:val="22"/>
+          <w:u w:val="none"/>
+          <w:vertAlign w:val="baseline"/>
+        </w:rPr>
+      </w:pPr>
+      <w:r>
+        <w:rPr>
+          <w:b w:val="0"/>
+          <w:bCs w:val="0"/>
+          <w:i w:val="0"/>
+          <w:iCs w:val="0"/>
+          <w:caps w:val="0"/>
+          <w:smallCaps w:val="0"/>
+          <w:strike w:val="0"/>
+          <w:dstrike w:val="0"/>
+          <w:color w:val="000000"/>
+          <w:position w:val="0"/>
+          <w:sz w:val="22"/>
+          <w:sz w:val="22"/>
+          <w:szCs w:val="22"/>
+          <w:u w:val="none"/>
+          <w:shd w:val="clear" w:fill="auto"/>
+          <w:vertAlign w:val="baseline"/>
+        </w:rPr>
+        <w:t xml:space="preserve">Julia posee un compilador denominado JIT (“Just in Time”) que </w:t>
+      </w:r>
+      <w:proofErr w:type="spellStart"/>
+      <w:r>
+        <w:rPr>
+          <w:b w:val="0"/>
+          <w:bCs w:val="0"/>
+          <w:i w:val="0"/>
+          <w:iCs w:val="0"/>
+          <w:caps w:val="0"/>
+          <w:smallCaps w:val="0"/>
+          <w:strike w:val="0"/>
+          <w:dstrike w:val="0"/>
+          <w:color w:val="000000"/>
+          <w:position w:val="0"/>
+          <w:sz w:val="22"/>
+          <w:sz w:val="22"/>
+          <w:szCs w:val="22"/>
+          <w:u w:val="none"/>
+          <w:shd w:val="clear" w:fill="auto"/>
+          <w:vertAlign w:val="baseline"/>
+        </w:rPr>
+        <w:t>aunqe</w:t>
+      </w:r>
+      <w:proofErr w:type="spellEnd"/>
+      <w:r>
+        <w:rPr>
+          <w:b w:val="0"/>
+          <w:bCs w:val="0"/>
+          <w:i w:val="0"/>
+          <w:iCs w:val="0"/>
+          <w:caps w:val="0"/>
+          <w:smallCaps w:val="0"/>
+          <w:strike w:val="0"/>
+          <w:dstrike w:val="0"/>
+          <w:color w:val="000000"/>
+          <w:position w:val="0"/>
+          <w:sz w:val="22"/>
+          <w:sz w:val="22"/>
+          <w:szCs w:val="22"/>
+          <w:u w:val="none"/>
+          <w:shd w:val="clear" w:fill="auto"/>
+          <w:vertAlign w:val="baseline"/>
+        </w:rPr>
+        <w:t xml:space="preserve"> se utiliza en tiempo de ejecución, el compilador infiere los tipos a través de una primera compilación o “</w:t>
+      </w:r>
+      <w:proofErr w:type="spellStart"/>
+      <w:r>
+        <w:rPr>
+          <w:b w:val="0"/>
+          <w:bCs w:val="0"/>
+          <w:i w:val="0"/>
+          <w:iCs w:val="0"/>
+          <w:caps w:val="0"/>
+          <w:smallCaps w:val="0"/>
+          <w:strike w:val="0"/>
+          <w:dstrike w:val="0"/>
+          <w:color w:val="000000"/>
+          <w:position w:val="0"/>
+          <w:sz w:val="22"/>
+          <w:sz w:val="22"/>
+          <w:szCs w:val="22"/>
+          <w:u w:val="none"/>
+          <w:shd w:val="clear" w:fill="auto"/>
+          <w:vertAlign w:val="baseline"/>
+        </w:rPr>
+        <w:t>precompilación</w:t>
+      </w:r>
+      <w:proofErr w:type="spellEnd"/>
+      <w:r>
+        <w:rPr>
+          <w:b w:val="0"/>
+          <w:bCs w:val="0"/>
+          <w:i w:val="0"/>
+          <w:iCs w:val="0"/>
+          <w:caps w:val="0"/>
+          <w:smallCaps w:val="0"/>
+          <w:strike w:val="0"/>
+          <w:dstrike w:val="0"/>
+          <w:color w:val="000000"/>
+          <w:position w:val="0"/>
+          <w:sz w:val="22"/>
+          <w:sz w:val="22"/>
+          <w:szCs w:val="22"/>
+          <w:u w:val="none"/>
+          <w:shd w:val="clear" w:fill="auto"/>
+          <w:vertAlign w:val="baseline"/>
+        </w:rPr>
+        <w:t>”. Mediante este mecanismo el lenguaje aparenta ser interpretado en términos de velocidad y así es comparable a lenguajes como C o Fortran, pero con un código muchísimo más simple.</w:t>
+      </w:r>
+    </w:p>
+    <w:p xmlns:wp14="http://schemas.microsoft.com/office/word/2010/wordml" wp14:textId="77777777">
       <w:pPr>
         <w:pStyle w:val="Normal"/>
         <w:keepNext w:val="false"/>
         <w:keepLines w:val="false"/>
         <w:widowControl/>
         <w:shd w:val="clear" w:fill="auto"/>
-        <w:spacing w:lineRule="auto" w:line="240" w:before="0" w:after="0"/>
-        <w:ind w:left="0" w:right="0" w:hanging="0"/>
-        <w:jc w:val="left"/>
-        <w:rPr>
-          <w:b/>
-          <w:b/>
-          <w:i w:val="false"/>
-          <w:i w:val="false"/>
-          <w:caps w:val="false"/>
-          <w:smallCaps w:val="false"/>
-          <w:strike w:val="false"/>
-          <w:dstrike w:val="false"/>
-          <w:color w:val="000000"/>
-          <w:position w:val="0"/>
-          <w:sz w:val="22"/>
-          <w:sz w:val="22"/>
-          <w:szCs w:val="22"/>
-          <w:u w:val="none"/>
-          <w:vertAlign w:val="baseline"/>
-        </w:rPr>
-      </w:pPr>
-      <w:r>
-        <w:rPr>
-          <w:b/>
-          <w:i w:val="false"/>
-          <w:caps w:val="false"/>
-          <w:smallCaps w:val="false"/>
-          <w:strike w:val="false"/>
-          <w:dstrike w:val="false"/>
-          <w:color w:val="000000"/>
-          <w:position w:val="0"/>
-          <w:sz w:val="22"/>
-          <w:sz w:val="22"/>
-          <w:szCs w:val="22"/>
-          <w:u w:val="none"/>
-          <w:shd w:fill="auto" w:val="clear"/>
-          <w:vertAlign w:val="baseline"/>
-        </w:rPr>
-        <w:t>Compilacion e interpretación</w:t>
-      </w:r>
-    </w:p>
-    <w:p>
-      <w:pPr>
-        <w:pStyle w:val="Normal"/>
-        <w:keepNext w:val="false"/>
-        <w:keepLines w:val="false"/>
-        <w:widowControl/>
-        <w:shd w:val="clear" w:fill="auto"/>
-        <w:spacing w:lineRule="auto" w:line="240" w:before="0" w:after="0"/>
+        <w:spacing w:before="0" w:after="0" w:line="240" w:lineRule="auto"/>
         <w:ind w:left="0" w:right="0" w:hanging="0"/>
         <w:jc w:val="left"/>
         <w:rPr>
@@ -867,121 +1515,24 @@
         </w:rPr>
       </w:r>
     </w:p>
-    <w:p>
-      <w:pPr>
-        <w:pStyle w:val="Normal"/>
-        <w:keepNext w:val="false"/>
-        <w:keepLines w:val="false"/>
-        <w:widowControl/>
-        <w:shd w:val="clear" w:fill="auto"/>
-        <w:spacing w:lineRule="auto" w:line="240" w:before="0" w:after="0"/>
-        <w:ind w:left="0" w:right="0" w:hanging="0"/>
-        <w:jc w:val="left"/>
-        <w:rPr>
-          <w:rFonts w:ascii="Calibri" w:hAnsi="Calibri" w:eastAsia="Calibri" w:cs="Calibri"/>
-          <w:b w:val="false"/>
-          <w:b w:val="false"/>
-          <w:i w:val="false"/>
-          <w:i w:val="false"/>
-          <w:caps w:val="false"/>
-          <w:smallCaps w:val="false"/>
-          <w:strike w:val="false"/>
-          <w:dstrike w:val="false"/>
-          <w:color w:val="000000"/>
-          <w:position w:val="0"/>
-          <w:sz w:val="22"/>
-          <w:sz w:val="22"/>
-          <w:szCs w:val="22"/>
-          <w:u w:val="none"/>
-          <w:vertAlign w:val="baseline"/>
-        </w:rPr>
-      </w:pPr>
-      <w:r>
-        <w:rPr>
-          <w:rFonts w:eastAsia="Calibri" w:cs="Calibri"/>
-          <w:b w:val="false"/>
-          <w:i w:val="false"/>
-          <w:caps w:val="false"/>
-          <w:smallCaps w:val="false"/>
-          <w:strike w:val="false"/>
-          <w:dstrike w:val="false"/>
-          <w:color w:val="000000"/>
-          <w:position w:val="0"/>
-          <w:sz w:val="22"/>
-          <w:sz w:val="22"/>
-          <w:szCs w:val="22"/>
-          <w:u w:val="none"/>
-          <w:shd w:fill="auto" w:val="clear"/>
-          <w:vertAlign w:val="baseline"/>
-        </w:rPr>
-        <w:t>Julia posee un compilador denominado JIT (“Just in Time”) que aunqe se utiliza en tiempo de ejecución, el compilador infiere los tipos a través de una primera compilación o “precompilación”. Mediante este mecanismo el lenguaje aparenta ser interpretado en términos de velocidad y así es comparable a lenguajes como C o Fortran, pero con un código muchísimo más simple.</w:t>
-      </w:r>
-    </w:p>
-    <w:p>
-      <w:pPr>
-        <w:pStyle w:val="Normal"/>
-        <w:keepNext w:val="false"/>
-        <w:keepLines w:val="false"/>
-        <w:widowControl/>
-        <w:shd w:val="clear" w:fill="auto"/>
-        <w:spacing w:lineRule="auto" w:line="240" w:before="0" w:after="0"/>
-        <w:ind w:left="0" w:right="0" w:hanging="0"/>
-        <w:jc w:val="left"/>
-        <w:rPr>
-          <w:rFonts w:ascii="Calibri" w:hAnsi="Calibri" w:eastAsia="Calibri" w:cs="Calibri"/>
-          <w:b w:val="false"/>
-          <w:b w:val="false"/>
-          <w:i w:val="false"/>
-          <w:i w:val="false"/>
-          <w:caps w:val="false"/>
-          <w:smallCaps w:val="false"/>
-          <w:strike w:val="false"/>
-          <w:dstrike w:val="false"/>
-          <w:color w:val="000000"/>
-          <w:position w:val="0"/>
-          <w:sz w:val="22"/>
-          <w:sz w:val="22"/>
-          <w:szCs w:val="22"/>
-          <w:u w:val="none"/>
-          <w:vertAlign w:val="baseline"/>
-        </w:rPr>
-      </w:pPr>
-      <w:r>
-        <w:rPr>
-          <w:rFonts w:eastAsia="Calibri" w:cs="Calibri"/>
-          <w:b w:val="false"/>
-          <w:i w:val="false"/>
-          <w:caps w:val="false"/>
-          <w:smallCaps w:val="false"/>
-          <w:strike w:val="false"/>
-          <w:dstrike w:val="false"/>
-          <w:color w:val="000000"/>
-          <w:position w:val="0"/>
-          <w:sz w:val="22"/>
-          <w:sz w:val="22"/>
-          <w:szCs w:val="22"/>
-          <w:u w:val="none"/>
-          <w:vertAlign w:val="baseline"/>
-        </w:rPr>
-      </w:r>
-    </w:p>
-    <w:p>
-      <w:pPr>
-        <w:pStyle w:val="Normal"/>
-        <w:spacing w:before="0" w:after="160"/>
-        <w:rPr>
-          <w:b/>
-          <w:b/>
-        </w:rPr>
-      </w:pPr>
-      <w:r>
-        <w:rPr>
-          <w:b/>
+    <w:p xmlns:wp14="http://schemas.microsoft.com/office/word/2010/wordml" wp14:textId="77777777" wp14:noSpellErr="1">
+      <w:pPr>
+        <w:pStyle w:val="Normal"/>
+        <w:spacing w:before="0" w:after="160"/>
+        <w:rPr>
+          <w:b w:val="1"/>
+          <w:bCs w:val="1"/>
+        </w:rPr>
+      </w:pPr>
+      <w:r>
+        <w:rPr>
+          <w:b w:val="1"/>
+          <w:bCs w:val="1"/>
         </w:rPr>
         <w:t>Manejo de errores:</w:t>
       </w:r>
     </w:p>
-    <w:p>
+    <w:p xmlns:wp14="http://schemas.microsoft.com/office/word/2010/wordml" wp14:textId="77777777" wp14:noSpellErr="1">
       <w:pPr>
         <w:pStyle w:val="Normal"/>
         <w:spacing w:before="0" w:after="160"/>
@@ -992,7 +1543,7 @@
         <w:t>Ante un evento inesperado, Julia tiene un manejo de errores comparable al de la mayoría de los lenguajes. Si la función no puede devolver una salida razonable, entonces levanta una excepción y termina el programa indicando un código de error. En algunos casos, el programador puede especificar hasta el mensaje de error a mostrar.</w:t>
       </w:r>
     </w:p>
-    <w:p>
+    <w:p xmlns:wp14="http://schemas.microsoft.com/office/word/2010/wordml" wp14:textId="77777777">
       <w:pPr>
         <w:pStyle w:val="Normal"/>
         <w:spacing w:before="0" w:after="160"/>
@@ -1006,7 +1557,7 @@
         <w:rPr/>
       </w:r>
     </w:p>
-    <w:p>
+    <w:p xmlns:wp14="http://schemas.microsoft.com/office/word/2010/wordml" wp14:textId="77777777">
       <w:pPr>
         <w:pStyle w:val="Normal"/>
         <w:spacing w:before="0" w:after="160"/>
@@ -1020,7 +1571,7 @@
         <w:rPr/>
       </w:r>
     </w:p>
-    <w:p>
+    <w:p xmlns:wp14="http://schemas.microsoft.com/office/word/2010/wordml" wp14:textId="77777777" wp14:noSpellErr="1">
       <w:pPr>
         <w:pStyle w:val="Normal"/>
         <w:spacing w:before="0" w:after="160"/>
@@ -1028,7 +1579,7 @@
       </w:pPr>
       <w:r>
         <w:drawing>
-          <wp:anchor behindDoc="0" distT="0" distB="0" distL="0" distR="0" simplePos="0" locked="0" layoutInCell="1" allowOverlap="1" relativeHeight="11">
+          <wp:anchor xmlns:wp14="http://schemas.microsoft.com/office/word/2010/wordprocessingDrawing" distT="0" distB="0" distL="0" distR="0" simplePos="0" relativeHeight="11" behindDoc="0" locked="0" layoutInCell="1" allowOverlap="1" wp14:anchorId="7913788C" wp14:editId="7777777">
             <wp:simplePos x="0" y="0"/>
             <wp:positionH relativeFrom="column">
               <wp:posOffset>-519430</wp:posOffset>
@@ -1075,13 +1626,13 @@
       </w:r>
       <w:r>
         <w:rPr>
-          <w:b/>
-          <w:bCs/>
+          <w:b w:val="1"/>
+          <w:bCs w:val="1"/>
         </w:rPr>
         <w:t>Funciones y argumentos</w:t>
       </w:r>
     </w:p>
-    <w:p>
+    <w:p xmlns:wp14="http://schemas.microsoft.com/office/word/2010/wordml" wp14:textId="77777777" wp14:noSpellErr="1">
       <w:pPr>
         <w:pStyle w:val="Normal"/>
         <w:spacing w:before="0" w:after="160"/>
@@ -1092,7 +1643,7 @@
         <w:t>Ejemplo de función en Julia que devuelve dos parámetros.</w:t>
       </w:r>
     </w:p>
-    <w:p>
+    <w:p xmlns:wp14="http://schemas.microsoft.com/office/word/2010/wordml" wp14:textId="77777777" wp14:noSpellErr="1">
       <w:pPr>
         <w:pStyle w:val="Normal"/>
         <w:spacing w:before="0" w:after="160"/>
@@ -1100,7 +1651,7 @@
       </w:pPr>
       <w:r>
         <w:drawing>
-          <wp:anchor behindDoc="0" distT="0" distB="0" distL="0" distR="0" simplePos="0" locked="0" layoutInCell="1" allowOverlap="1" relativeHeight="12">
+          <wp:anchor xmlns:wp14="http://schemas.microsoft.com/office/word/2010/wordprocessingDrawing" distT="0" distB="0" distL="0" distR="0" simplePos="0" relativeHeight="12" behindDoc="0" locked="0" layoutInCell="1" allowOverlap="1" wp14:anchorId="6EB75C0C" wp14:editId="7777777">
             <wp:simplePos x="0" y="0"/>
             <wp:positionH relativeFrom="column">
               <wp:posOffset>-398780</wp:posOffset>
@@ -1150,7 +1701,7 @@
         <w:t>En Julia se pueden utilizar expresiones lambda</w:t>
       </w:r>
     </w:p>
-    <w:p>
+    <w:p xmlns:wp14="http://schemas.microsoft.com/office/word/2010/wordml" wp14:textId="77777777">
       <w:pPr>
         <w:pStyle w:val="Normal"/>
         <w:spacing w:before="0" w:after="160"/>
@@ -1158,7 +1709,7 @@
       </w:pPr>
       <w:r>
         <w:drawing>
-          <wp:anchor behindDoc="0" distT="0" distB="0" distL="0" distR="0" simplePos="0" locked="0" layoutInCell="1" allowOverlap="1" relativeHeight="13">
+          <wp:anchor xmlns:wp14="http://schemas.microsoft.com/office/word/2010/wordprocessingDrawing" distT="0" distB="0" distL="0" distR="0" simplePos="0" relativeHeight="13" behindDoc="0" locked="0" layoutInCell="1" allowOverlap="1" wp14:anchorId="299729DC" wp14:editId="7777777">
             <wp:simplePos x="0" y="0"/>
             <wp:positionH relativeFrom="column">
               <wp:posOffset>-372745</wp:posOffset>
@@ -1205,10 +1756,20 @@
       </w:r>
       <w:r>
         <w:rPr/>
-        <w:t>Los argumentos en Julia se pasan siguiendo una convención que suele llamarse "pass-by-sharing". Esto significa que no se pasan por copia, sino que los argumentos funcionan en sí mismos como una nueva variable que tiene idéntico valor al que ha sido pasado.</w:t>
-      </w:r>
-    </w:p>
-    <w:p>
+        <w:t>Los argumentos en Julia se pasan siguiendo una convención que suele llamarse "</w:t>
+      </w:r>
+      <w:proofErr w:type="spellStart"/>
+      <w:r>
+        <w:rPr/>
+        <w:t>pass-by-sharing</w:t>
+      </w:r>
+      <w:proofErr w:type="spellEnd"/>
+      <w:r>
+        <w:rPr/>
+        <w:t>". Esto significa que no se pasan por copia, sino que los argumentos funcionan en sí mismos como una nueva variable que tiene idéntico valor al que ha sido pasado.</w:t>
+      </w:r>
+    </w:p>
+    <w:p xmlns:wp14="http://schemas.microsoft.com/office/word/2010/wordml" wp14:textId="77777777" wp14:noSpellErr="1">
       <w:pPr>
         <w:pStyle w:val="Normal"/>
         <w:spacing w:before="0" w:after="160"/>
@@ -1219,7 +1780,7 @@
         <w:t>También se puede definir valores de argumentos por default</w:t>
       </w:r>
     </w:p>
-    <w:p>
+    <w:p xmlns:wp14="http://schemas.microsoft.com/office/word/2010/wordml" wp14:textId="77777777">
       <w:pPr>
         <w:pStyle w:val="Normal"/>
         <w:spacing w:before="0" w:after="160"/>
@@ -1228,7 +1789,7 @@
       <w:r>
         <w:rPr/>
         <w:drawing>
-          <wp:anchor behindDoc="0" distT="0" distB="0" distL="0" distR="0" simplePos="0" locked="0" layoutInCell="1" allowOverlap="1" relativeHeight="14">
+          <wp:anchor xmlns:wp14="http://schemas.microsoft.com/office/word/2010/wordprocessingDrawing" distT="0" distB="0" distL="0" distR="0" simplePos="0" relativeHeight="14" behindDoc="0" locked="0" layoutInCell="1" allowOverlap="1" wp14:anchorId="75D48976" wp14:editId="7777777">
             <wp:simplePos x="0" y="0"/>
             <wp:positionH relativeFrom="column">
               <wp:posOffset>-363220</wp:posOffset>
@@ -1274,7 +1835,7 @@
         </w:drawing>
       </w:r>
     </w:p>
-    <w:p>
+    <w:p xmlns:wp14="http://schemas.microsoft.com/office/word/2010/wordml" wp14:textId="77777777">
       <w:pPr>
         <w:pStyle w:val="Normal"/>
         <w:spacing w:before="0" w:after="160"/>
@@ -1288,43 +1849,117 @@
         <w:rPr/>
       </w:r>
     </w:p>
-    <w:p>
-      <w:pPr>
-        <w:pStyle w:val="Normal"/>
-        <w:spacing w:before="0" w:after="160"/>
-        <w:rPr/>
-      </w:pPr>
-      <w:r>
-        <w:rPr>
-          <w:b/>
-          <w:bCs/>
-        </w:rPr>
-        <w:t>Duck Typing</w:t>
-      </w:r>
-    </w:p>
-    <w:p>
-      <w:pPr>
-        <w:pStyle w:val="Normal"/>
-        <w:spacing w:before="0" w:after="160"/>
-        <w:rPr/>
-      </w:pPr>
-      <w:r>
-        <w:rPr/>
-        <w:t>Duck typing es el estilo de tipificación dinámica de datos en que el conjunto actual de métodos y propiedades determina la validez semántica, en vez de que lo hagan la herencia de una clase en particular o la implementación de una interfaz específica.</w:t>
-      </w:r>
-    </w:p>
-    <w:p>
-      <w:pPr>
-        <w:pStyle w:val="Normal"/>
-        <w:spacing w:before="0" w:after="160"/>
-        <w:rPr/>
-      </w:pPr>
-      <w:r>
-        <w:rPr/>
-        <w:t xml:space="preserve">En duck typing, el programador solo se ocupa de los aspectos del objeto que van a usarse, y no del tipo de objeto que se trata. Por ejemplo en un lenguaje sin duck-typing uno puede crear una función que toma un objeto de tipo Pato y llama los métodos "caminar" y "parpar" de ese objeto. En un lenguaje con duck-typing, la función equivalente tomaría un objeto de cualquier tipo e invocaría los métodos caminar y parpar. Si el objeto tratado no tiene los métodos pedidos, la función enviará una señal de error en tiempo de ejecución. </w:t>
-      </w:r>
-    </w:p>
-    <w:p>
+    <w:p xmlns:wp14="http://schemas.microsoft.com/office/word/2010/wordml" wp14:textId="77777777">
+      <w:pPr>
+        <w:pStyle w:val="Normal"/>
+        <w:spacing w:before="0" w:after="160"/>
+        <w:rPr/>
+      </w:pPr>
+      <w:proofErr w:type="spellStart"/>
+      <w:r>
+        <w:rPr>
+          <w:b w:val="1"/>
+          <w:bCs w:val="1"/>
+        </w:rPr>
+        <w:t>Duck</w:t>
+      </w:r>
+      <w:proofErr w:type="spellEnd"/>
+      <w:r>
+        <w:rPr>
+          <w:b w:val="1"/>
+          <w:bCs w:val="1"/>
+        </w:rPr>
+        <w:t xml:space="preserve"> </w:t>
+      </w:r>
+      <w:proofErr w:type="spellStart"/>
+      <w:r>
+        <w:rPr>
+          <w:b w:val="1"/>
+          <w:bCs w:val="1"/>
+        </w:rPr>
+        <w:t>Typing</w:t>
+      </w:r>
+      <w:proofErr w:type="spellEnd"/>
+    </w:p>
+    <w:p xmlns:wp14="http://schemas.microsoft.com/office/word/2010/wordml" wp14:textId="77777777">
+      <w:pPr>
+        <w:pStyle w:val="Normal"/>
+        <w:spacing w:before="0" w:after="160"/>
+        <w:rPr/>
+      </w:pPr>
+      <w:proofErr w:type="spellStart"/>
+      <w:r>
+        <w:rPr/>
+        <w:t>Duck</w:t>
+      </w:r>
+      <w:proofErr w:type="spellEnd"/>
+      <w:r>
+        <w:rPr/>
+        <w:t xml:space="preserve"> </w:t>
+      </w:r>
+      <w:proofErr w:type="spellStart"/>
+      <w:r>
+        <w:rPr/>
+        <w:t>typing</w:t>
+      </w:r>
+      <w:proofErr w:type="spellEnd"/>
+      <w:r>
+        <w:rPr/>
+        <w:t xml:space="preserve"> es el estilo de tipificación dinámica de datos en que el conjunto actual de métodos y propiedades determina la validez semántica, en vez de que lo hagan la herencia de una clase en particular o la implementación de una interfaz específica.</w:t>
+      </w:r>
+    </w:p>
+    <w:p xmlns:wp14="http://schemas.microsoft.com/office/word/2010/wordml" wp14:textId="77777777">
+      <w:pPr>
+        <w:pStyle w:val="Normal"/>
+        <w:spacing w:before="0" w:after="160"/>
+        <w:rPr/>
+      </w:pPr>
+      <w:r>
+        <w:rPr/>
+        <w:t xml:space="preserve">En </w:t>
+      </w:r>
+      <w:proofErr w:type="spellStart"/>
+      <w:r>
+        <w:rPr/>
+        <w:t>duck</w:t>
+      </w:r>
+      <w:proofErr w:type="spellEnd"/>
+      <w:r>
+        <w:rPr/>
+        <w:t xml:space="preserve"> </w:t>
+      </w:r>
+      <w:proofErr w:type="spellStart"/>
+      <w:r>
+        <w:rPr/>
+        <w:t>typing</w:t>
+      </w:r>
+      <w:proofErr w:type="spellEnd"/>
+      <w:r>
+        <w:rPr/>
+        <w:t xml:space="preserve">, el programador solo se ocupa de los aspectos del objeto que van a usarse, y no del tipo de objeto que se trata. Por ejemplo en un lenguaje sin </w:t>
+      </w:r>
+      <w:proofErr w:type="spellStart"/>
+      <w:r>
+        <w:rPr/>
+        <w:t>duck-typing</w:t>
+      </w:r>
+      <w:proofErr w:type="spellEnd"/>
+      <w:r>
+        <w:rPr/>
+        <w:t xml:space="preserve"> uno puede crear una función que toma un objeto de tipo Pato y llama los métodos "caminar" y "parpar" de ese objeto. En un lenguaje con </w:t>
+      </w:r>
+      <w:proofErr w:type="spellStart"/>
+      <w:r>
+        <w:rPr/>
+        <w:t>duck-typing</w:t>
+      </w:r>
+      <w:proofErr w:type="spellEnd"/>
+      <w:r>
+        <w:rPr/>
+        <w:t xml:space="preserve">, la función equivalente tomaría un objeto de cualquier tipo e invocaría los métodos caminar y parpar. Si el objeto tratado no tiene los métodos pedidos, la función enviará una señal de error en tiempo de ejecución. </w:t>
+      </w:r>
+    </w:p>
+    <w:p xmlns:wp14="http://schemas.microsoft.com/office/word/2010/wordml" wp14:textId="77777777" wp14:noSpellErr="1">
       <w:pPr>
         <w:pStyle w:val="Normal"/>
         <w:spacing w:before="0" w:after="160"/>
@@ -1335,7 +1970,7 @@
         <w:t>En los siguientes ejemplos se puede ver cómo Julia intentará aplicarle a mis datos la función pedida, sean del tipo que sean.</w:t>
       </w:r>
     </w:p>
-    <w:p>
+    <w:p xmlns:wp14="http://schemas.microsoft.com/office/word/2010/wordml" wp14:textId="77777777">
       <w:pPr>
         <w:pStyle w:val="Normal"/>
         <w:spacing w:before="0" w:after="160"/>
@@ -1343,7 +1978,7 @@
       </w:pPr>
       <w:r>
         <w:drawing>
-          <wp:anchor behindDoc="0" distT="0" distB="0" distL="0" distR="0" simplePos="0" locked="0" layoutInCell="1" allowOverlap="1" relativeHeight="15">
+          <wp:anchor xmlns:wp14="http://schemas.microsoft.com/office/word/2010/wordprocessingDrawing" distT="0" distB="0" distL="0" distR="0" simplePos="0" relativeHeight="15" behindDoc="0" locked="0" layoutInCell="1" allowOverlap="1" wp14:anchorId="19688C58" wp14:editId="7777777">
             <wp:simplePos x="0" y="0"/>
             <wp:positionH relativeFrom="column">
               <wp:posOffset>-563245</wp:posOffset>
@@ -1390,28 +2025,37 @@
       </w:r>
       <w:r>
         <w:rPr/>
-        <w:t>Como vemos, en el último ejemplo el compilador levantó una excepción porque la operacion definida en f2 es ambigua ya que hay diferentes manera de multiplicar un vector.</w:t>
-      </w:r>
-    </w:p>
-    <w:p>
-      <w:pPr>
-        <w:pStyle w:val="Normal"/>
-        <w:spacing w:before="0" w:after="160"/>
-        <w:rPr>
-          <w:b/>
-          <w:b/>
-          <w:bCs/>
-        </w:rPr>
-      </w:pPr>
-      <w:r>
-        <w:rPr>
-          <w:b/>
-          <w:bCs/>
+        <w:t xml:space="preserve">Como vemos, en el último ejemplo el compilador levantó una excepción porque la </w:t>
+      </w:r>
+      <w:proofErr w:type="spellStart"/>
+      <w:r>
+        <w:rPr/>
+        <w:t>operacion</w:t>
+      </w:r>
+      <w:proofErr w:type="spellEnd"/>
+      <w:r>
+        <w:rPr/>
+        <w:t xml:space="preserve"> definida en f2 es ambigua ya que hay diferentes manera de multiplicar un vector.</w:t>
+      </w:r>
+    </w:p>
+    <w:p xmlns:wp14="http://schemas.microsoft.com/office/word/2010/wordml" wp14:textId="77777777" wp14:noSpellErr="1">
+      <w:pPr>
+        <w:pStyle w:val="Normal"/>
+        <w:spacing w:before="0" w:after="160"/>
+        <w:rPr>
+          <w:b w:val="1"/>
+          <w:bCs w:val="1"/>
+        </w:rPr>
+      </w:pPr>
+      <w:r>
+        <w:rPr>
+          <w:b w:val="1"/>
+          <w:bCs w:val="1"/>
         </w:rPr>
         <w:t>Funciones mutantes y no mutantes:</w:t>
       </w:r>
     </w:p>
-    <w:p>
+    <w:p xmlns:wp14="http://schemas.microsoft.com/office/word/2010/wordml" wp14:textId="77777777" wp14:noSpellErr="1">
       <w:pPr>
         <w:pStyle w:val="Normal"/>
         <w:spacing w:before="0" w:after="160"/>
@@ -1419,7 +2063,7 @@
       </w:pPr>
       <w:r>
         <w:drawing>
-          <wp:anchor behindDoc="0" distT="0" distB="0" distL="0" distR="0" simplePos="0" locked="0" layoutInCell="1" allowOverlap="1" relativeHeight="16">
+          <wp:anchor xmlns:wp14="http://schemas.microsoft.com/office/word/2010/wordprocessingDrawing" distT="0" distB="0" distL="0" distR="0" simplePos="0" relativeHeight="16" behindDoc="0" locked="0" layoutInCell="1" allowOverlap="1" wp14:anchorId="4E319CDE" wp14:editId="7777777">
             <wp:simplePos x="0" y="0"/>
             <wp:positionH relativeFrom="column">
               <wp:posOffset>-554355</wp:posOffset>
@@ -1470,20 +2114,20 @@
         <w:t>Por convención las funciones seguidas por un “!” alteran, o bien mutan, el contenido de sus argumentos y las que carecen de un “!”, no lo hacen.</w:t>
       </w:r>
     </w:p>
-    <w:p>
-      <w:pPr>
-        <w:pStyle w:val="Normal"/>
-        <w:spacing w:before="0" w:after="160"/>
-        <w:rPr/>
-      </w:pPr>
-      <w:r>
-        <w:rPr/>
-      </w:r>
-    </w:p>
-    <w:p>
-      <w:pPr>
-        <w:pStyle w:val="Normal"/>
-        <w:spacing w:lineRule="auto" w:line="240" w:before="0" w:after="160"/>
+    <w:p xmlns:wp14="http://schemas.microsoft.com/office/word/2010/wordml" wp14:textId="77777777">
+      <w:pPr>
+        <w:pStyle w:val="Normal"/>
+        <w:spacing w:before="0" w:after="160"/>
+        <w:rPr/>
+      </w:pPr>
+      <w:r>
+        <w:rPr/>
+      </w:r>
+    </w:p>
+    <w:p xmlns:wp14="http://schemas.microsoft.com/office/word/2010/wordml" wp14:textId="77777777">
+      <w:pPr>
+        <w:pStyle w:val="Normal"/>
+        <w:spacing w:before="0" w:after="160" w:line="240" w:lineRule="auto"/>
         <w:rPr>
           <w:b/>
           <w:b/>
@@ -1492,7 +2136,7 @@
       <w:r>
         <w:rPr/>
         <w:drawing>
-          <wp:anchor behindDoc="0" distT="0" distB="0" distL="0" distR="0" simplePos="0" locked="0" layoutInCell="1" allowOverlap="1" relativeHeight="17">
+          <wp:anchor xmlns:wp14="http://schemas.microsoft.com/office/word/2010/wordprocessingDrawing" distT="0" distB="0" distL="0" distR="0" simplePos="0" relativeHeight="17" behindDoc="0" locked="0" layoutInCell="1" allowOverlap="1" wp14:anchorId="79AA1F09" wp14:editId="7777777">
             <wp:simplePos x="0" y="0"/>
             <wp:positionH relativeFrom="column">
               <wp:posOffset>-433070</wp:posOffset>
@@ -1539,49 +2183,141 @@
         </w:drawing>
       </w:r>
     </w:p>
-    <w:p>
-      <w:pPr>
-        <w:pStyle w:val="Normal"/>
-        <w:spacing w:lineRule="auto" w:line="240" w:before="0" w:after="160"/>
-        <w:rPr/>
-      </w:pPr>
-      <w:r>
-        <w:rPr>
-          <w:b/>
+    <w:p xmlns:wp14="http://schemas.microsoft.com/office/word/2010/wordml" wp14:textId="77777777" wp14:noSpellErr="1">
+      <w:pPr>
+        <w:pStyle w:val="Normal"/>
+        <w:spacing w:before="0" w:after="160" w:line="240" w:lineRule="auto"/>
+        <w:rPr/>
+      </w:pPr>
+      <w:r>
+        <w:rPr>
+          <w:b w:val="1"/>
+          <w:bCs w:val="1"/>
         </w:rPr>
         <w:t>Paralelismo:</w:t>
       </w:r>
     </w:p>
-    <w:p>
-      <w:pPr>
-        <w:pStyle w:val="Normal"/>
-        <w:spacing w:lineRule="auto" w:line="240" w:before="0" w:after="160"/>
-        <w:rPr/>
-      </w:pPr>
-      <w:r>
-        <w:rPr/>
-        <w:t>Como Julia está pensado para ser útil para la computación científica busca favorecerla permitiendo utilizar todos los recursos disponibles en una máquina, como los procesadores múltiples. Por esto Julia permite correr operaciones en paralelo, este se basa en el paso de mensajes entre programas corriendo en varios procesadores con memoria compartida, donde cada proceso tiene un id (siendo el 1 el principal y el resto “workers”).</w:t>
-      </w:r>
-    </w:p>
-    <w:p>
-      <w:pPr>
-        <w:pStyle w:val="Normal"/>
-        <w:spacing w:lineRule="auto" w:line="240" w:before="0" w:after="160"/>
-        <w:rPr/>
-      </w:pPr>
-      <w:r>
-        <w:rPr/>
-        <w:t xml:space="preserve">Este paso de mensajes es unilateral y está construido sobre dos recursos: remote references y remote calls. Al hacerse un remote call se obtiene una remote reference </w:t>
-      </w:r>
-      <w:r>
-        <w:rPr>
-          <w:i/>
+    <w:p xmlns:wp14="http://schemas.microsoft.com/office/word/2010/wordml" wp14:textId="77777777">
+      <w:pPr>
+        <w:pStyle w:val="Normal"/>
+        <w:spacing w:before="0" w:after="160" w:line="240" w:lineRule="auto"/>
+        <w:rPr/>
+      </w:pPr>
+      <w:r>
+        <w:rPr/>
+        <w:t>Como Julia está pensado para ser útil para la computación científica busca favorecerla permitiendo utilizar todos los recursos disponibles en una máquina, como los procesadores múltiples. Por esto Julia permite correr operaciones en paralelo, este se basa en el paso de mensajes entre programas corriendo en varios procesadores con memoria compartida, donde cada proceso tiene un id (siendo el 1 el principal y el resto “</w:t>
+      </w:r>
+      <w:proofErr w:type="spellStart"/>
+      <w:r>
+        <w:rPr/>
+        <w:t>workers</w:t>
+      </w:r>
+      <w:proofErr w:type="spellEnd"/>
+      <w:r>
+        <w:rPr/>
+        <w:t>”).</w:t>
+      </w:r>
+    </w:p>
+    <w:p xmlns:wp14="http://schemas.microsoft.com/office/word/2010/wordml" wp14:textId="77777777">
+      <w:pPr>
+        <w:pStyle w:val="Normal"/>
+        <w:spacing w:before="0" w:after="160" w:line="240" w:lineRule="auto"/>
+        <w:rPr/>
+      </w:pPr>
+      <w:r>
+        <w:rPr/>
+        <w:t xml:space="preserve">Este paso de mensajes es unilateral y está construido sobre dos recursos: </w:t>
+      </w:r>
+      <w:proofErr w:type="spellStart"/>
+      <w:r>
+        <w:rPr/>
+        <w:t xml:space="preserve">remote</w:t>
+      </w:r>
+      <w:proofErr w:type="spellEnd"/>
+      <w:r>
+        <w:rPr/>
+        <w:t xml:space="preserve"> </w:t>
+      </w:r>
+      <w:proofErr w:type="spellStart"/>
+      <w:r>
+        <w:rPr/>
+        <w:t xml:space="preserve">references</w:t>
+      </w:r>
+      <w:proofErr w:type="spellEnd"/>
+      <w:r>
+        <w:rPr/>
+        <w:t xml:space="preserve"> y </w:t>
+      </w:r>
+      <w:proofErr w:type="spellStart"/>
+      <w:r>
+        <w:rPr/>
+        <w:t xml:space="preserve">remote</w:t>
+      </w:r>
+      <w:proofErr w:type="spellEnd"/>
+      <w:r>
+        <w:rPr/>
+        <w:t xml:space="preserve"> </w:t>
+      </w:r>
+      <w:proofErr w:type="spellStart"/>
+      <w:r>
+        <w:rPr/>
+        <w:t xml:space="preserve">calls</w:t>
+      </w:r>
+      <w:proofErr w:type="spellEnd"/>
+      <w:r>
+        <w:rPr/>
+        <w:t xml:space="preserve">. Al hacerse un </w:t>
+      </w:r>
+      <w:proofErr w:type="spellStart"/>
+      <w:r>
+        <w:rPr/>
+        <w:t xml:space="preserve">remote</w:t>
+      </w:r>
+      <w:proofErr w:type="spellEnd"/>
+      <w:r>
+        <w:rPr/>
+        <w:t xml:space="preserve"> </w:t>
+      </w:r>
+      <w:proofErr w:type="spellStart"/>
+      <w:r>
+        <w:rPr/>
+        <w:t xml:space="preserve">call</w:t>
+      </w:r>
+      <w:proofErr w:type="spellEnd"/>
+      <w:r>
+        <w:rPr/>
+        <w:t xml:space="preserve"> se obtiene una </w:t>
+      </w:r>
+      <w:proofErr w:type="spellStart"/>
+      <w:r>
+        <w:rPr/>
+        <w:t xml:space="preserve">remote</w:t>
+      </w:r>
+      <w:proofErr w:type="spellEnd"/>
+      <w:r>
+        <w:rPr/>
+        <w:t xml:space="preserve"> </w:t>
+      </w:r>
+      <w:proofErr w:type="spellStart"/>
+      <w:r>
+        <w:rPr/>
+        <w:t xml:space="preserve">reference</w:t>
+      </w:r>
+      <w:proofErr w:type="spellEnd"/>
+      <w:r>
+        <w:rPr/>
+        <w:t xml:space="preserve"> </w:t>
+      </w:r>
+      <w:r>
+        <w:rPr>
+          <w:i w:val="1"/>
+          <w:iCs w:val="1"/>
         </w:rPr>
         <w:t>Future</w:t>
       </w:r>
       <w:r>
         <w:drawing>
-          <wp:anchor behindDoc="0" distT="114300" distB="114300" distL="114300" distR="114300" simplePos="0" locked="0" layoutInCell="1" allowOverlap="1" relativeHeight="4">
+          <wp:anchor xmlns:wp14="http://schemas.microsoft.com/office/word/2010/wordprocessingDrawing" distT="114300" distB="114300" distL="114300" distR="114300" simplePos="0" relativeHeight="4" behindDoc="0" locked="0" layoutInCell="1" allowOverlap="1" wp14:anchorId="73FDB3DF" wp14:editId="7777777">
             <wp:simplePos x="0" y="0"/>
             <wp:positionH relativeFrom="margin">
               <wp:posOffset>-904240</wp:posOffset>
@@ -1632,20 +2368,30 @@
       </w:r>
       <w:r>
         <w:rPr/>
-        <w:t>y el valor de esta se puede recuperar usando la función fetch ().</w:t>
-      </w:r>
-    </w:p>
-    <w:p>
-      <w:pPr>
-        <w:pStyle w:val="Normal"/>
-        <w:spacing w:lineRule="auto" w:line="240" w:before="0" w:after="160"/>
+        <w:t xml:space="preserve">y el valor de esta se puede recuperar usando la función </w:t>
+      </w:r>
+      <w:proofErr w:type="spellStart"/>
+      <w:r>
+        <w:rPr/>
+        <w:t>fetch</w:t>
+      </w:r>
+      <w:proofErr w:type="spellEnd"/>
+      <w:r>
+        <w:rPr/>
+        <w:t xml:space="preserve"> ().</w:t>
+      </w:r>
+    </w:p>
+    <w:p xmlns:wp14="http://schemas.microsoft.com/office/word/2010/wordml" wp14:textId="77777777" wp14:noSpellErr="1">
+      <w:pPr>
+        <w:pStyle w:val="Normal"/>
+        <w:spacing w:before="0" w:after="160" w:line="240" w:lineRule="auto"/>
         <w:rPr>
           <w:u w:val="single"/>
         </w:rPr>
       </w:pPr>
       <w:r>
         <w:drawing>
-          <wp:anchor behindDoc="0" distT="114300" distB="114300" distL="114300" distR="114300" simplePos="0" locked="0" layoutInCell="1" allowOverlap="1" relativeHeight="3">
+          <wp:anchor xmlns:wp14="http://schemas.microsoft.com/office/word/2010/wordprocessingDrawing" distT="114300" distB="114300" distL="114300" distR="114300" simplePos="0" relativeHeight="3" behindDoc="0" locked="0" layoutInCell="1" allowOverlap="1" wp14:anchorId="10B680C6" wp14:editId="7777777">
             <wp:simplePos x="0" y="0"/>
             <wp:positionH relativeFrom="margin">
               <wp:posOffset>-666750</wp:posOffset>
@@ -1703,41 +2449,121 @@
         <w:t>iclos</w:t>
       </w:r>
     </w:p>
-    <w:p>
-      <w:pPr>
-        <w:pStyle w:val="Normal"/>
-        <w:spacing w:lineRule="auto" w:line="240" w:before="0" w:after="160"/>
-        <w:rPr/>
-      </w:pPr>
-      <w:r>
-        <w:rPr/>
-        <w:t>Este es un ciclo for que se realiza de manera paralela entre los workers disponibles y la última operación suele ser conocida como reducción, la cual hace parte de un patrón de computación paralela o distribuida bastante usual.</w:t>
-      </w:r>
-    </w:p>
-    <w:p>
-      <w:pPr>
-        <w:pStyle w:val="Normal"/>
-        <w:spacing w:lineRule="auto" w:line="240" w:before="0" w:after="160"/>
-        <w:rPr/>
-      </w:pPr>
-      <w:r>
-        <w:rPr/>
-        <w:t xml:space="preserve">Al usar un for paralelo hay que tener en cuenta que las instrucciones no se ejecutan en un orden específico y que no se está manejando al mismo worker, por lo que las escrituras a variables y arrays no serán visibles globalmente ya que las iteraciones corren en distintos procesos y cada uno tendrá su propia copia de la variable o array. Por esto se necesitan utilizar variables como Shared Arrays. </w:t>
-      </w:r>
-    </w:p>
-    <w:p>
-      <w:pPr>
-        <w:pStyle w:val="Normal"/>
-        <w:spacing w:lineRule="auto" w:line="240" w:before="0" w:after="160"/>
-        <w:rPr/>
-      </w:pPr>
-      <w:r>
-        <w:rPr/>
-        <w:t xml:space="preserve">Se puede reemplazar el @Parallel utilizando la función </w:t>
+    <w:p xmlns:wp14="http://schemas.microsoft.com/office/word/2010/wordml" wp14:textId="77777777">
+      <w:pPr>
+        <w:pStyle w:val="Normal"/>
+        <w:spacing w:before="0" w:after="160" w:line="240" w:lineRule="auto"/>
+        <w:rPr/>
+      </w:pPr>
+      <w:r>
+        <w:rPr/>
+        <w:t xml:space="preserve">Este es un ciclo </w:t>
+      </w:r>
+      <w:proofErr w:type="spellStart"/>
+      <w:r>
+        <w:rPr/>
+        <w:t>for</w:t>
+      </w:r>
+      <w:proofErr w:type="spellEnd"/>
+      <w:r>
+        <w:rPr/>
+        <w:t xml:space="preserve"> que se realiza de manera paralela entre los </w:t>
+      </w:r>
+      <w:proofErr w:type="spellStart"/>
+      <w:r>
+        <w:rPr/>
+        <w:t>workers</w:t>
+      </w:r>
+      <w:proofErr w:type="spellEnd"/>
+      <w:r>
+        <w:rPr/>
+        <w:t xml:space="preserve"> disponibles y la última operación suele ser conocida como reducción, la cual hace parte de un patrón de computación paralela o distribuida bastante usual.</w:t>
+      </w:r>
+    </w:p>
+    <w:p xmlns:wp14="http://schemas.microsoft.com/office/word/2010/wordml" wp14:textId="77777777">
+      <w:pPr>
+        <w:pStyle w:val="Normal"/>
+        <w:spacing w:before="0" w:after="160" w:line="240" w:lineRule="auto"/>
+        <w:rPr/>
+      </w:pPr>
+      <w:r>
+        <w:rPr/>
+        <w:t xml:space="preserve">Al usar un </w:t>
+      </w:r>
+      <w:proofErr w:type="spellStart"/>
+      <w:r>
+        <w:rPr/>
+        <w:t>for</w:t>
+      </w:r>
+      <w:proofErr w:type="spellEnd"/>
+      <w:r>
+        <w:rPr/>
+        <w:t xml:space="preserve"> paralelo hay que tener en cuenta que las instrucciones no se ejecutan en un orden específico y que no se está manejando al mismo </w:t>
+      </w:r>
+      <w:proofErr w:type="spellStart"/>
+      <w:r>
+        <w:rPr/>
+        <w:t>worker</w:t>
+      </w:r>
+      <w:proofErr w:type="spellEnd"/>
+      <w:r>
+        <w:rPr/>
+        <w:t xml:space="preserve">, por lo que las escrituras a variables y </w:t>
+      </w:r>
+      <w:proofErr w:type="spellStart"/>
+      <w:r>
+        <w:rPr/>
+        <w:t>arrays</w:t>
+      </w:r>
+      <w:proofErr w:type="spellEnd"/>
+      <w:r>
+        <w:rPr/>
+        <w:t xml:space="preserve"> no serán visibles globalmente ya que las iteraciones corren en distintos procesos y cada uno tendrá su propia copia de la variable o array. Por esto se necesitan utilizar variables como </w:t>
+      </w:r>
+      <w:proofErr w:type="spellStart"/>
+      <w:r>
+        <w:rPr/>
+        <w:t>Shared</w:t>
+      </w:r>
+      <w:proofErr w:type="spellEnd"/>
+      <w:r>
+        <w:rPr/>
+        <w:t xml:space="preserve"> </w:t>
+      </w:r>
+      <w:proofErr w:type="spellStart"/>
+      <w:r>
+        <w:rPr/>
+        <w:t>Arrays</w:t>
+      </w:r>
+      <w:proofErr w:type="spellEnd"/>
+      <w:r>
+        <w:rPr/>
+        <w:t xml:space="preserve">. </w:t>
+      </w:r>
+    </w:p>
+    <w:p xmlns:wp14="http://schemas.microsoft.com/office/word/2010/wordml" wp14:textId="77777777">
+      <w:pPr>
+        <w:pStyle w:val="Normal"/>
+        <w:spacing w:before="0" w:after="160" w:line="240" w:lineRule="auto"/>
+        <w:rPr/>
+      </w:pPr>
+      <w:r>
+        <w:rPr/>
+        <w:t xml:space="preserve">Se puede reemplazar el @</w:t>
+      </w:r>
+      <w:proofErr w:type="spellStart"/>
+      <w:r>
+        <w:rPr/>
+        <w:t xml:space="preserve">Parallel</w:t>
+      </w:r>
+      <w:proofErr w:type="spellEnd"/>
+      <w:r>
+        <w:rPr/>
+        <w:t xml:space="preserve"> utilizando la función </w:t>
       </w:r>
       <w:r>
         <w:drawing>
-          <wp:anchor behindDoc="0" distT="114300" distB="114300" distL="114300" distR="114300" simplePos="0" locked="0" layoutInCell="1" allowOverlap="1" relativeHeight="2">
+          <wp:anchor xmlns:wp14="http://schemas.microsoft.com/office/word/2010/wordprocessingDrawing" distT="114300" distB="114300" distL="114300" distR="114300" simplePos="0" relativeHeight="2" behindDoc="0" locked="0" layoutInCell="1" allowOverlap="1" wp14:anchorId="26E47632" wp14:editId="7777777">
             <wp:simplePos x="0" y="0"/>
             <wp:positionH relativeFrom="margin">
               <wp:posOffset>-857250</wp:posOffset>
@@ -1782,9 +2608,10 @@
           </wp:anchor>
         </w:drawing>
       </w:r>
-      <w:r>
-        <w:rPr>
-          <w:rFonts w:eastAsia="Arial" w:cs="Arial" w:ascii="Arial" w:hAnsi="Arial"/>
+      <w:proofErr w:type="spellStart"/>
+      <w:r>
+        <w:rPr>
+          <w:rFonts w:ascii="Arial" w:hAnsi="Arial" w:eastAsia="Arial" w:cs="Arial"/>
           <w:sz w:val="21"/>
           <w:szCs w:val="21"/>
           <w:highlight w:val="white"/>
@@ -1793,18 +2620,48 @@
       </w:r>
       <w:r>
         <w:rPr>
-          <w:rFonts w:eastAsia="Arial" w:cs="Arial" w:ascii="Arial" w:hAnsi="Arial"/>
+          <w:rFonts w:ascii="Arial" w:hAnsi="Arial" w:eastAsia="Arial" w:cs="Arial"/>
           <w:sz w:val="21"/>
           <w:szCs w:val="21"/>
           <w:highlight w:val="white"/>
         </w:rPr>
-        <w:t>map para que ejecute una función en paralelo dividendo el trabajo entre los workers donde cada llamada a función realiza una gran cantidad de trabajo.</w:t>
-      </w:r>
-    </w:p>
-    <w:p>
-      <w:pPr>
-        <w:pStyle w:val="Normal"/>
-        <w:spacing w:lineRule="auto" w:line="240" w:before="0" w:after="160"/>
+        <w:t>map</w:t>
+      </w:r>
+      <w:proofErr w:type="spellEnd"/>
+      <w:r>
+        <w:rPr>
+          <w:rFonts w:ascii="Arial" w:hAnsi="Arial" w:eastAsia="Arial" w:cs="Arial"/>
+          <w:sz w:val="21"/>
+          <w:szCs w:val="21"/>
+          <w:highlight w:val="white"/>
+        </w:rPr>
+        <w:t xml:space="preserve"> para que ejecute una función en paralelo dividendo el trabajo entre los </w:t>
+      </w:r>
+      <w:proofErr w:type="spellStart"/>
+      <w:r>
+        <w:rPr>
+          <w:rFonts w:ascii="Arial" w:hAnsi="Arial" w:eastAsia="Arial" w:cs="Arial"/>
+          <w:sz w:val="21"/>
+          <w:szCs w:val="21"/>
+          <w:highlight w:val="white"/>
+        </w:rPr>
+        <w:t>workers</w:t>
+      </w:r>
+      <w:proofErr w:type="spellEnd"/>
+      <w:r>
+        <w:rPr>
+          <w:rFonts w:ascii="Arial" w:hAnsi="Arial" w:eastAsia="Arial" w:cs="Arial"/>
+          <w:sz w:val="21"/>
+          <w:szCs w:val="21"/>
+          <w:highlight w:val="white"/>
+        </w:rPr>
+        <w:t xml:space="preserve"> donde cada llamada a función realiza una gran cantidad de trabajo.</w:t>
+      </w:r>
+    </w:p>
+    <w:p xmlns:wp14="http://schemas.microsoft.com/office/word/2010/wordml" wp14:textId="77777777" wp14:noSpellErr="1">
+      <w:pPr>
+        <w:pStyle w:val="Normal"/>
+        <w:spacing w:before="0" w:after="160" w:line="240" w:lineRule="auto"/>
         <w:rPr>
           <w:u w:val="single"/>
         </w:rPr>
@@ -1816,65 +2673,120 @@
         <w:t>Variables Globales</w:t>
       </w:r>
     </w:p>
-    <w:p>
-      <w:pPr>
-        <w:pStyle w:val="Normal"/>
-        <w:spacing w:lineRule="auto" w:line="240" w:before="0" w:after="160"/>
-        <w:rPr/>
-      </w:pPr>
-      <w:r>
-        <w:rPr/>
-        <w:t>Las llamadas remotas con referencias globales integradas (solo en el módulo principal) administran las variables globales generando bindings de estas variables en los procesos a los que se llama, volviendolo a enviar a un trabajador de destino sólo si su valor ha cambiado.</w:t>
-      </w:r>
-    </w:p>
-    <w:p>
-      <w:pPr>
-        <w:pStyle w:val="Normal"/>
-        <w:spacing w:lineRule="auto" w:line="240" w:before="0" w:after="160"/>
-        <w:rPr/>
-      </w:pPr>
-      <w:r>
-        <w:rPr/>
-      </w:r>
-    </w:p>
-    <w:p>
-      <w:pPr>
-        <w:pStyle w:val="Normal"/>
-        <w:spacing w:before="0" w:after="160"/>
-        <w:rPr>
-          <w:b/>
-          <w:b/>
-          <w:bCs/>
-        </w:rPr>
-      </w:pPr>
-      <w:r>
-        <w:rPr>
-          <w:b/>
-          <w:bCs/>
-        </w:rPr>
-        <w:t>Ejemplo de Machine Learning:</w:t>
-      </w:r>
-    </w:p>
-    <w:p>
-      <w:pPr>
-        <w:pStyle w:val="Normal"/>
-        <w:spacing w:lineRule="auto" w:line="240" w:before="0" w:after="160"/>
-        <w:rPr/>
-      </w:pPr>
-      <w:r>
-        <w:rPr/>
-        <w:t>Este punto es muy importante a la hora de estudiar el lenguaje, ya que éste ha sido creado para encarar problemáticas computacionales como las que el programador se topa clásicamente en Machine Learning. Esto es, una gran cantidad de datos a los cuales hay que aplicarles una serie de funciones o transformaciones matemáticas con el objetivo de manipular los mismos y obtener algún tipo de conclusión sobre ellos: ya sea graficarlos para encontrar su distribución o bien predecir un valor asociado al dato.</w:t>
-      </w:r>
-    </w:p>
-    <w:p>
-      <w:pPr>
-        <w:pStyle w:val="Normal"/>
-        <w:spacing w:lineRule="auto" w:line="240" w:before="0" w:after="160"/>
-        <w:rPr/>
-      </w:pPr>
-      <w:r>
-        <w:rPr/>
-        <w:t xml:space="preserve">En el ejemplo que adjuntamos a continuación aplicamos el algoritmo de KMeans++ a un  set de datos que sacamos de R </w:t>
+    <w:p xmlns:wp14="http://schemas.microsoft.com/office/word/2010/wordml" wp14:textId="77777777">
+      <w:pPr>
+        <w:pStyle w:val="Normal"/>
+        <w:spacing w:before="0" w:after="160" w:line="240" w:lineRule="auto"/>
+        <w:rPr/>
+      </w:pPr>
+      <w:r>
+        <w:rPr/>
+        <w:t xml:space="preserve">Las llamadas remotas con referencias globales integradas (solo en el módulo principal) administran las variables globales generando </w:t>
+      </w:r>
+      <w:proofErr w:type="spellStart"/>
+      <w:r>
+        <w:rPr/>
+        <w:t>bindings</w:t>
+      </w:r>
+      <w:proofErr w:type="spellEnd"/>
+      <w:r>
+        <w:rPr/>
+        <w:t xml:space="preserve"> de estas variables en los procesos a los que se llama, </w:t>
+      </w:r>
+      <w:proofErr w:type="spellStart"/>
+      <w:r>
+        <w:rPr/>
+        <w:t>volviendolo</w:t>
+      </w:r>
+      <w:proofErr w:type="spellEnd"/>
+      <w:r>
+        <w:rPr/>
+        <w:t xml:space="preserve"> a enviar a un trabajador de destino sólo si su valor ha cambiado.</w:t>
+      </w:r>
+    </w:p>
+    <w:p xmlns:wp14="http://schemas.microsoft.com/office/word/2010/wordml" wp14:textId="77777777">
+      <w:pPr>
+        <w:pStyle w:val="Normal"/>
+        <w:spacing w:before="0" w:after="160" w:line="240" w:lineRule="auto"/>
+        <w:rPr/>
+      </w:pPr>
+      <w:r>
+        <w:rPr/>
+      </w:r>
+    </w:p>
+    <w:p xmlns:wp14="http://schemas.microsoft.com/office/word/2010/wordml" wp14:textId="77777777">
+      <w:pPr>
+        <w:pStyle w:val="Normal"/>
+        <w:spacing w:before="0" w:after="160"/>
+        <w:rPr>
+          <w:b w:val="1"/>
+          <w:bCs w:val="1"/>
+        </w:rPr>
+      </w:pPr>
+      <w:r>
+        <w:rPr>
+          <w:b w:val="1"/>
+          <w:bCs w:val="1"/>
+        </w:rPr>
+        <w:t xml:space="preserve">Ejemplo de Machine </w:t>
+      </w:r>
+      <w:proofErr w:type="spellStart"/>
+      <w:r>
+        <w:rPr>
+          <w:b w:val="1"/>
+          <w:bCs w:val="1"/>
+        </w:rPr>
+        <w:t>Learning</w:t>
+      </w:r>
+      <w:proofErr w:type="spellEnd"/>
+      <w:r>
+        <w:rPr>
+          <w:b w:val="1"/>
+          <w:bCs w:val="1"/>
+        </w:rPr>
+        <w:t>:</w:t>
+      </w:r>
+    </w:p>
+    <w:p xmlns:wp14="http://schemas.microsoft.com/office/word/2010/wordml" wp14:textId="77777777">
+      <w:pPr>
+        <w:pStyle w:val="Normal"/>
+        <w:spacing w:before="0" w:after="160" w:line="240" w:lineRule="auto"/>
+        <w:rPr/>
+      </w:pPr>
+      <w:r>
+        <w:rPr/>
+        <w:t xml:space="preserve">Este punto es muy importante a la hora de estudiar el lenguaje, ya que éste ha sido creado para encarar problemáticas computacionales como las que el programador se topa clásicamente en Machine </w:t>
+      </w:r>
+      <w:proofErr w:type="spellStart"/>
+      <w:r>
+        <w:rPr/>
+        <w:t>Learning</w:t>
+      </w:r>
+      <w:proofErr w:type="spellEnd"/>
+      <w:r>
+        <w:rPr/>
+        <w:t>. Esto es, una gran cantidad de datos a los cuales hay que aplicarles una serie de funciones o transformaciones matemáticas con el objetivo de manipular los mismos y obtener algún tipo de conclusión sobre ellos: ya sea graficarlos para encontrar su distribución o bien predecir un valor asociado al dato.</w:t>
+      </w:r>
+    </w:p>
+    <w:p xmlns:wp14="http://schemas.microsoft.com/office/word/2010/wordml" wp14:textId="77777777">
+      <w:pPr>
+        <w:pStyle w:val="Normal"/>
+        <w:spacing w:before="0" w:after="160" w:line="240" w:lineRule="auto"/>
+        <w:rPr/>
+      </w:pPr>
+      <w:r>
+        <w:rPr/>
+        <w:t xml:space="preserve">En el ejemplo que adjuntamos a continuación aplicamos el algoritmo de </w:t>
+      </w:r>
+      <w:proofErr w:type="spellStart"/>
+      <w:r>
+        <w:rPr/>
+        <w:t>KMeans</w:t>
+      </w:r>
+      <w:proofErr w:type="spellEnd"/>
+      <w:r>
+        <w:rPr/>
+        <w:t xml:space="preserve">++ a un  set de datos que sacamos de R </w:t>
       </w:r>
       <w:r>
         <w:rPr/>
@@ -1882,8 +2794,24 @@
       </w:r>
       <w:r>
         <w:rPr/>
-        <w:t xml:space="preserve"> un package de Julia llamado Rdatasets</w:t>
-      </w:r>
+        <w:t xml:space="preserve"> un </w:t>
+      </w:r>
+      <w:proofErr w:type="spellStart"/>
+      <w:r>
+        <w:rPr/>
+        <w:t>package</w:t>
+      </w:r>
+      <w:proofErr w:type="spellEnd"/>
+      <w:r>
+        <w:rPr/>
+        <w:t xml:space="preserve"> de Julia llamado </w:t>
+      </w:r>
+      <w:proofErr w:type="spellStart"/>
+      <w:r>
+        <w:rPr/>
+        <w:t>Rdatasets</w:t>
+      </w:r>
+      <w:proofErr w:type="spellEnd"/>
       <w:r>
         <w:rPr/>
         <w:t>)</w:t>
@@ -1894,7 +2822,27 @@
       </w:r>
       <w:r>
         <w:rPr/>
-        <w:t>Éste algoritmo resuelve el problema de Clustering, recibiendo como hiper-parámetro la cantidad de clusters que hay en los datos. Para ver eso, primero graficamos  la distribución de los mismos en R</w:t>
+        <w:t xml:space="preserve">Éste algoritmo resuelve el problema de </w:t>
+      </w:r>
+      <w:proofErr w:type="spellStart"/>
+      <w:r>
+        <w:rPr/>
+        <w:t>Clustering</w:t>
+      </w:r>
+      <w:proofErr w:type="spellEnd"/>
+      <w:r>
+        <w:rPr/>
+        <w:t xml:space="preserve">, recibiendo como hiper-parámetro la cantidad de </w:t>
+      </w:r>
+      <w:proofErr w:type="spellStart"/>
+      <w:r>
+        <w:rPr/>
+        <w:t>clusters</w:t>
+      </w:r>
+      <w:proofErr w:type="spellEnd"/>
+      <w:r>
+        <w:rPr/>
+        <w:t xml:space="preserve"> que hay en los datos. Para ver eso, primero graficamos  la distribución de los mismos en R</w:t>
       </w:r>
       <w:r>
         <w:rPr>
@@ -1906,9 +2854,15 @@
         <w:rPr/>
         <w:t xml:space="preserve"> (utilizamos </w:t>
       </w:r>
-      <w:r>
-        <w:rPr/>
-        <w:t>PyPlot para realizar el gráfico</w:t>
+      <w:proofErr w:type="spellStart"/>
+      <w:r>
+        <w:rPr/>
+        <w:t>PyPlot</w:t>
+      </w:r>
+      <w:proofErr w:type="spellEnd"/>
+      <w:r>
+        <w:rPr/>
+        <w:t xml:space="preserve"> para realizar el gráfico</w:t>
       </w:r>
       <w:r>
         <w:rPr/>
@@ -1919,35 +2873,35 @@
         <w:t>.</w:t>
       </w:r>
     </w:p>
-    <w:p>
-      <w:pPr>
-        <w:pStyle w:val="Normal"/>
-        <w:spacing w:lineRule="auto" w:line="240" w:before="0" w:after="160"/>
-        <w:rPr/>
-      </w:pPr>
-      <w:r>
-        <w:rPr/>
-      </w:r>
-    </w:p>
-    <w:p>
-      <w:pPr>
-        <w:pStyle w:val="Normal"/>
-        <w:spacing w:lineRule="auto" w:line="240" w:before="0" w:after="160"/>
-        <w:rPr/>
-      </w:pPr>
-      <w:r>
-        <w:rPr/>
-      </w:r>
-    </w:p>
-    <w:p>
-      <w:pPr>
-        <w:pStyle w:val="Normal"/>
-        <w:spacing w:lineRule="auto" w:line="240" w:before="0" w:after="160"/>
+    <w:p xmlns:wp14="http://schemas.microsoft.com/office/word/2010/wordml" wp14:textId="77777777">
+      <w:pPr>
+        <w:pStyle w:val="Normal"/>
+        <w:spacing w:before="0" w:after="160" w:line="240" w:lineRule="auto"/>
+        <w:rPr/>
+      </w:pPr>
+      <w:r>
+        <w:rPr/>
+      </w:r>
+    </w:p>
+    <w:p xmlns:wp14="http://schemas.microsoft.com/office/word/2010/wordml" wp14:textId="77777777">
+      <w:pPr>
+        <w:pStyle w:val="Normal"/>
+        <w:spacing w:before="0" w:after="160" w:line="240" w:lineRule="auto"/>
+        <w:rPr/>
+      </w:pPr>
+      <w:r>
+        <w:rPr/>
+      </w:r>
+    </w:p>
+    <w:p xmlns:wp14="http://schemas.microsoft.com/office/word/2010/wordml" wp14:textId="77777777">
+      <w:pPr>
+        <w:pStyle w:val="Normal"/>
+        <w:spacing w:before="0" w:after="160" w:line="240" w:lineRule="auto"/>
         <w:rPr/>
       </w:pPr>
       <w:r>
         <w:drawing>
-          <wp:anchor behindDoc="0" distT="0" distB="0" distL="0" distR="0" simplePos="0" locked="0" layoutInCell="1" allowOverlap="1" relativeHeight="22">
+          <wp:anchor xmlns:wp14="http://schemas.microsoft.com/office/word/2010/wordprocessingDrawing" distT="0" distB="0" distL="0" distR="0" simplePos="0" relativeHeight="22" behindDoc="0" locked="0" layoutInCell="1" allowOverlap="1" wp14:anchorId="52755FA0" wp14:editId="7777777">
             <wp:simplePos x="0" y="0"/>
             <wp:positionH relativeFrom="column">
               <wp:posOffset>-571500</wp:posOffset>
@@ -1991,8 +2945,10 @@
             </a:graphic>
           </wp:anchor>
         </w:drawing>
+      </w:r>
+      <w:r>
         <w:drawing>
-          <wp:anchor behindDoc="0" distT="0" distB="0" distL="0" distR="0" simplePos="0" locked="0" layoutInCell="1" allowOverlap="1" relativeHeight="23">
+          <wp:anchor xmlns:wp14="http://schemas.microsoft.com/office/word/2010/wordprocessingDrawing" distT="0" distB="0" distL="0" distR="0" simplePos="0" relativeHeight="23" behindDoc="0" locked="0" layoutInCell="1" allowOverlap="1" wp14:anchorId="485E23F3" wp14:editId="7777777">
             <wp:simplePos x="0" y="0"/>
             <wp:positionH relativeFrom="column">
               <wp:posOffset>-502285</wp:posOffset>
@@ -2039,19 +2995,49 @@
       </w:r>
       <w:r>
         <w:rPr/>
-        <w:t>Por último, incluiremos un ejemplo similar. Ésta vez resolveremos el problema de clustering a través del algoritmo DBSCAN el cual es un poco más avanzado que KMeans++, en general tiene un orden de tiempo mayor, y posee la ventaja por encima del primero que no requiere la cantidad de clusters como hiper-parámetro, sino que este número lo encuentra por sí mismo.</w:t>
-      </w:r>
-    </w:p>
-    <w:p>
-      <w:pPr>
-        <w:pStyle w:val="Normal"/>
-        <w:spacing w:lineRule="auto" w:line="240" w:before="0" w:after="160"/>
+        <w:t xml:space="preserve">Por último, incluiremos un ejemplo similar. Ésta vez resolveremos el problema de </w:t>
+      </w:r>
+      <w:proofErr w:type="spellStart"/>
+      <w:r>
+        <w:rPr/>
+        <w:t>clustering</w:t>
+      </w:r>
+      <w:proofErr w:type="spellEnd"/>
+      <w:r>
+        <w:rPr/>
+        <w:t xml:space="preserve"> a través del algoritmo DBSCAN el cual es un poco más avanzado que </w:t>
+      </w:r>
+      <w:proofErr w:type="spellStart"/>
+      <w:r>
+        <w:rPr/>
+        <w:t>KMeans</w:t>
+      </w:r>
+      <w:proofErr w:type="spellEnd"/>
+      <w:r>
+        <w:rPr/>
+        <w:t xml:space="preserve">++, en general tiene un orden de tiempo mayor, y posee la ventaja por encima del primero que no requiere la cantidad de </w:t>
+      </w:r>
+      <w:proofErr w:type="spellStart"/>
+      <w:r>
+        <w:rPr/>
+        <w:t>clusters</w:t>
+      </w:r>
+      <w:proofErr w:type="spellEnd"/>
+      <w:r>
+        <w:rPr/>
+        <w:t xml:space="preserve"> como hiper-parámetro, sino que este número lo encuentra por sí mismo.</w:t>
+      </w:r>
+    </w:p>
+    <w:p xmlns:wp14="http://schemas.microsoft.com/office/word/2010/wordml" wp14:textId="77777777">
+      <w:pPr>
+        <w:pStyle w:val="Normal"/>
+        <w:spacing w:before="0" w:after="160" w:line="240" w:lineRule="auto"/>
         <w:rPr/>
       </w:pPr>
       <w:r>
         <w:rPr/>
         <w:drawing>
-          <wp:anchor behindDoc="0" distT="0" distB="0" distL="0" distR="0" simplePos="0" locked="0" layoutInCell="1" allowOverlap="1" relativeHeight="24">
+          <wp:anchor xmlns:wp14="http://schemas.microsoft.com/office/word/2010/wordprocessingDrawing" distT="0" distB="0" distL="0" distR="0" simplePos="0" relativeHeight="24" behindDoc="0" locked="0" layoutInCell="1" allowOverlap="1" wp14:anchorId="5A775EB7" wp14:editId="7777777">
             <wp:simplePos x="0" y="0"/>
             <wp:positionH relativeFrom="column">
               <wp:posOffset>-433070</wp:posOffset>
@@ -2097,125 +3083,156 @@
         </w:drawing>
       </w:r>
     </w:p>
-    <w:p>
-      <w:pPr>
-        <w:pStyle w:val="Normal"/>
-        <w:spacing w:lineRule="auto" w:line="240" w:before="0" w:after="160"/>
-        <w:rPr/>
-      </w:pPr>
-      <w:r>
-        <w:rPr/>
-      </w:r>
-    </w:p>
-    <w:p>
+    <w:p xmlns:wp14="http://schemas.microsoft.com/office/word/2010/wordml" wp14:textId="77777777">
+      <w:pPr>
+        <w:pStyle w:val="Normal"/>
+        <w:spacing w:before="0" w:after="160" w:line="240" w:lineRule="auto"/>
+        <w:rPr/>
+      </w:pPr>
+      <w:r>
+        <w:rPr/>
+      </w:r>
+    </w:p>
+    <w:p xmlns:wp14="http://schemas.microsoft.com/office/word/2010/wordml" wp14:textId="77777777" wp14:noSpellErr="1">
       <w:pPr>
         <w:pStyle w:val="Cuerpodetexto"/>
-        <w:spacing w:lineRule="auto" w:line="240" w:before="0" w:after="160"/>
-        <w:rPr>
-          <w:rFonts w:ascii="Calibri" w:hAnsi="Calibri"/>
-          <w:b w:val="false"/>
-          <w:i w:val="false"/>
+        <w:spacing w:before="0" w:after="160" w:line="240" w:lineRule="auto"/>
+        <w:rPr>
+          <w:rFonts w:ascii="Calibri" w:hAnsi="Calibri" w:eastAsia="Calibri" w:cs="Calibri"/>
+          <w:b w:val="0"/>
+          <w:bCs w:val="0"/>
+          <w:i w:val="0"/>
+          <w:iCs w:val="0"/>
+          <w:caps w:val="0"/>
+          <w:smallCaps w:val="0"/>
+          <w:strike w:val="0"/>
+          <w:dstrike w:val="0"/>
+          <w:color w:val="000000" w:themeColor="text1" w:themeTint="FF" w:themeShade="FF"/>
+          <w:sz w:val="36"/>
+          <w:szCs w:val="36"/>
+          <w:u w:val="none"/>
+        </w:rPr>
+      </w:pPr>
+      <w:bookmarkStart w:name="docs-internal-guid-d9963da1-102c-7aac-5c18-4008e17b030b" w:id="1"/>
+      <w:bookmarkEnd w:id="1"/>
+      <w:r>
+        <w:rPr>
+          <w:rFonts w:ascii="Calibri" w:hAnsi="Calibri" w:eastAsia="Calibri" w:cs="Calibri"/>
+          <w:b w:val="0"/>
+          <w:bCs w:val="0"/>
+          <w:i w:val="0"/>
+          <w:iCs w:val="0"/>
+          <w:caps w:val="0"/>
+          <w:smallCaps w:val="0"/>
+          <w:strike w:val="0"/>
+          <w:dstrike w:val="0"/>
+          <w:color w:val="000000"/>
+          <w:sz w:val="36"/>
+          <w:szCs w:val="36"/>
+          <w:u w:val="none"/>
+          <w:effect w:val="none"/>
+        </w:rPr>
+        <w:t>Estadísticas</w:t>
+      </w:r>
+    </w:p>
+    <w:p xmlns:wp14="http://schemas.microsoft.com/office/word/2010/wordml" wp14:textId="77777777">
+      <w:pPr>
+        <w:pStyle w:val="Cuerpodetexto"/>
+        <w:rPr/>
+      </w:pPr>
+      <w:r>
+        <w:rPr/>
+      </w:r>
+    </w:p>
+    <w:p xmlns:wp14="http://schemas.microsoft.com/office/word/2010/wordml" wp14:textId="77777777">
+      <w:pPr>
+        <w:pStyle w:val="Cuerpodetexto"/>
+        <w:bidi w:val="0"/>
+        <w:spacing w:before="0" w:after="160" w:line="309" w:lineRule="auto"/>
+        <w:rPr>
+          <w:rFonts w:ascii="Times New Roman" w:hAnsi="Times New Roman" w:eastAsia="Times New Roman" w:cs="Times New Roman"/>
+          <w:b w:val="1"/>
+          <w:bCs w:val="1"/>
+          <w:i w:val="0"/>
+          <w:iCs w:val="0"/>
+          <w:caps w:val="0"/>
+          <w:smallCaps w:val="0"/>
+          <w:strike w:val="0"/>
+          <w:dstrike w:val="0"/>
+          <w:color w:val="000000" w:themeColor="text1" w:themeTint="FF" w:themeShade="FF"/>
+          <w:sz w:val="24"/>
+          <w:szCs w:val="24"/>
+          <w:u w:val="none"/>
+        </w:rPr>
+      </w:pPr>
+      <w:proofErr w:type="spellStart"/>
+      <w:r>
+        <w:rPr>
+          <w:rFonts w:ascii="Times New Roman" w:hAnsi="Times New Roman" w:eastAsia="Times New Roman" w:cs="Times New Roman"/>
+          <w:b w:val="1"/>
+          <w:bCs w:val="1"/>
+          <w:i w:val="0"/>
+          <w:iCs w:val="0"/>
+          <w:caps w:val="0"/>
+          <w:smallCaps w:val="0"/>
+          <w:strike w:val="0"/>
+          <w:dstrike w:val="0"/>
+          <w:color w:val="000000"/>
+          <w:sz w:val="24"/>
+          <w:szCs w:val="24"/>
+          <w:u w:val="none"/>
+          <w:effect w:val="none"/>
+        </w:rPr>
+        <w:t>Index</w:t>
+      </w:r>
+      <w:proofErr w:type="spellEnd"/>
+      <w:r>
+        <w:rPr>
+          <w:rFonts w:ascii="Times New Roman" w:hAnsi="Times New Roman" w:eastAsia="Times New Roman" w:cs="Times New Roman"/>
+          <w:b w:val="1"/>
+          <w:bCs w:val="1"/>
+          <w:i w:val="0"/>
+          <w:iCs w:val="0"/>
+          <w:caps w:val="0"/>
+          <w:smallCaps w:val="0"/>
+          <w:strike w:val="0"/>
+          <w:dstrike w:val="0"/>
+          <w:color w:val="000000"/>
+          <w:sz w:val="24"/>
+          <w:szCs w:val="24"/>
+          <w:u w:val="none"/>
+          <w:effect w:val="none"/>
+        </w:rPr>
+        <w:t xml:space="preserve"> TIOBE Mayo 2018</w:t>
+      </w:r>
+    </w:p>
+    <w:p xmlns:wp14="http://schemas.microsoft.com/office/word/2010/wordml" wp14:textId="77777777">
+      <w:pPr>
+        <w:pStyle w:val="Cuerpodetexto"/>
+        <w:bidi w:val="0"/>
+        <w:spacing w:before="0" w:after="160" w:line="309" w:lineRule="auto"/>
+        <w:rPr>
           <w:caps w:val="false"/>
           <w:smallCaps w:val="false"/>
           <w:strike w:val="false"/>
           <w:dstrike w:val="false"/>
           <w:color w:val="000000"/>
-          <w:sz w:val="36"/>
           <w:u w:val="none"/>
           <w:effect w:val="none"/>
         </w:rPr>
       </w:pPr>
-      <w:bookmarkStart w:id="1" w:name="docs-internal-guid-d9963da1-102c-7aac-5c18-4008e17b030b"/>
-      <w:bookmarkEnd w:id="1"/>
-      <w:r>
-        <w:rPr>
-          <w:rFonts w:ascii="Calibri" w:hAnsi="Calibri"/>
-          <w:b w:val="false"/>
-          <w:i w:val="false"/>
+      <w:r>
+        <w:rPr>
           <w:caps w:val="false"/>
           <w:smallCaps w:val="false"/>
           <w:strike w:val="false"/>
           <w:dstrike w:val="false"/>
           <w:color w:val="000000"/>
-          <w:sz w:val="36"/>
           <w:u w:val="none"/>
           <w:effect w:val="none"/>
         </w:rPr>
-        <w:t>Estadísticas</w:t>
-      </w:r>
-    </w:p>
-    <w:p>
-      <w:pPr>
-        <w:pStyle w:val="Cuerpodetexto"/>
-        <w:rPr/>
-      </w:pPr>
-      <w:r>
-        <w:rPr/>
-      </w:r>
-    </w:p>
-    <w:p>
-      <w:pPr>
-        <w:pStyle w:val="Cuerpodetexto"/>
-        <w:bidi w:val="0"/>
-        <w:spacing w:lineRule="auto" w:line="309" w:before="0" w:after="160"/>
-        <w:rPr>
-          <w:rFonts w:ascii="Times New Roman" w:hAnsi="Times New Roman"/>
-          <w:b/>
-          <w:i w:val="false"/>
-          <w:caps w:val="false"/>
-          <w:smallCaps w:val="false"/>
-          <w:strike w:val="false"/>
-          <w:dstrike w:val="false"/>
-          <w:color w:val="000000"/>
-          <w:sz w:val="24"/>
-          <w:u w:val="none"/>
-          <w:effect w:val="none"/>
-        </w:rPr>
-      </w:pPr>
-      <w:r>
-        <w:rPr>
-          <w:rFonts w:ascii="Times New Roman" w:hAnsi="Times New Roman"/>
-          <w:b/>
-          <w:i w:val="false"/>
-          <w:caps w:val="false"/>
-          <w:smallCaps w:val="false"/>
-          <w:strike w:val="false"/>
-          <w:dstrike w:val="false"/>
-          <w:color w:val="000000"/>
-          <w:sz w:val="24"/>
-          <w:u w:val="none"/>
-          <w:effect w:val="none"/>
-        </w:rPr>
-        <w:t>Index TIOBE Mayo 2018</w:t>
-      </w:r>
-    </w:p>
-    <w:p>
-      <w:pPr>
-        <w:pStyle w:val="Cuerpodetexto"/>
-        <w:bidi w:val="0"/>
-        <w:spacing w:lineRule="auto" w:line="309" w:before="0" w:after="160"/>
-        <w:rPr>
-          <w:caps w:val="false"/>
-          <w:smallCaps w:val="false"/>
-          <w:strike w:val="false"/>
-          <w:dstrike w:val="false"/>
-          <w:color w:val="000000"/>
-          <w:u w:val="none"/>
-          <w:effect w:val="none"/>
-        </w:rPr>
-      </w:pPr>
-      <w:r>
-        <w:rPr>
-          <w:caps w:val="false"/>
-          <w:smallCaps w:val="false"/>
-          <w:strike w:val="false"/>
-          <w:dstrike w:val="false"/>
-          <w:color w:val="000000"/>
-          <w:u w:val="none"/>
-          <w:effect w:val="none"/>
-        </w:rPr>
         <w:drawing>
-          <wp:inline distT="0" distB="0" distL="0" distR="0">
+          <wp:inline xmlns:wp14="http://schemas.microsoft.com/office/word/2010/wordprocessingDrawing" distT="0" distB="0" distL="0" distR="0" wp14:anchorId="2EA85CF3" wp14:editId="7777777">
             <wp:extent cx="5400675" cy="1981200"/>
             <wp:effectExtent l="0" t="0" r="0" b="0"/>
             <wp:docPr id="20" name="Imagen13" descr=""/>
@@ -2253,7 +3270,7 @@
         </w:drawing>
       </w:r>
     </w:p>
-    <w:p>
+    <w:p xmlns:wp14="http://schemas.microsoft.com/office/word/2010/wordml" wp14:textId="77777777">
       <w:pPr>
         <w:pStyle w:val="Cuerpodetexto"/>
         <w:rPr>
@@ -2266,61 +3283,127 @@
         </w:rPr>
       </w:r>
     </w:p>
-    <w:p>
+    <w:p xmlns:wp14="http://schemas.microsoft.com/office/word/2010/wordml" wp14:textId="77777777">
       <w:pPr>
         <w:pStyle w:val="Cuerpodetexto"/>
         <w:bidi w:val="0"/>
-        <w:spacing w:lineRule="auto" w:line="309" w:before="0" w:after="160"/>
-        <w:rPr>
-          <w:rFonts w:ascii="Times New Roman" w:hAnsi="Times New Roman"/>
-          <w:b/>
-          <w:i w:val="false"/>
+        <w:spacing w:before="0" w:after="160" w:line="309" w:lineRule="auto"/>
+        <w:rPr>
+          <w:rFonts w:ascii="Times New Roman" w:hAnsi="Times New Roman" w:eastAsia="Times New Roman" w:cs="Times New Roman"/>
+          <w:b w:val="1"/>
+          <w:bCs w:val="1"/>
+          <w:i w:val="0"/>
+          <w:iCs w:val="0"/>
+          <w:caps w:val="0"/>
+          <w:smallCaps w:val="0"/>
+          <w:strike w:val="0"/>
+          <w:dstrike w:val="0"/>
+          <w:color w:val="000000" w:themeColor="text1" w:themeTint="FF" w:themeShade="FF"/>
+          <w:sz w:val="24"/>
+          <w:szCs w:val="24"/>
+          <w:u w:val="none"/>
+        </w:rPr>
+      </w:pPr>
+      <w:proofErr w:type="spellStart"/>
+      <w:r>
+        <w:rPr>
+          <w:rFonts w:ascii="Times New Roman" w:hAnsi="Times New Roman" w:eastAsia="Times New Roman" w:cs="Times New Roman"/>
+          <w:b w:val="1"/>
+          <w:bCs w:val="1"/>
+          <w:i w:val="0"/>
+          <w:iCs w:val="0"/>
+          <w:caps w:val="0"/>
+          <w:smallCaps w:val="0"/>
+          <w:strike w:val="0"/>
+          <w:dstrike w:val="0"/>
+          <w:color w:val="000000"/>
+          <w:sz w:val="24"/>
+          <w:szCs w:val="24"/>
+          <w:u w:val="none"/>
+          <w:effect w:val="none"/>
+        </w:rPr>
+        <w:t>Populridad</w:t>
+      </w:r>
+      <w:proofErr w:type="spellEnd"/>
+      <w:r>
+        <w:rPr>
+          <w:rFonts w:ascii="Times New Roman" w:hAnsi="Times New Roman" w:eastAsia="Times New Roman" w:cs="Times New Roman"/>
+          <w:b w:val="1"/>
+          <w:bCs w:val="1"/>
+          <w:i w:val="0"/>
+          <w:iCs w:val="0"/>
+          <w:caps w:val="0"/>
+          <w:smallCaps w:val="0"/>
+          <w:strike w:val="0"/>
+          <w:dstrike w:val="0"/>
+          <w:color w:val="000000"/>
+          <w:sz w:val="24"/>
+          <w:szCs w:val="24"/>
+          <w:u w:val="none"/>
+          <w:effect w:val="none"/>
+        </w:rPr>
+        <w:t xml:space="preserve"> en </w:t>
+      </w:r>
+      <w:proofErr w:type="spellStart"/>
+      <w:r>
+        <w:rPr>
+          <w:rFonts w:ascii="Times New Roman" w:hAnsi="Times New Roman" w:eastAsia="Times New Roman" w:cs="Times New Roman"/>
+          <w:b w:val="1"/>
+          <w:bCs w:val="1"/>
+          <w:i w:val="0"/>
+          <w:iCs w:val="0"/>
+          <w:caps w:val="0"/>
+          <w:smallCaps w:val="0"/>
+          <w:strike w:val="0"/>
+          <w:dstrike w:val="0"/>
+          <w:color w:val="000000"/>
+          <w:sz w:val="24"/>
+          <w:szCs w:val="24"/>
+          <w:u w:val="none"/>
+          <w:effect w:val="none"/>
+        </w:rPr>
+        <w:t>Githut</w:t>
+      </w:r>
+      <w:proofErr w:type="spellEnd"/>
+      <w:r>
+        <w:rPr>
+          <w:rFonts w:ascii="Times New Roman" w:hAnsi="Times New Roman" w:eastAsia="Times New Roman" w:cs="Times New Roman"/>
+          <w:b w:val="1"/>
+          <w:bCs w:val="1"/>
+          <w:i w:val="0"/>
+          <w:iCs w:val="0"/>
+          <w:caps w:val="0"/>
+          <w:smallCaps w:val="0"/>
+          <w:strike w:val="0"/>
+          <w:dstrike w:val="0"/>
+          <w:color w:val="000000"/>
+          <w:sz w:val="24"/>
+          <w:szCs w:val="24"/>
+          <w:u w:val="none"/>
+          <w:effect w:val="none"/>
+        </w:rPr>
+        <w:t xml:space="preserve"> en 2018</w:t>
+      </w:r>
+    </w:p>
+    <w:p xmlns:wp14="http://schemas.microsoft.com/office/word/2010/wordml" wp14:textId="77777777">
+      <w:pPr>
+        <w:pStyle w:val="Cuerpodetexto"/>
+        <w:bidi w:val="0"/>
+        <w:spacing w:before="0" w:after="160" w:line="309" w:lineRule="auto"/>
+        <w:rPr/>
+      </w:pPr>
+      <w:r>
+        <w:rPr>
           <w:caps w:val="false"/>
           <w:smallCaps w:val="false"/>
           <w:strike w:val="false"/>
           <w:dstrike w:val="false"/>
           <w:color w:val="000000"/>
-          <w:sz w:val="24"/>
           <w:u w:val="none"/>
           <w:effect w:val="none"/>
         </w:rPr>
-      </w:pPr>
-      <w:r>
-        <w:rPr>
-          <w:rFonts w:ascii="Times New Roman" w:hAnsi="Times New Roman"/>
-          <w:b/>
-          <w:i w:val="false"/>
-          <w:caps w:val="false"/>
-          <w:smallCaps w:val="false"/>
-          <w:strike w:val="false"/>
-          <w:dstrike w:val="false"/>
-          <w:color w:val="000000"/>
-          <w:sz w:val="24"/>
-          <w:u w:val="none"/>
-          <w:effect w:val="none"/>
-        </w:rPr>
-        <w:t>Populridad en Githut en 2018</w:t>
-      </w:r>
-    </w:p>
-    <w:p>
-      <w:pPr>
-        <w:pStyle w:val="Cuerpodetexto"/>
-        <w:bidi w:val="0"/>
-        <w:spacing w:lineRule="auto" w:line="309" w:before="0" w:after="160"/>
-        <w:rPr/>
-      </w:pPr>
-      <w:r>
-        <w:rPr>
-          <w:caps w:val="false"/>
-          <w:smallCaps w:val="false"/>
-          <w:strike w:val="false"/>
-          <w:dstrike w:val="false"/>
-          <w:color w:val="000000"/>
-          <w:u w:val="none"/>
-          <w:effect w:val="none"/>
-        </w:rPr>
         <w:drawing>
-          <wp:inline distT="0" distB="0" distL="0" distR="0">
+          <wp:inline xmlns:wp14="http://schemas.microsoft.com/office/word/2010/wordprocessingDrawing" distT="0" distB="0" distL="0" distR="0" wp14:anchorId="21114091" wp14:editId="7777777">
             <wp:extent cx="5400675" cy="2133600"/>
             <wp:effectExtent l="0" t="0" r="0" b="0"/>
             <wp:docPr id="21" name="Imagen14" descr=""/>
@@ -2358,14 +3441,158 @@
         </w:drawing>
       </w:r>
     </w:p>
-    <w:p>
+    <w:p xmlns:wp14="http://schemas.microsoft.com/office/word/2010/wordml" wp14:textId="77777777">
       <w:pPr>
         <w:pStyle w:val="Cuerpodetexto"/>
         <w:bidi w:val="0"/>
-        <w:spacing w:lineRule="auto" w:line="309" w:before="0" w:after="160"/>
-        <w:rPr/>
-      </w:pPr>
-      <w:r>
+        <w:spacing w:before="0" w:after="160" w:line="309" w:lineRule="auto"/>
+        <w:rPr/>
+      </w:pPr>
+      <w:r>
+        <w:rPr>
+          <w:rFonts w:ascii="Times New Roman" w:hAnsi="Times New Roman" w:eastAsia="Times New Roman" w:cs="Times New Roman"/>
+          <w:b w:val="0"/>
+          <w:bCs w:val="0"/>
+          <w:i w:val="0"/>
+          <w:iCs w:val="0"/>
+          <w:caps w:val="0"/>
+          <w:smallCaps w:val="0"/>
+          <w:strike w:val="0"/>
+          <w:dstrike w:val="0"/>
+          <w:color w:val="000000"/>
+          <w:sz w:val="24"/>
+          <w:szCs w:val="24"/>
+          <w:u w:val="none"/>
+          <w:effect w:val="none"/>
+        </w:rPr>
+        <w:t xml:space="preserve">A fines del 2017 Julia subió al puesto 27 de popularidad en </w:t>
+      </w:r>
+      <w:proofErr w:type="spellStart"/>
+      <w:r>
+        <w:rPr>
+          <w:rFonts w:ascii="Times New Roman" w:hAnsi="Times New Roman" w:eastAsia="Times New Roman" w:cs="Times New Roman"/>
+          <w:b w:val="0"/>
+          <w:bCs w:val="0"/>
+          <w:i w:val="0"/>
+          <w:iCs w:val="0"/>
+          <w:caps w:val="0"/>
+          <w:smallCaps w:val="0"/>
+          <w:strike w:val="0"/>
+          <w:dstrike w:val="0"/>
+          <w:color w:val="000000"/>
+          <w:sz w:val="24"/>
+          <w:szCs w:val="24"/>
+          <w:u w:val="none"/>
+          <w:effect w:val="none"/>
+        </w:rPr>
+        <w:t>Githut</w:t>
+      </w:r>
+      <w:proofErr w:type="spellEnd"/>
+      <w:r>
+        <w:rPr>
+          <w:rFonts w:ascii="Times New Roman" w:hAnsi="Times New Roman" w:eastAsia="Times New Roman" w:cs="Times New Roman"/>
+          <w:b w:val="0"/>
+          <w:bCs w:val="0"/>
+          <w:i w:val="0"/>
+          <w:iCs w:val="0"/>
+          <w:caps w:val="0"/>
+          <w:smallCaps w:val="0"/>
+          <w:strike w:val="0"/>
+          <w:dstrike w:val="0"/>
+          <w:color w:val="000000"/>
+          <w:sz w:val="24"/>
+          <w:szCs w:val="24"/>
+          <w:u w:val="none"/>
+          <w:effect w:val="none"/>
+        </w:rPr>
+        <w:t xml:space="preserve">, en la </w:t>
+      </w:r>
+      <w:proofErr w:type="spellStart"/>
+      <w:r>
+        <w:rPr>
+          <w:rFonts w:ascii="Times New Roman" w:hAnsi="Times New Roman" w:eastAsia="Times New Roman" w:cs="Times New Roman"/>
+          <w:b w:val="0"/>
+          <w:bCs w:val="0"/>
+          <w:i w:val="0"/>
+          <w:iCs w:val="0"/>
+          <w:caps w:val="0"/>
+          <w:smallCaps w:val="0"/>
+          <w:strike w:val="0"/>
+          <w:dstrike w:val="0"/>
+          <w:color w:val="000000"/>
+          <w:sz w:val="24"/>
+          <w:szCs w:val="24"/>
+          <w:u w:val="none"/>
+          <w:effect w:val="none"/>
+        </w:rPr>
+        <w:t>atualidad</w:t>
+      </w:r>
+      <w:proofErr w:type="spellEnd"/>
+      <w:r>
+        <w:rPr>
+          <w:rFonts w:ascii="Times New Roman" w:hAnsi="Times New Roman" w:eastAsia="Times New Roman" w:cs="Times New Roman"/>
+          <w:b w:val="0"/>
+          <w:bCs w:val="0"/>
+          <w:i w:val="0"/>
+          <w:iCs w:val="0"/>
+          <w:caps w:val="0"/>
+          <w:smallCaps w:val="0"/>
+          <w:strike w:val="0"/>
+          <w:dstrike w:val="0"/>
+          <w:color w:val="000000"/>
+          <w:sz w:val="24"/>
+          <w:szCs w:val="24"/>
+          <w:u w:val="none"/>
+          <w:effect w:val="none"/>
+        </w:rPr>
+        <w:t xml:space="preserve"> decayó al puesto 35, lo que muestra que en </w:t>
+      </w:r>
+      <w:proofErr w:type="spellStart"/>
+      <w:r>
+        <w:rPr>
+          <w:rFonts w:ascii="Times New Roman" w:hAnsi="Times New Roman" w:eastAsia="Times New Roman" w:cs="Times New Roman"/>
+          <w:b w:val="0"/>
+          <w:bCs w:val="0"/>
+          <w:i w:val="0"/>
+          <w:iCs w:val="0"/>
+          <w:caps w:val="0"/>
+          <w:smallCaps w:val="0"/>
+          <w:strike w:val="0"/>
+          <w:dstrike w:val="0"/>
+          <w:color w:val="000000"/>
+          <w:sz w:val="24"/>
+          <w:szCs w:val="24"/>
+          <w:u w:val="none"/>
+          <w:effect w:val="none"/>
+        </w:rPr>
+        <w:t>Github</w:t>
+      </w:r>
+      <w:proofErr w:type="spellEnd"/>
+      <w:r>
+        <w:rPr>
+          <w:rFonts w:ascii="Times New Roman" w:hAnsi="Times New Roman" w:eastAsia="Times New Roman" w:cs="Times New Roman"/>
+          <w:b w:val="0"/>
+          <w:bCs w:val="0"/>
+          <w:i w:val="0"/>
+          <w:iCs w:val="0"/>
+          <w:caps w:val="0"/>
+          <w:smallCaps w:val="0"/>
+          <w:strike w:val="0"/>
+          <w:dstrike w:val="0"/>
+          <w:color w:val="000000"/>
+          <w:sz w:val="24"/>
+          <w:szCs w:val="24"/>
+          <w:u w:val="none"/>
+          <w:effect w:val="none"/>
+        </w:rPr>
+        <w:t xml:space="preserve"> se está usando menos el lenguaje para proyectos.</w:t>
+      </w:r>
+    </w:p>
+    <w:p xmlns:wp14="http://schemas.microsoft.com/office/word/2010/wordml" wp14:textId="77777777">
+      <w:pPr>
+        <w:pStyle w:val="Cuerpodetexto"/>
+        <w:bidi w:val="0"/>
+        <w:spacing w:before="0" w:after="160" w:line="309" w:lineRule="auto"/>
         <w:rPr>
           <w:rFonts w:ascii="Times New Roman" w:hAnsi="Times New Roman"/>
           <w:b w:val="false"/>
@@ -2379,95 +3606,159 @@
           <w:u w:val="none"/>
           <w:effect w:val="none"/>
         </w:rPr>
-        <w:t>A fines del 2017 Julia subió al puesto 27 de popularidad en Githut, en la atualidad decayó al puesto 35, lo que muestra que en Github se está usando menos el lenguaje para proyectos.</w:t>
-      </w:r>
-    </w:p>
-    <w:p>
+      </w:pPr>
+      <w:r>
+        <w:rPr/>
+      </w:r>
+    </w:p>
+    <w:p xmlns:wp14="http://schemas.microsoft.com/office/word/2010/wordml" wp14:textId="77777777">
       <w:pPr>
         <w:pStyle w:val="Cuerpodetexto"/>
         <w:bidi w:val="0"/>
-        <w:spacing w:lineRule="auto" w:line="309" w:before="0" w:after="160"/>
-        <w:rPr>
-          <w:rFonts w:ascii="Times New Roman" w:hAnsi="Times New Roman"/>
-          <w:b w:val="false"/>
-          <w:i w:val="false"/>
+        <w:spacing w:before="0" w:after="160" w:line="309" w:lineRule="auto"/>
+        <w:rPr>
+          <w:rFonts w:ascii="Times New Roman" w:hAnsi="Times New Roman" w:eastAsia="Times New Roman" w:cs="Times New Roman"/>
+          <w:b w:val="1"/>
+          <w:bCs w:val="1"/>
+          <w:i w:val="0"/>
+          <w:iCs w:val="0"/>
+          <w:caps w:val="0"/>
+          <w:smallCaps w:val="0"/>
+          <w:strike w:val="0"/>
+          <w:dstrike w:val="0"/>
+          <w:color w:val="000000" w:themeColor="text1" w:themeTint="FF" w:themeShade="FF"/>
+          <w:sz w:val="24"/>
+          <w:szCs w:val="24"/>
+          <w:u w:val="none"/>
+        </w:rPr>
+      </w:pPr>
+      <w:r>
+        <w:rPr>
+          <w:rFonts w:ascii="Times New Roman" w:hAnsi="Times New Roman" w:eastAsia="Times New Roman" w:cs="Times New Roman"/>
+          <w:b w:val="1"/>
+          <w:bCs w:val="1"/>
+          <w:i w:val="0"/>
+          <w:iCs w:val="0"/>
+          <w:caps w:val="0"/>
+          <w:smallCaps w:val="0"/>
+          <w:strike w:val="0"/>
+          <w:dstrike w:val="0"/>
+          <w:color w:val="000000"/>
+          <w:sz w:val="24"/>
+          <w:szCs w:val="24"/>
+          <w:u w:val="none"/>
+          <w:effect w:val="none"/>
+        </w:rPr>
+        <w:t xml:space="preserve">Popularidad de lenguajes en ofertas laborales en cuanto a machine </w:t>
+      </w:r>
+      <w:proofErr w:type="spellStart"/>
+      <w:r>
+        <w:rPr>
+          <w:rFonts w:ascii="Times New Roman" w:hAnsi="Times New Roman" w:eastAsia="Times New Roman" w:cs="Times New Roman"/>
+          <w:b w:val="1"/>
+          <w:bCs w:val="1"/>
+          <w:i w:val="0"/>
+          <w:iCs w:val="0"/>
+          <w:caps w:val="0"/>
+          <w:smallCaps w:val="0"/>
+          <w:strike w:val="0"/>
+          <w:dstrike w:val="0"/>
+          <w:color w:val="000000"/>
+          <w:sz w:val="24"/>
+          <w:szCs w:val="24"/>
+          <w:u w:val="none"/>
+          <w:effect w:val="none"/>
+        </w:rPr>
+        <w:t>learning</w:t>
+      </w:r>
+      <w:proofErr w:type="spellEnd"/>
+      <w:r>
+        <w:rPr>
+          <w:rFonts w:ascii="Times New Roman" w:hAnsi="Times New Roman" w:eastAsia="Times New Roman" w:cs="Times New Roman"/>
+          <w:b w:val="1"/>
+          <w:bCs w:val="1"/>
+          <w:i w:val="0"/>
+          <w:iCs w:val="0"/>
+          <w:caps w:val="0"/>
+          <w:smallCaps w:val="0"/>
+          <w:strike w:val="0"/>
+          <w:dstrike w:val="0"/>
+          <w:color w:val="000000"/>
+          <w:sz w:val="24"/>
+          <w:szCs w:val="24"/>
+          <w:u w:val="none"/>
+          <w:effect w:val="none"/>
+        </w:rPr>
+        <w:t xml:space="preserve"> o data </w:t>
+      </w:r>
+      <w:proofErr w:type="spellStart"/>
+      <w:r>
+        <w:rPr>
+          <w:rFonts w:ascii="Times New Roman" w:hAnsi="Times New Roman" w:eastAsia="Times New Roman" w:cs="Times New Roman"/>
+          <w:b w:val="1"/>
+          <w:bCs w:val="1"/>
+          <w:i w:val="0"/>
+          <w:iCs w:val="0"/>
+          <w:caps w:val="0"/>
+          <w:smallCaps w:val="0"/>
+          <w:strike w:val="0"/>
+          <w:dstrike w:val="0"/>
+          <w:color w:val="000000"/>
+          <w:sz w:val="24"/>
+          <w:szCs w:val="24"/>
+          <w:u w:val="none"/>
+          <w:effect w:val="none"/>
+        </w:rPr>
+        <w:t>science</w:t>
+      </w:r>
+      <w:proofErr w:type="spellEnd"/>
+      <w:r>
+        <w:rPr>
+          <w:rFonts w:ascii="Times New Roman" w:hAnsi="Times New Roman" w:eastAsia="Times New Roman" w:cs="Times New Roman"/>
+          <w:b w:val="1"/>
+          <w:bCs w:val="1"/>
+          <w:i w:val="0"/>
+          <w:iCs w:val="0"/>
+          <w:caps w:val="0"/>
+          <w:smallCaps w:val="0"/>
+          <w:strike w:val="0"/>
+          <w:dstrike w:val="0"/>
+          <w:color w:val="000000"/>
+          <w:sz w:val="24"/>
+          <w:szCs w:val="24"/>
+          <w:u w:val="none"/>
+          <w:effect w:val="none"/>
+        </w:rPr>
+        <w:t xml:space="preserve"> en 2016</w:t>
+      </w:r>
+    </w:p>
+    <w:p xmlns:wp14="http://schemas.microsoft.com/office/word/2010/wordml" wp14:textId="77777777">
+      <w:pPr>
+        <w:pStyle w:val="Cuerpodetexto"/>
+        <w:bidi w:val="0"/>
+        <w:spacing w:before="0" w:after="160" w:line="309" w:lineRule="auto"/>
+        <w:rPr>
           <w:caps w:val="false"/>
           <w:smallCaps w:val="false"/>
           <w:strike w:val="false"/>
           <w:dstrike w:val="false"/>
           <w:color w:val="000000"/>
-          <w:sz w:val="24"/>
           <w:u w:val="none"/>
           <w:effect w:val="none"/>
         </w:rPr>
       </w:pPr>
       <w:r>
-        <w:rPr/>
-      </w:r>
-    </w:p>
-    <w:p>
-      <w:pPr>
-        <w:pStyle w:val="Cuerpodetexto"/>
-        <w:bidi w:val="0"/>
-        <w:spacing w:lineRule="auto" w:line="309" w:before="0" w:after="160"/>
-        <w:rPr>
-          <w:rFonts w:ascii="Times New Roman" w:hAnsi="Times New Roman"/>
-          <w:b/>
-          <w:i w:val="false"/>
+        <w:rPr>
           <w:caps w:val="false"/>
           <w:smallCaps w:val="false"/>
           <w:strike w:val="false"/>
           <w:dstrike w:val="false"/>
           <w:color w:val="000000"/>
-          <w:sz w:val="24"/>
           <w:u w:val="none"/>
           <w:effect w:val="none"/>
         </w:rPr>
-      </w:pPr>
-      <w:r>
-        <w:rPr>
-          <w:rFonts w:ascii="Times New Roman" w:hAnsi="Times New Roman"/>
-          <w:b/>
-          <w:i w:val="false"/>
-          <w:caps w:val="false"/>
-          <w:smallCaps w:val="false"/>
-          <w:strike w:val="false"/>
-          <w:dstrike w:val="false"/>
-          <w:color w:val="000000"/>
-          <w:sz w:val="24"/>
-          <w:u w:val="none"/>
-          <w:effect w:val="none"/>
-        </w:rPr>
-        <w:t>Popularidad de lenguajes en ofertas laborales en cuanto a machine learning o data science en 2016</w:t>
-      </w:r>
-    </w:p>
-    <w:p>
-      <w:pPr>
-        <w:pStyle w:val="Cuerpodetexto"/>
-        <w:bidi w:val="0"/>
-        <w:spacing w:lineRule="auto" w:line="309" w:before="0" w:after="160"/>
-        <w:rPr>
-          <w:caps w:val="false"/>
-          <w:smallCaps w:val="false"/>
-          <w:strike w:val="false"/>
-          <w:dstrike w:val="false"/>
-          <w:color w:val="000000"/>
-          <w:u w:val="none"/>
-          <w:effect w:val="none"/>
-        </w:rPr>
-      </w:pPr>
-      <w:r>
-        <w:rPr>
-          <w:caps w:val="false"/>
-          <w:smallCaps w:val="false"/>
-          <w:strike w:val="false"/>
-          <w:dstrike w:val="false"/>
-          <w:color w:val="000000"/>
-          <w:u w:val="none"/>
-          <w:effect w:val="none"/>
-        </w:rPr>
         <w:drawing>
-          <wp:inline distT="0" distB="0" distL="0" distR="0">
+          <wp:inline xmlns:wp14="http://schemas.microsoft.com/office/word/2010/wordprocessingDrawing" distT="0" distB="0" distL="0" distR="0" wp14:anchorId="5AE6C36B" wp14:editId="7777777">
             <wp:extent cx="5400675" cy="3324225"/>
             <wp:effectExtent l="0" t="0" r="0" b="0"/>
             <wp:docPr id="22" name="Imagen15" descr=""/>
@@ -2505,7 +3796,7 @@
         </w:drawing>
       </w:r>
     </w:p>
-    <w:p>
+    <w:p xmlns:wp14="http://schemas.microsoft.com/office/word/2010/wordml" wp14:textId="77777777">
       <w:pPr>
         <w:pStyle w:val="Cuerpodetexto"/>
         <w:rPr/>
@@ -2514,92 +3805,163 @@
         <w:rPr/>
       </w:r>
     </w:p>
-    <w:p>
+    <w:p xmlns:wp14="http://schemas.microsoft.com/office/word/2010/wordml" wp14:textId="77777777">
       <w:pPr>
         <w:pStyle w:val="Cuerpodetexto"/>
         <w:bidi w:val="0"/>
-        <w:spacing w:lineRule="auto" w:line="309" w:before="0" w:after="160"/>
-        <w:rPr>
-          <w:rFonts w:ascii="Times New Roman" w:hAnsi="Times New Roman"/>
-          <w:b w:val="false"/>
-          <w:i w:val="false"/>
-          <w:caps w:val="false"/>
-          <w:smallCaps w:val="false"/>
-          <w:strike w:val="false"/>
-          <w:dstrike w:val="false"/>
-          <w:color w:val="000000"/>
+        <w:spacing w:before="0" w:after="160" w:line="309" w:lineRule="auto"/>
+        <w:rPr>
+          <w:rFonts w:ascii="Times New Roman" w:hAnsi="Times New Roman" w:eastAsia="Times New Roman" w:cs="Times New Roman"/>
+          <w:b w:val="0"/>
+          <w:bCs w:val="0"/>
+          <w:i w:val="0"/>
+          <w:iCs w:val="0"/>
+          <w:caps w:val="0"/>
+          <w:smallCaps w:val="0"/>
+          <w:strike w:val="0"/>
+          <w:dstrike w:val="0"/>
+          <w:color w:val="000000" w:themeColor="text1" w:themeTint="FF" w:themeShade="FF"/>
           <w:sz w:val="24"/>
+          <w:szCs w:val="24"/>
+          <w:u w:val="none"/>
+        </w:rPr>
+      </w:pPr>
+      <w:r>
+        <w:rPr>
+          <w:rFonts w:ascii="Times New Roman" w:hAnsi="Times New Roman" w:eastAsia="Times New Roman" w:cs="Times New Roman"/>
+          <w:b w:val="0"/>
+          <w:bCs w:val="0"/>
+          <w:i w:val="0"/>
+          <w:iCs w:val="0"/>
+          <w:caps w:val="0"/>
+          <w:smallCaps w:val="0"/>
+          <w:strike w:val="0"/>
+          <w:dstrike w:val="0"/>
+          <w:color w:val="000000"/>
+          <w:sz w:val="24"/>
+          <w:szCs w:val="24"/>
           <w:u w:val="none"/>
           <w:effect w:val="none"/>
         </w:rPr>
-      </w:pPr>
-      <w:r>
-        <w:rPr>
-          <w:rFonts w:ascii="Times New Roman" w:hAnsi="Times New Roman"/>
-          <w:b w:val="false"/>
-          <w:i w:val="false"/>
-          <w:caps w:val="false"/>
-          <w:smallCaps w:val="false"/>
-          <w:strike w:val="false"/>
-          <w:dstrike w:val="false"/>
+        <w:t xml:space="preserve">Julia parece no ser muy considerado para machine </w:t>
+      </w:r>
+      <w:proofErr w:type="spellStart"/>
+      <w:r>
+        <w:rPr>
+          <w:rFonts w:ascii="Times New Roman" w:hAnsi="Times New Roman" w:eastAsia="Times New Roman" w:cs="Times New Roman"/>
+          <w:b w:val="0"/>
+          <w:bCs w:val="0"/>
+          <w:i w:val="0"/>
+          <w:iCs w:val="0"/>
+          <w:caps w:val="0"/>
+          <w:smallCaps w:val="0"/>
+          <w:strike w:val="0"/>
+          <w:dstrike w:val="0"/>
           <w:color w:val="000000"/>
           <w:sz w:val="24"/>
+          <w:szCs w:val="24"/>
           <w:u w:val="none"/>
           <w:effect w:val="none"/>
         </w:rPr>
-        <w:t>Julia parece no ser muy considerado para machine learning o data science pero cuando cambiamos a la popularidad relativa vemos que últimamente su uso está aumentando mucho.</w:t>
-      </w:r>
-    </w:p>
-    <w:p>
+        <w:t>learning</w:t>
+      </w:r>
+      <w:proofErr w:type="spellEnd"/>
+      <w:r>
+        <w:rPr>
+          <w:rFonts w:ascii="Times New Roman" w:hAnsi="Times New Roman" w:eastAsia="Times New Roman" w:cs="Times New Roman"/>
+          <w:b w:val="0"/>
+          <w:bCs w:val="0"/>
+          <w:i w:val="0"/>
+          <w:iCs w:val="0"/>
+          <w:caps w:val="0"/>
+          <w:smallCaps w:val="0"/>
+          <w:strike w:val="0"/>
+          <w:dstrike w:val="0"/>
+          <w:color w:val="000000"/>
+          <w:sz w:val="24"/>
+          <w:szCs w:val="24"/>
+          <w:u w:val="none"/>
+          <w:effect w:val="none"/>
+        </w:rPr>
+        <w:t xml:space="preserve"> o data </w:t>
+      </w:r>
+      <w:proofErr w:type="spellStart"/>
+      <w:r>
+        <w:rPr>
+          <w:rFonts w:ascii="Times New Roman" w:hAnsi="Times New Roman" w:eastAsia="Times New Roman" w:cs="Times New Roman"/>
+          <w:b w:val="0"/>
+          <w:bCs w:val="0"/>
+          <w:i w:val="0"/>
+          <w:iCs w:val="0"/>
+          <w:caps w:val="0"/>
+          <w:smallCaps w:val="0"/>
+          <w:strike w:val="0"/>
+          <w:dstrike w:val="0"/>
+          <w:color w:val="000000"/>
+          <w:sz w:val="24"/>
+          <w:szCs w:val="24"/>
+          <w:u w:val="none"/>
+          <w:effect w:val="none"/>
+        </w:rPr>
+        <w:t>science</w:t>
+      </w:r>
+      <w:proofErr w:type="spellEnd"/>
+      <w:r>
+        <w:rPr>
+          <w:rFonts w:ascii="Times New Roman" w:hAnsi="Times New Roman" w:eastAsia="Times New Roman" w:cs="Times New Roman"/>
+          <w:b w:val="0"/>
+          <w:bCs w:val="0"/>
+          <w:i w:val="0"/>
+          <w:iCs w:val="0"/>
+          <w:caps w:val="0"/>
+          <w:smallCaps w:val="0"/>
+          <w:strike w:val="0"/>
+          <w:dstrike w:val="0"/>
+          <w:color w:val="000000"/>
+          <w:sz w:val="24"/>
+          <w:szCs w:val="24"/>
+          <w:u w:val="none"/>
+          <w:effect w:val="none"/>
+        </w:rPr>
+        <w:t xml:space="preserve"> pero cuando cambiamos a la popularidad relativa vemos que últimamente su uso está aumentando mucho.</w:t>
+      </w:r>
+    </w:p>
+    <w:p xmlns:wp14="http://schemas.microsoft.com/office/word/2010/wordml" wp14:textId="01612AF0">
       <w:pPr>
         <w:pStyle w:val="Cuerpodetexto"/>
         <w:bidi w:val="0"/>
-        <w:spacing w:lineRule="auto" w:line="309" w:before="0" w:after="160"/>
-        <w:rPr>
-          <w:caps w:val="false"/>
-          <w:smallCaps w:val="false"/>
-          <w:strike w:val="false"/>
-          <w:dstrike w:val="false"/>
-          <w:color w:val="000000"/>
-          <w:u w:val="none"/>
-          <w:effect w:val="none"/>
-        </w:rPr>
-      </w:pPr>
-      <w:r>
-        <w:rPr>
-          <w:caps w:val="false"/>
-          <w:smallCaps w:val="false"/>
-          <w:strike w:val="false"/>
-          <w:dstrike w:val="false"/>
-          <w:color w:val="000000"/>
-          <w:u w:val="none"/>
-          <w:effect w:val="none"/>
-        </w:rPr>
+        <w:spacing w:before="0" w:after="160" w:line="309" w:lineRule="auto"/>
+      </w:pPr>
+      <w:r>
         <w:drawing>
-          <wp:inline distT="0" distB="0" distL="0" distR="0">
+          <wp:inline xmlns:wp14="http://schemas.microsoft.com/office/word/2010/wordprocessingDrawing" wp14:editId="4D041026" wp14:anchorId="392622F1">
             <wp:extent cx="5400675" cy="3419475"/>
             <wp:effectExtent l="0" t="0" r="0" b="0"/>
-            <wp:docPr id="23" name="Imagen16" descr=""/>
+            <wp:docPr id="777268290" name="picture" title=""/>
             <wp:cNvGraphicFramePr>
-              <a:graphicFrameLocks xmlns:a="http://schemas.openxmlformats.org/drawingml/2006/main" noChangeAspect="1"/>
+              <a:graphicFrameLocks noChangeAspect="1"/>
             </wp:cNvGraphicFramePr>
-            <a:graphic xmlns:a="http://schemas.openxmlformats.org/drawingml/2006/main">
+            <a:graphic>
               <a:graphicData uri="http://schemas.openxmlformats.org/drawingml/2006/picture">
-                <pic:pic xmlns:pic="http://schemas.openxmlformats.org/drawingml/2006/picture">
+                <pic:pic>
                   <pic:nvPicPr>
-                    <pic:cNvPr id="23" name="Imagen16" descr=""/>
-                    <pic:cNvPicPr>
-                      <a:picLocks noChangeAspect="1" noChangeArrowheads="1"/>
-                    </pic:cNvPicPr>
+                    <pic:cNvPr id="0" name="picture"/>
+                    <pic:cNvPicPr/>
                   </pic:nvPicPr>
                   <pic:blipFill>
-                    <a:blip r:embed="rId24"/>
+                    <a:blip r:embed="Rb9dd07b047294ab6">
+                      <a:extLst>
+                        <a:ext xmlns:a="http://schemas.openxmlformats.org/drawingml/2006/main" uri="{28A0092B-C50C-407E-A947-70E740481C1C}">
+                          <a14:useLocalDpi val="0"/>
+                        </a:ext>
+                      </a:extLst>
+                    </a:blip>
                     <a:stretch>
                       <a:fillRect/>
                     </a:stretch>
                   </pic:blipFill>
-                  <pic:spPr bwMode="auto">
-                    <a:xfrm>
+                  <pic:spPr>
+                    <a:xfrm rot="0" flipH="0" flipV="0">
                       <a:off x="0" y="0"/>
                       <a:ext cx="5400675" cy="3419475"/>
                     </a:xfrm>
@@ -2614,21 +3976,61 @@
         </w:drawing>
       </w:r>
     </w:p>
-    <w:p>
+    <w:p xmlns:wp14="http://schemas.microsoft.com/office/word/2010/wordml" wp14:textId="42EB7BB1">
+      <w:pPr>
+        <w:bidi w:val="0"/>
+        <w:spacing w:before="200" w:after="0" w:line="288" w:lineRule="auto"/>
+      </w:pPr>
+      <w:r>
+        <w:br w:type="page"/>
+      </w:r>
+    </w:p>
+    <w:p xmlns:wp14="http://schemas.microsoft.com/office/word/2010/wordml" wp14:textId="77777777" wp14:noSpellErr="1">
       <w:pPr>
         <w:pStyle w:val="Cuerpodetexto"/>
-        <w:rPr/>
-      </w:pPr>
-      <w:r>
-        <w:rPr/>
-      </w:r>
-    </w:p>
-    <w:p>
-      <w:pPr>
-        <w:pStyle w:val="Ttulo1"/>
-        <w:shd w:fill="FFFFFF" w:val="clear"/>
         <w:bidi w:val="0"/>
-        <w:spacing w:lineRule="auto" w:line="288" w:before="200" w:after="0"/>
+        <w:spacing w:before="0" w:after="160" w:line="309" w:lineRule="auto"/>
+        <w:rPr>
+          <w:rFonts w:ascii="Calibri" w:hAnsi="Calibri" w:eastAsia="Calibri" w:cs="Calibri"/>
+          <w:b w:val="0"/>
+          <w:bCs w:val="0"/>
+          <w:i w:val="0"/>
+          <w:iCs w:val="0"/>
+          <w:caps w:val="0"/>
+          <w:smallCaps w:val="0"/>
+          <w:strike w:val="0"/>
+          <w:dstrike w:val="0"/>
+          <w:color w:val="000000" w:themeColor="text1" w:themeTint="FF" w:themeShade="FF"/>
+          <w:sz w:val="36"/>
+          <w:szCs w:val="36"/>
+          <w:u w:val="none"/>
+        </w:rPr>
+      </w:pPr>
+      <w:r>
+        <w:rPr>
+          <w:rFonts w:ascii="Calibri" w:hAnsi="Calibri" w:eastAsia="Calibri" w:cs="Calibri"/>
+          <w:b w:val="0"/>
+          <w:bCs w:val="0"/>
+          <w:i w:val="0"/>
+          <w:iCs w:val="0"/>
+          <w:caps w:val="0"/>
+          <w:smallCaps w:val="0"/>
+          <w:strike w:val="0"/>
+          <w:dstrike w:val="0"/>
+          <w:color w:val="000000"/>
+          <w:sz w:val="36"/>
+          <w:szCs w:val="36"/>
+          <w:u w:val="none"/>
+          <w:effect w:val="none"/>
+        </w:rPr>
+        <w:t>Referencias</w:t>
+      </w:r>
+    </w:p>
+    <w:p xmlns:wp14="http://schemas.microsoft.com/office/word/2010/wordml" wp14:textId="77777777">
+      <w:pPr>
+        <w:pStyle w:val="Cuerpodetexto"/>
+        <w:bidi w:val="0"/>
+        <w:spacing w:before="0" w:after="160" w:line="309" w:lineRule="auto"/>
         <w:rPr>
           <w:rFonts w:ascii="Calibri" w:hAnsi="Calibri"/>
           <w:b w:val="false"/>
@@ -2638,7 +4040,7 @@
           <w:strike w:val="false"/>
           <w:dstrike w:val="false"/>
           <w:color w:val="000000"/>
-          <w:sz w:val="36"/>
+          <w:sz w:val="24"/>
           <w:u w:val="none"/>
           <w:effect w:val="none"/>
         </w:rPr>
@@ -2653,464 +4055,18 @@
           <w:strike w:val="false"/>
           <w:dstrike w:val="false"/>
           <w:color w:val="000000"/>
-          <w:sz w:val="36"/>
+          <w:sz w:val="24"/>
           <w:u w:val="none"/>
           <w:effect w:val="none"/>
         </w:rPr>
-        <w:t>Casos de estudios</w:t>
-      </w:r>
-    </w:p>
-    <w:p>
-      <w:pPr>
-        <w:pStyle w:val="Cuerpodetexto"/>
-        <w:rPr/>
-      </w:pPr>
-      <w:r>
-        <w:rPr/>
-      </w:r>
-    </w:p>
-    <w:p>
+        <w:t>https://julialang.org/</w:t>
+      </w:r>
+    </w:p>
+    <w:p xmlns:wp14="http://schemas.microsoft.com/office/word/2010/wordml" wp14:textId="77777777">
       <w:pPr>
         <w:pStyle w:val="Cuerpodetexto"/>
         <w:bidi w:val="0"/>
-        <w:spacing w:lineRule="auto" w:line="309" w:before="0" w:after="0"/>
-        <w:rPr>
-          <w:rFonts w:ascii="Times New Roman" w:hAnsi="Times New Roman"/>
-          <w:b w:val="false"/>
-          <w:i w:val="false"/>
-          <w:caps w:val="false"/>
-          <w:smallCaps w:val="false"/>
-          <w:color w:val="000000"/>
-          <w:sz w:val="24"/>
-          <w:u w:val="single"/>
-        </w:rPr>
-      </w:pPr>
-      <w:r>
-        <w:rPr>
-          <w:rFonts w:ascii="Times New Roman" w:hAnsi="Times New Roman"/>
-          <w:b w:val="false"/>
-          <w:i w:val="false"/>
-          <w:caps w:val="false"/>
-          <w:smallCaps w:val="false"/>
-          <w:color w:val="000000"/>
-          <w:sz w:val="24"/>
-          <w:u w:val="single"/>
-        </w:rPr>
-        <w:t>The Federal Reserve Bank Of New York</w:t>
-      </w:r>
-    </w:p>
-    <w:p>
-      <w:pPr>
-        <w:pStyle w:val="Cuerpodetexto"/>
-        <w:rPr/>
-      </w:pPr>
-      <w:r>
-        <w:rPr/>
-      </w:r>
-    </w:p>
-    <w:p>
-      <w:pPr>
-        <w:pStyle w:val="Cuerpodetexto"/>
-        <w:bidi w:val="0"/>
-        <w:spacing w:lineRule="auto" w:line="309" w:before="0" w:after="160"/>
-        <w:rPr>
-          <w:b w:val="false"/>
-        </w:rPr>
-      </w:pPr>
-      <w:r>
-        <w:rPr>
-          <w:rFonts w:ascii="Times New Roman" w:hAnsi="Times New Roman"/>
-          <w:b w:val="false"/>
-          <w:i w:val="false"/>
-          <w:caps w:val="false"/>
-          <w:smallCaps w:val="false"/>
-          <w:strike w:val="false"/>
-          <w:dstrike w:val="false"/>
-          <w:color w:val="000000"/>
-          <w:sz w:val="24"/>
-          <w:u w:val="none"/>
-          <w:effect w:val="none"/>
-        </w:rPr>
-        <w:t>En 2015, el banco de reserva federal de nueva york usó Julia para hacer modelos de la economía de los estados unidos y lograron con que se publicaran los modelos macroeconómicos más completos y complejos de dicho banco, conocidos como  </w:t>
-      </w:r>
-      <w:r>
-        <w:rPr>
-          <w:rFonts w:ascii="Times New Roman" w:hAnsi="Times New Roman"/>
-          <w:b w:val="false"/>
-          <w:i/>
-          <w:caps w:val="false"/>
-          <w:smallCaps w:val="false"/>
-          <w:strike w:val="false"/>
-          <w:dstrike w:val="false"/>
-          <w:color w:val="000000"/>
-          <w:sz w:val="24"/>
-          <w:u w:val="none"/>
-          <w:effect w:val="none"/>
-        </w:rPr>
-        <w:t>Dynamic Stochastic General Equilibrium</w:t>
-      </w:r>
-      <w:r>
-        <w:rPr>
-          <w:b w:val="false"/>
-          <w:caps w:val="false"/>
-          <w:smallCaps w:val="false"/>
-          <w:strike w:val="false"/>
-          <w:dstrike w:val="false"/>
-          <w:color w:val="000000"/>
-          <w:u w:val="none"/>
-          <w:effect w:val="none"/>
-        </w:rPr>
-        <w:t xml:space="preserve"> </w:t>
-      </w:r>
-      <w:r>
-        <w:rPr>
-          <w:rFonts w:ascii="Times New Roman" w:hAnsi="Times New Roman"/>
-          <w:b w:val="false"/>
-          <w:i w:val="false"/>
-          <w:caps w:val="false"/>
-          <w:smallCaps w:val="false"/>
-          <w:strike w:val="false"/>
-          <w:dstrike w:val="false"/>
-          <w:color w:val="000000"/>
-          <w:sz w:val="24"/>
-          <w:u w:val="none"/>
-          <w:effect w:val="none"/>
-        </w:rPr>
-        <w:t>(DSGE).</w:t>
-      </w:r>
-    </w:p>
-    <w:p>
-      <w:pPr>
-        <w:pStyle w:val="Cuerpodetexto"/>
-        <w:bidi w:val="0"/>
-        <w:spacing w:lineRule="auto" w:line="309" w:before="0" w:after="160"/>
-        <w:rPr>
-          <w:rFonts w:ascii="Times New Roman" w:hAnsi="Times New Roman"/>
-          <w:b w:val="false"/>
-          <w:i w:val="false"/>
-          <w:caps w:val="false"/>
-          <w:smallCaps w:val="false"/>
-          <w:strike w:val="false"/>
-          <w:dstrike w:val="false"/>
-          <w:color w:val="000000"/>
-          <w:sz w:val="24"/>
-          <w:u w:val="none"/>
-          <w:effect w:val="none"/>
-        </w:rPr>
-      </w:pPr>
-      <w:r>
-        <w:rPr>
-          <w:rFonts w:ascii="Times New Roman" w:hAnsi="Times New Roman"/>
-          <w:b w:val="false"/>
-          <w:i w:val="false"/>
-          <w:caps w:val="false"/>
-          <w:smallCaps w:val="false"/>
-          <w:strike w:val="false"/>
-          <w:dstrike w:val="false"/>
-          <w:color w:val="000000"/>
-          <w:sz w:val="24"/>
-          <w:u w:val="none"/>
-          <w:effect w:val="none"/>
-        </w:rPr>
-        <w:t>Notaron que el modelo hecho con el lenguaje era 10 veces más rápido que el anterior (hecho con MATLAB) dado por un sistema flexible y potente, multiple dispatch y un potente compilador que aumentó el rendimiento.</w:t>
-      </w:r>
-    </w:p>
-    <w:p>
-      <w:pPr>
-        <w:pStyle w:val="Cuerpodetexto"/>
-        <w:bidi w:val="0"/>
-        <w:spacing w:lineRule="auto" w:line="309" w:before="0" w:after="160"/>
-        <w:rPr>
-          <w:rFonts w:ascii="Times New Roman" w:hAnsi="Times New Roman"/>
-          <w:b w:val="false"/>
-          <w:i w:val="false"/>
-          <w:caps w:val="false"/>
-          <w:smallCaps w:val="false"/>
-          <w:strike w:val="false"/>
-          <w:dstrike w:val="false"/>
-          <w:color w:val="000000"/>
-          <w:sz w:val="24"/>
-          <w:u w:val="none"/>
-          <w:effect w:val="none"/>
-        </w:rPr>
-      </w:pPr>
-      <w:r>
-        <w:rPr>
-          <w:rFonts w:ascii="Times New Roman" w:hAnsi="Times New Roman"/>
-          <w:b w:val="false"/>
-          <w:i w:val="false"/>
-          <w:caps w:val="false"/>
-          <w:smallCaps w:val="false"/>
-          <w:strike w:val="false"/>
-          <w:dstrike w:val="false"/>
-          <w:color w:val="000000"/>
-          <w:sz w:val="24"/>
-          <w:u w:val="none"/>
-          <w:effect w:val="none"/>
-        </w:rPr>
-        <w:t>El lenguaje fue elegido por dos razones: su licencia gratuita y el hecho de que puede realizar cálculos a alta velocidad al mismo tiempo que es fácil de aprender.</w:t>
-      </w:r>
-    </w:p>
-    <w:p>
-      <w:pPr>
-        <w:pStyle w:val="Cuerpodetexto"/>
-        <w:bidi w:val="0"/>
-        <w:spacing w:lineRule="auto" w:line="309" w:before="0" w:after="160"/>
-        <w:rPr>
-          <w:rFonts w:ascii="Times New Roman" w:hAnsi="Times New Roman"/>
-          <w:b w:val="false"/>
-          <w:i w:val="false"/>
-          <w:caps w:val="false"/>
-          <w:smallCaps w:val="false"/>
-          <w:strike w:val="false"/>
-          <w:dstrike w:val="false"/>
-          <w:color w:val="000000"/>
-          <w:sz w:val="24"/>
-          <w:u w:val="none"/>
-          <w:effect w:val="none"/>
-        </w:rPr>
-      </w:pPr>
-      <w:r>
-        <w:rPr>
-          <w:rFonts w:ascii="Times New Roman" w:hAnsi="Times New Roman"/>
-          <w:b w:val="false"/>
-          <w:i w:val="false"/>
-          <w:caps w:val="false"/>
-          <w:smallCaps w:val="false"/>
-          <w:strike w:val="false"/>
-          <w:dstrike w:val="false"/>
-          <w:color w:val="000000"/>
-          <w:sz w:val="24"/>
-          <w:u w:val="none"/>
-          <w:effect w:val="none"/>
-        </w:rPr>
-        <w:t>Uno de los resultados de esta investigación es DSGE.jl, un paquete de lenguaje que facilita la solución y la estimación bayesiana de los modelos DSGE.</w:t>
-      </w:r>
-    </w:p>
-    <w:p>
-      <w:pPr>
-        <w:pStyle w:val="Cuerpodetexto"/>
-        <w:rPr/>
-      </w:pPr>
-      <w:r>
-        <w:rPr/>
-      </w:r>
-    </w:p>
-    <w:p>
-      <w:pPr>
-        <w:pStyle w:val="Cuerpodetexto"/>
-        <w:bidi w:val="0"/>
-        <w:spacing w:lineRule="auto" w:line="309" w:before="0" w:after="0"/>
-        <w:rPr>
-          <w:rFonts w:ascii="Times New Roman" w:hAnsi="Times New Roman"/>
-          <w:b w:val="false"/>
-          <w:i w:val="false"/>
-          <w:caps w:val="false"/>
-          <w:smallCaps w:val="false"/>
-          <w:color w:val="000000"/>
-          <w:sz w:val="24"/>
-          <w:u w:val="single"/>
-        </w:rPr>
-      </w:pPr>
-      <w:r>
-        <w:rPr>
-          <w:rFonts w:ascii="Times New Roman" w:hAnsi="Times New Roman"/>
-          <w:b w:val="false"/>
-          <w:i w:val="false"/>
-          <w:caps w:val="false"/>
-          <w:smallCaps w:val="false"/>
-          <w:color w:val="000000"/>
-          <w:sz w:val="24"/>
-          <w:u w:val="single"/>
-        </w:rPr>
-        <w:t>Celeste</w:t>
-      </w:r>
-    </w:p>
-    <w:p>
-      <w:pPr>
-        <w:pStyle w:val="Cuerpodetexto"/>
-        <w:rPr/>
-      </w:pPr>
-      <w:r>
-        <w:rPr/>
-      </w:r>
-    </w:p>
-    <w:p>
-      <w:pPr>
-        <w:pStyle w:val="Cuerpodetexto"/>
-        <w:bidi w:val="0"/>
-        <w:spacing w:lineRule="auto" w:line="309" w:before="0" w:after="0"/>
-        <w:rPr>
-          <w:rFonts w:ascii="Times New Roman" w:hAnsi="Times New Roman"/>
-          <w:b w:val="false"/>
-          <w:i w:val="false"/>
-          <w:caps w:val="false"/>
-          <w:smallCaps w:val="false"/>
-          <w:strike w:val="false"/>
-          <w:dstrike w:val="false"/>
-          <w:color w:val="000000"/>
-          <w:sz w:val="24"/>
-          <w:u w:val="none"/>
-          <w:effect w:val="none"/>
-        </w:rPr>
-      </w:pPr>
-      <w:r>
-        <w:rPr>
-          <w:rFonts w:ascii="Times New Roman" w:hAnsi="Times New Roman"/>
-          <w:b w:val="false"/>
-          <w:i w:val="false"/>
-          <w:caps w:val="false"/>
-          <w:smallCaps w:val="false"/>
-          <w:strike w:val="false"/>
-          <w:dstrike w:val="false"/>
-          <w:color w:val="000000"/>
-          <w:sz w:val="24"/>
-          <w:u w:val="none"/>
-          <w:effect w:val="none"/>
-        </w:rPr>
-        <w:t>El Apache Point Observatory estuvo 16 años generando imágenes de todos los objetos visibles de más del 35% del cielo en un proyecto conocido como Sloan Digital Sky Survey antes de comenzar a trabajar con Julia en el 2014.</w:t>
-      </w:r>
-    </w:p>
-    <w:p>
-      <w:pPr>
-        <w:pStyle w:val="Cuerpodetexto"/>
-        <w:rPr/>
-      </w:pPr>
-      <w:r>
-        <w:rPr/>
-      </w:r>
-    </w:p>
-    <w:p>
-      <w:pPr>
-        <w:pStyle w:val="Cuerpodetexto"/>
-        <w:bidi w:val="0"/>
-        <w:spacing w:lineRule="auto" w:line="309" w:before="0" w:after="0"/>
-        <w:rPr>
-          <w:rFonts w:ascii="Times New Roman" w:hAnsi="Times New Roman"/>
-          <w:b w:val="false"/>
-          <w:i w:val="false"/>
-          <w:caps w:val="false"/>
-          <w:smallCaps w:val="false"/>
-          <w:strike w:val="false"/>
-          <w:dstrike w:val="false"/>
-          <w:color w:val="000000"/>
-          <w:sz w:val="24"/>
-          <w:u w:val="none"/>
-          <w:effect w:val="none"/>
-        </w:rPr>
-      </w:pPr>
-      <w:r>
-        <w:rPr>
-          <w:rFonts w:ascii="Times New Roman" w:hAnsi="Times New Roman"/>
-          <w:b w:val="false"/>
-          <w:i w:val="false"/>
-          <w:caps w:val="false"/>
-          <w:smallCaps w:val="false"/>
-          <w:strike w:val="false"/>
-          <w:dstrike w:val="false"/>
-          <w:color w:val="000000"/>
-          <w:sz w:val="24"/>
-          <w:u w:val="none"/>
-          <w:effect w:val="none"/>
-        </w:rPr>
-        <w:t xml:space="preserve">Con el proyecto Celeste se creó un nuevo método de computación paralela que se utilizó para procesar el conjunto de datos Sloan Digital Sky Survey y producir el catálogo más preciso de 188 millones de objetos astronómicos en solo 14,6 minutos. </w:t>
-      </w:r>
-    </w:p>
-    <w:p>
-      <w:pPr>
-        <w:pStyle w:val="Cuerpodetexto"/>
-        <w:rPr/>
-      </w:pPr>
-      <w:r>
-        <w:rPr/>
-      </w:r>
-    </w:p>
-    <w:p>
-      <w:pPr>
-        <w:pStyle w:val="Cuerpodetexto"/>
-        <w:bidi w:val="0"/>
-        <w:spacing w:lineRule="auto" w:line="309" w:before="0" w:after="0"/>
-        <w:rPr>
-          <w:b w:val="false"/>
-        </w:rPr>
-      </w:pPr>
-      <w:r>
-        <w:rPr>
-          <w:rFonts w:ascii="Times New Roman" w:hAnsi="Times New Roman"/>
-          <w:b w:val="false"/>
-          <w:i w:val="false"/>
-          <w:caps w:val="false"/>
-          <w:smallCaps w:val="false"/>
-          <w:strike w:val="false"/>
-          <w:dstrike w:val="false"/>
-          <w:color w:val="000000"/>
-          <w:sz w:val="24"/>
-          <w:u w:val="none"/>
-          <w:effect w:val="none"/>
-        </w:rPr>
-        <w:t>En este proyecto utilizando Julia se logró un rendimiento máximo de 1.54 petaflops usando 1.3 millones de hilos en 9,300 nodos Knights Landing (KNL) de la supercomputadora Cori en NERSC, añadiendo a Julia al ‘</w:t>
-      </w:r>
-      <w:r>
-        <w:rPr>
-          <w:rFonts w:ascii="Times New Roman" w:hAnsi="Times New Roman"/>
-          <w:b w:val="false"/>
-          <w:i/>
-          <w:caps w:val="false"/>
-          <w:smallCaps w:val="false"/>
-          <w:strike w:val="false"/>
-          <w:dstrike w:val="false"/>
-          <w:color w:val="000000"/>
-          <w:sz w:val="24"/>
-          <w:u w:val="none"/>
-          <w:effect w:val="none"/>
-        </w:rPr>
-        <w:t>petaflop club</w:t>
-      </w:r>
-      <w:r>
-        <w:rPr>
-          <w:b w:val="false"/>
-          <w:caps w:val="false"/>
-          <w:smallCaps w:val="false"/>
-          <w:strike w:val="false"/>
-          <w:dstrike w:val="false"/>
-          <w:color w:val="000000"/>
-          <w:u w:val="none"/>
-          <w:effect w:val="none"/>
-        </w:rPr>
-        <w:t>’</w:t>
-      </w:r>
-      <w:r>
-        <w:rPr>
-          <w:rFonts w:ascii="Times New Roman" w:hAnsi="Times New Roman"/>
-          <w:b w:val="false"/>
-          <w:i w:val="false"/>
-          <w:caps w:val="false"/>
-          <w:smallCaps w:val="false"/>
-          <w:strike w:val="false"/>
-          <w:dstrike w:val="false"/>
-          <w:color w:val="000000"/>
-          <w:sz w:val="24"/>
-          <w:u w:val="none"/>
-          <w:effect w:val="none"/>
-        </w:rPr>
-        <w:t>.</w:t>
-      </w:r>
-    </w:p>
-    <w:p>
-      <w:pPr>
-        <w:pStyle w:val="Cuerpodetexto"/>
-        <w:rPr/>
-      </w:pPr>
-      <w:r>
-        <w:rPr/>
-      </w:r>
-    </w:p>
-    <w:p>
-      <w:pPr>
-        <w:pStyle w:val="Ttulo1"/>
-        <w:shd w:fill="FFFFFF" w:val="clear"/>
-        <w:bidi w:val="0"/>
-        <w:spacing w:lineRule="auto" w:line="288" w:before="200" w:after="0"/>
+        <w:spacing w:before="0" w:after="160" w:line="309" w:lineRule="auto"/>
         <w:rPr>
           <w:rFonts w:ascii="Calibri" w:hAnsi="Calibri"/>
           <w:b w:val="false"/>
@@ -3120,7 +4076,7 @@
           <w:strike w:val="false"/>
           <w:dstrike w:val="false"/>
           <w:color w:val="000000"/>
-          <w:sz w:val="36"/>
+          <w:sz w:val="24"/>
           <w:u w:val="none"/>
           <w:effect w:val="none"/>
         </w:rPr>
@@ -3135,27 +4091,18 @@
           <w:strike w:val="false"/>
           <w:dstrike w:val="false"/>
           <w:color w:val="000000"/>
-          <w:sz w:val="36"/>
+          <w:sz w:val="24"/>
           <w:u w:val="none"/>
           <w:effect w:val="none"/>
         </w:rPr>
-        <w:t>Referencias</w:t>
-      </w:r>
-    </w:p>
-    <w:p>
-      <w:pPr>
-        <w:pStyle w:val="Cuerpodetexto"/>
-        <w:rPr/>
-      </w:pPr>
-      <w:r>
-        <w:rPr/>
-      </w:r>
-    </w:p>
-    <w:p>
+        <w:t>https://juliacomputing.com</w:t>
+      </w:r>
+    </w:p>
+    <w:p xmlns:wp14="http://schemas.microsoft.com/office/word/2010/wordml" wp14:textId="77777777">
       <w:pPr>
         <w:pStyle w:val="Cuerpodetexto"/>
         <w:bidi w:val="0"/>
-        <w:spacing w:lineRule="auto" w:line="309" w:before="0" w:after="160"/>
+        <w:spacing w:before="0" w:after="160" w:line="309" w:lineRule="auto"/>
         <w:rPr>
           <w:rFonts w:ascii="Calibri" w:hAnsi="Calibri"/>
           <w:b w:val="false"/>
@@ -3184,14 +4131,14 @@
           <w:u w:val="none"/>
           <w:effect w:val="none"/>
         </w:rPr>
-        <w:t>https://julialang.org/</w:t>
-      </w:r>
-    </w:p>
-    <w:p>
+        <w:t>https://github.com/DataWookie/MonthOfJulia</w:t>
+      </w:r>
+    </w:p>
+    <w:p xmlns:wp14="http://schemas.microsoft.com/office/word/2010/wordml" wp14:textId="77777777">
       <w:pPr>
         <w:pStyle w:val="Cuerpodetexto"/>
         <w:bidi w:val="0"/>
-        <w:spacing w:lineRule="auto" w:line="309" w:before="0" w:after="160"/>
+        <w:spacing w:before="0" w:after="160" w:line="309" w:lineRule="auto"/>
         <w:rPr>
           <w:rFonts w:ascii="Calibri" w:hAnsi="Calibri"/>
           <w:b w:val="false"/>
@@ -3220,14 +4167,14 @@
           <w:u w:val="none"/>
           <w:effect w:val="none"/>
         </w:rPr>
-        <w:t>https://juliacomputing.com</w:t>
-      </w:r>
-    </w:p>
-    <w:p>
+        <w:t>https://docs.julialang.org</w:t>
+      </w:r>
+    </w:p>
+    <w:p xmlns:wp14="http://schemas.microsoft.com/office/word/2010/wordml" wp14:textId="77777777">
       <w:pPr>
         <w:pStyle w:val="Cuerpodetexto"/>
         <w:bidi w:val="0"/>
-        <w:spacing w:lineRule="auto" w:line="309" w:before="0" w:after="160"/>
+        <w:spacing w:before="0" w:after="160" w:line="309" w:lineRule="auto"/>
         <w:rPr>
           <w:rFonts w:ascii="Calibri" w:hAnsi="Calibri"/>
           <w:b w:val="false"/>
@@ -3256,82 +4203,10 @@
           <w:u w:val="none"/>
           <w:effect w:val="none"/>
         </w:rPr>
-        <w:t>https://github.com/DataWookie/MonthOfJulia</w:t>
-      </w:r>
-    </w:p>
-    <w:p>
-      <w:pPr>
-        <w:pStyle w:val="Cuerpodetexto"/>
-        <w:bidi w:val="0"/>
-        <w:spacing w:lineRule="auto" w:line="309" w:before="0" w:after="160"/>
-        <w:rPr>
-          <w:rFonts w:ascii="Calibri" w:hAnsi="Calibri"/>
-          <w:b w:val="false"/>
-          <w:i w:val="false"/>
-          <w:caps w:val="false"/>
-          <w:smallCaps w:val="false"/>
-          <w:strike w:val="false"/>
-          <w:dstrike w:val="false"/>
-          <w:color w:val="000000"/>
-          <w:sz w:val="24"/>
-          <w:u w:val="none"/>
-          <w:effect w:val="none"/>
-        </w:rPr>
-      </w:pPr>
-      <w:r>
-        <w:rPr>
-          <w:rFonts w:ascii="Calibri" w:hAnsi="Calibri"/>
-          <w:b w:val="false"/>
-          <w:i w:val="false"/>
-          <w:caps w:val="false"/>
-          <w:smallCaps w:val="false"/>
-          <w:strike w:val="false"/>
-          <w:dstrike w:val="false"/>
-          <w:color w:val="000000"/>
-          <w:sz w:val="24"/>
-          <w:u w:val="none"/>
-          <w:effect w:val="none"/>
-        </w:rPr>
-        <w:t>https://docs.julialang.org</w:t>
-      </w:r>
-    </w:p>
-    <w:p>
-      <w:pPr>
-        <w:pStyle w:val="Cuerpodetexto"/>
-        <w:bidi w:val="0"/>
-        <w:spacing w:lineRule="auto" w:line="309" w:before="0" w:after="160"/>
-        <w:rPr>
-          <w:rFonts w:ascii="Calibri" w:hAnsi="Calibri"/>
-          <w:b w:val="false"/>
-          <w:i w:val="false"/>
-          <w:caps w:val="false"/>
-          <w:smallCaps w:val="false"/>
-          <w:strike w:val="false"/>
-          <w:dstrike w:val="false"/>
-          <w:color w:val="000000"/>
-          <w:sz w:val="24"/>
-          <w:u w:val="none"/>
-          <w:effect w:val="none"/>
-        </w:rPr>
-      </w:pPr>
-      <w:r>
-        <w:rPr>
-          <w:rFonts w:ascii="Calibri" w:hAnsi="Calibri"/>
-          <w:b w:val="false"/>
-          <w:i w:val="false"/>
-          <w:caps w:val="false"/>
-          <w:smallCaps w:val="false"/>
-          <w:strike w:val="false"/>
-          <w:dstrike w:val="false"/>
-          <w:color w:val="000000"/>
-          <w:sz w:val="24"/>
-          <w:u w:val="none"/>
-          <w:effect w:val="none"/>
-        </w:rPr>
         <w:t>https://juliabox.com/#</w:t>
       </w:r>
     </w:p>
-    <w:p>
+    <w:p xmlns:wp14="http://schemas.microsoft.com/office/word/2010/wordml" wp14:textId="77777777">
       <w:pPr>
         <w:pStyle w:val="Cuerpodetexto"/>
         <w:spacing w:before="0" w:after="140"/>
@@ -3346,9 +4221,9 @@
     </w:p>
     <w:sectPr>
       <w:type w:val="nextPage"/>
-      <w:pgSz w:w="11906" w:h="16838"/>
-      <w:pgMar w:left="1701" w:right="1701" w:header="0" w:top="1417" w:footer="0" w:bottom="1417" w:gutter="0"/>
-      <w:pgNumType w:start="1" w:fmt="decimal"/>
+      <w:pgSz w:w="11906" w:h="16838" w:orient="portrait"/>
+      <w:pgMar w:top="1417" w:right="1701" w:bottom="1417" w:left="1701" w:header="0" w:footer="0" w:gutter="0"/>
+      <w:pgNumType w:fmt="decimal" w:start="1"/>
       <w:formProt w:val="false"/>
       <w:textDirection w:val="lrTb"/>
       <w:docGrid w:type="default" w:linePitch="100" w:charSpace="4096"/>
@@ -3358,7 +4233,7 @@
 </file>
 
 <file path=word/styles.xml><?xml version="1.0" encoding="utf-8"?>
-<w:styles xmlns:w="http://schemas.openxmlformats.org/wordprocessingml/2006/main" xmlns:w14="http://schemas.microsoft.com/office/word/2010/wordml" xmlns:mc="http://schemas.openxmlformats.org/markup-compatibility/2006" mc:Ignorable="w14">
+<w:styles xmlns:wp14="http://schemas.microsoft.com/office/word/2010/wordprocessingDrawing" xmlns:w="http://schemas.openxmlformats.org/wordprocessingml/2006/main" xmlns:w14="http://schemas.microsoft.com/office/word/2010/wordml" xmlns:mc="http://schemas.openxmlformats.org/markup-compatibility/2006" mc:Ignorable="w14 wp14">
   <w:docDefaults>
     <w:rPrDefault>
       <w:rPr>
@@ -3377,7 +4252,7 @@
     <w:pPr>
       <w:widowControl w:val="false"/>
       <w:bidi w:val="0"/>
-      <w:spacing w:lineRule="auto" w:line="259" w:before="0" w:after="160"/>
+      <w:spacing w:before="0" w:after="160" w:line="259" w:lineRule="auto"/>
       <w:jc w:val="left"/>
     </w:pPr>
     <w:rPr>
@@ -3397,7 +4272,7 @@
       <w:keepNext w:val="true"/>
       <w:keepLines/>
       <w:widowControl w:val="false"/>
-      <w:spacing w:lineRule="auto" w:line="240" w:before="480" w:after="120"/>
+      <w:spacing w:before="480" w:after="120" w:line="240" w:lineRule="auto"/>
     </w:pPr>
     <w:rPr>
       <w:rFonts w:ascii="Calibri" w:hAnsi="Calibri" w:eastAsia="Calibri" w:cs="Calibri"/>
@@ -3417,7 +4292,7 @@
       <w:keepNext w:val="true"/>
       <w:keepLines/>
       <w:widowControl w:val="false"/>
-      <w:spacing w:lineRule="auto" w:line="240" w:before="360" w:after="80"/>
+      <w:spacing w:before="360" w:after="80" w:line="240" w:lineRule="auto"/>
     </w:pPr>
     <w:rPr>
       <w:rFonts w:ascii="Calibri" w:hAnsi="Calibri" w:eastAsia="Calibri" w:cs="Calibri"/>
@@ -3437,7 +4312,7 @@
       <w:keepNext w:val="true"/>
       <w:keepLines/>
       <w:widowControl w:val="false"/>
-      <w:spacing w:lineRule="auto" w:line="240" w:before="280" w:after="80"/>
+      <w:spacing w:before="280" w:after="80" w:line="240" w:lineRule="auto"/>
     </w:pPr>
     <w:rPr>
       <w:rFonts w:ascii="Calibri" w:hAnsi="Calibri" w:eastAsia="Calibri" w:cs="Calibri"/>
@@ -3457,7 +4332,7 @@
       <w:keepNext w:val="true"/>
       <w:keepLines/>
       <w:widowControl w:val="false"/>
-      <w:spacing w:lineRule="auto" w:line="240" w:before="240" w:after="40"/>
+      <w:spacing w:before="240" w:after="40" w:line="240" w:lineRule="auto"/>
     </w:pPr>
     <w:rPr>
       <w:rFonts w:ascii="Calibri" w:hAnsi="Calibri" w:eastAsia="Calibri" w:cs="Calibri"/>
@@ -3477,7 +4352,7 @@
       <w:keepNext w:val="true"/>
       <w:keepLines/>
       <w:widowControl w:val="false"/>
-      <w:spacing w:lineRule="auto" w:line="240" w:before="220" w:after="40"/>
+      <w:spacing w:before="220" w:after="40" w:line="240" w:lineRule="auto"/>
     </w:pPr>
     <w:rPr>
       <w:rFonts w:ascii="Calibri" w:hAnsi="Calibri" w:eastAsia="Calibri" w:cs="Calibri"/>
@@ -3497,7 +4372,7 @@
       <w:keepNext w:val="true"/>
       <w:keepLines/>
       <w:widowControl w:val="false"/>
-      <w:spacing w:lineRule="auto" w:line="240" w:before="200" w:after="40"/>
+      <w:spacing w:before="200" w:after="40" w:line="240" w:lineRule="auto"/>
     </w:pPr>
     <w:rPr>
       <w:rFonts w:ascii="Calibri" w:hAnsi="Calibri" w:eastAsia="Calibri" w:cs="Calibri"/>
@@ -3536,7 +4411,7 @@
     <w:name w:val="Body Text"/>
     <w:basedOn w:val="Normal"/>
     <w:pPr>
-      <w:spacing w:lineRule="auto" w:line="288" w:before="0" w:after="140"/>
+      <w:spacing w:before="0" w:after="140" w:line="288" w:lineRule="auto"/>
     </w:pPr>
     <w:rPr/>
   </w:style>
@@ -3600,7 +4475,7 @@
     <w:pPr>
       <w:keepNext w:val="true"/>
       <w:keepLines/>
-      <w:spacing w:lineRule="auto" w:line="240" w:before="480" w:after="120"/>
+      <w:spacing w:before="480" w:after="120" w:line="240" w:lineRule="auto"/>
     </w:pPr>
     <w:rPr>
       <w:b/>
@@ -3616,7 +4491,7 @@
     <w:pPr>
       <w:keepNext w:val="true"/>
       <w:keepLines/>
-      <w:spacing w:lineRule="auto" w:line="240" w:before="360" w:after="80"/>
+      <w:spacing w:before="360" w:after="80" w:line="240" w:lineRule="auto"/>
     </w:pPr>
     <w:rPr>
       <w:rFonts w:ascii="Georgia" w:hAnsi="Georgia" w:eastAsia="Georgia" w:cs="Georgia"/>
@@ -3626,8 +4501,8 @@
       <w:szCs w:val="48"/>
     </w:rPr>
   </w:style>
-  <w:style w:type="table" w:default="1" w:styleId="TableNormal">
-    <w:name w:val="Table Normal"/>
+  <w:style w:type="table" w:styleId="TableNormal" w:default="1">
+    <w:name w:val="Normal Table"/>
   </w:style>
 </w:styles>
 </file>

</xml_diff>